<commit_message>
updating user persona james carter
</commit_message>
<xml_diff>
--- a/Documentation/UserPersona.docx
+++ b/Documentation/UserPersona.docx
@@ -7,23 +7,27 @@
         <w:spacing w:line="240" w:lineRule="auto"/>
         <w:rPr>
           <w:rFonts w:ascii="Abadi" w:hAnsi="Abadi"/>
+          <w:sz w:val="20"/>
+          <w:szCs w:val="20"/>
         </w:rPr>
       </w:pPr>
       <w:r>
         <w:rPr>
           <w:rFonts w:ascii="Abadi" w:hAnsi="Abadi"/>
           <w:noProof/>
+          <w:sz w:val="20"/>
+          <w:szCs w:val="20"/>
         </w:rPr>
         <mc:AlternateContent>
           <mc:Choice Requires="wpg">
             <w:drawing>
-              <wp:anchor distT="0" distB="0" distL="114300" distR="114300" simplePos="0" relativeHeight="251658240" behindDoc="0" locked="0" layoutInCell="1" allowOverlap="1" wp14:anchorId="26FB05CB" wp14:editId="2B93C828">
+              <wp:anchor distT="0" distB="0" distL="114300" distR="114300" simplePos="0" relativeHeight="251655168" behindDoc="0" locked="0" layoutInCell="1" allowOverlap="1" wp14:anchorId="26FB05CB" wp14:editId="7C64D92C">
                 <wp:simplePos x="0" y="0"/>
                 <wp:positionH relativeFrom="column">
                   <wp:posOffset>0</wp:posOffset>
                 </wp:positionH>
                 <wp:positionV relativeFrom="paragraph">
-                  <wp:posOffset>-438991</wp:posOffset>
+                  <wp:posOffset>-514985</wp:posOffset>
                 </wp:positionV>
                 <wp:extent cx="5715000" cy="1447800"/>
                 <wp:effectExtent l="0" t="0" r="19050" b="19050"/>
@@ -281,8 +285,8 @@
           </mc:Choice>
           <mc:Fallback>
             <w:pict>
-              <v:group w14:anchorId="26FB05CB" id="Group 3" o:spid="_x0000_s1026" style="position:absolute;margin-left:0;margin-top:-34.55pt;width:450pt;height:114pt;z-index:251658240" coordsize="57150,14478" o:gfxdata="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">
-                <v:roundrect id="_x0000_s1027" style="position:absolute;width:57150;height:14478;visibility:visible;mso-wrap-style:square;v-text-anchor:middle" arcsize=".5" o:gfxdata="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" fillcolor="#393a6c" strokecolor="#030e13 [484]" strokeweight="1pt">
+              <v:group w14:anchorId="26FB05CB" id="Group 3" o:spid="_x0000_s1026" style="position:absolute;margin-left:0;margin-top:-40.55pt;width:450pt;height:114pt;z-index:251655168" coordsize="57150,14478" o:gfxdata="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">
+                <v:roundrect id="Rectangle: Rounded Corners 1" o:spid="_x0000_s1027" style="position:absolute;width:57150;height:14478;visibility:visible;mso-wrap-style:square;v-text-anchor:middle" arcsize=".5" o:gfxdata="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" fillcolor="#393a6c" strokecolor="#030e13 [484]" strokeweight="1pt">
                   <v:stroke joinstyle="miter"/>
                   <v:textbox>
                     <w:txbxContent>
@@ -321,7 +325,7 @@
                   <v:imagedata r:id="rId7" o:title=""/>
                   <v:path arrowok="t"/>
                 </v:shape>
-                <v:rect id="_x0000_s1029" style="position:absolute;left:16040;top:774;width:35433;height:12954;visibility:visible;mso-wrap-style:square;v-text-anchor:middle" o:gfxdata="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" fillcolor="#393a6c" strokecolor="#393a6c" strokeweight="1pt">
+                <v:rect id="Rectangle 2" o:spid="_x0000_s1029" style="position:absolute;left:16040;top:774;width:35433;height:12954;visibility:visible;mso-wrap-style:square;v-text-anchor:middle" o:gfxdata="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" fillcolor="#393a6c" strokecolor="#393a6c" strokeweight="1pt">
                   <v:textbox>
                     <w:txbxContent>
                       <w:p>
@@ -423,6 +427,8 @@
         <w:spacing w:line="240" w:lineRule="auto"/>
         <w:rPr>
           <w:rFonts w:ascii="Abadi" w:hAnsi="Abadi"/>
+          <w:sz w:val="20"/>
+          <w:szCs w:val="20"/>
         </w:rPr>
       </w:pPr>
     </w:p>
@@ -431,6 +437,8 @@
         <w:spacing w:line="240" w:lineRule="auto"/>
         <w:rPr>
           <w:rFonts w:ascii="Abadi" w:hAnsi="Abadi"/>
+          <w:sz w:val="20"/>
+          <w:szCs w:val="20"/>
         </w:rPr>
       </w:pPr>
     </w:p>
@@ -439,6 +447,8 @@
         <w:spacing w:line="240" w:lineRule="auto"/>
         <w:rPr>
           <w:rFonts w:ascii="Abadi" w:hAnsi="Abadi"/>
+          <w:sz w:val="20"/>
+          <w:szCs w:val="20"/>
         </w:rPr>
       </w:pPr>
     </w:p>
@@ -484,15 +494,15 @@
               <w:spacing w:line="240" w:lineRule="auto"/>
               <w:rPr>
                 <w:rFonts w:ascii="Abadi" w:hAnsi="Abadi"/>
-                <w:sz w:val="30"/>
-                <w:szCs w:val="30"/>
-              </w:rPr>
-            </w:pPr>
-            <w:r>
-              <w:rPr>
-                <w:rFonts w:ascii="Abadi" w:hAnsi="Abadi"/>
-                <w:sz w:val="30"/>
-                <w:szCs w:val="30"/>
+                <w:sz w:val="28"/>
+                <w:szCs w:val="28"/>
+              </w:rPr>
+            </w:pPr>
+            <w:r>
+              <w:rPr>
+                <w:rFonts w:ascii="Abadi" w:hAnsi="Abadi"/>
+                <w:sz w:val="28"/>
+                <w:szCs w:val="28"/>
               </w:rPr>
               <w:t>User Information</w:t>
             </w:r>
@@ -514,11 +524,15 @@
               <w:spacing w:line="240" w:lineRule="auto"/>
               <w:rPr>
                 <w:rFonts w:ascii="Abadi" w:hAnsi="Abadi"/>
-              </w:rPr>
-            </w:pPr>
-            <w:r>
-              <w:rPr>
-                <w:rFonts w:ascii="Abadi" w:hAnsi="Abadi"/>
+                <w:sz w:val="20"/>
+                <w:szCs w:val="20"/>
+              </w:rPr>
+            </w:pPr>
+            <w:r>
+              <w:rPr>
+                <w:rFonts w:ascii="Abadi" w:hAnsi="Abadi"/>
+                <w:sz w:val="20"/>
+                <w:szCs w:val="20"/>
               </w:rPr>
               <w:t>User Story</w:t>
             </w:r>
@@ -536,71 +550,95 @@
               <w:spacing w:line="240" w:lineRule="auto"/>
               <w:rPr>
                 <w:rFonts w:ascii="Abadi" w:hAnsi="Abadi"/>
-              </w:rPr>
-            </w:pPr>
-            <w:r>
-              <w:rPr>
-                <w:rFonts w:ascii="Abadi" w:hAnsi="Abadi"/>
+                <w:sz w:val="20"/>
+                <w:szCs w:val="20"/>
+              </w:rPr>
+            </w:pPr>
+            <w:r>
+              <w:rPr>
+                <w:rFonts w:ascii="Abadi" w:hAnsi="Abadi"/>
+                <w:sz w:val="20"/>
+                <w:szCs w:val="20"/>
               </w:rPr>
               <w:t xml:space="preserve">As a financial analyst, </w:t>
             </w:r>
             <w:r>
               <w:rPr>
                 <w:rFonts w:ascii="Abadi" w:hAnsi="Abadi"/>
+                <w:sz w:val="20"/>
+                <w:szCs w:val="20"/>
               </w:rPr>
               <w:t>Aisha</w:t>
             </w:r>
             <w:r>
               <w:rPr>
                 <w:rFonts w:ascii="Abadi" w:hAnsi="Abadi"/>
+                <w:sz w:val="20"/>
+                <w:szCs w:val="20"/>
               </w:rPr>
               <w:t xml:space="preserve"> want</w:t>
             </w:r>
             <w:r>
               <w:rPr>
                 <w:rFonts w:ascii="Abadi" w:hAnsi="Abadi"/>
+                <w:sz w:val="20"/>
+                <w:szCs w:val="20"/>
               </w:rPr>
               <w:t>s</w:t>
             </w:r>
             <w:r>
               <w:rPr>
                 <w:rFonts w:ascii="Abadi" w:hAnsi="Abadi"/>
+                <w:sz w:val="20"/>
+                <w:szCs w:val="20"/>
               </w:rPr>
               <w:t xml:space="preserve"> a s</w:t>
             </w:r>
             <w:r>
               <w:rPr>
                 <w:rFonts w:ascii="Abadi" w:hAnsi="Abadi"/>
+                <w:sz w:val="20"/>
+                <w:szCs w:val="20"/>
               </w:rPr>
               <w:t>traightforward</w:t>
             </w:r>
             <w:r>
               <w:rPr>
                 <w:rFonts w:ascii="Abadi" w:hAnsi="Abadi"/>
+                <w:sz w:val="20"/>
+                <w:szCs w:val="20"/>
               </w:rPr>
               <w:t xml:space="preserve"> way to track stock prices and compare trends so </w:t>
             </w:r>
             <w:r>
               <w:rPr>
                 <w:rFonts w:ascii="Abadi" w:hAnsi="Abadi"/>
+                <w:sz w:val="20"/>
+                <w:szCs w:val="20"/>
               </w:rPr>
               <w:t>she</w:t>
             </w:r>
             <w:r>
               <w:rPr>
                 <w:rFonts w:ascii="Abadi" w:hAnsi="Abadi"/>
+                <w:sz w:val="20"/>
+                <w:szCs w:val="20"/>
               </w:rPr>
               <w:t xml:space="preserve"> can make informed investment recommendations for </w:t>
             </w:r>
             <w:r>
               <w:rPr>
                 <w:rFonts w:ascii="Abadi" w:hAnsi="Abadi"/>
+                <w:sz w:val="20"/>
+                <w:szCs w:val="20"/>
               </w:rPr>
               <w:t>her</w:t>
             </w:r>
             <w:r>
               <w:rPr>
                 <w:rFonts w:ascii="Abadi" w:hAnsi="Abadi"/>
+                <w:sz w:val="20"/>
+                <w:szCs w:val="20"/>
               </w:rPr>
               <w:t xml:space="preserve"> clients.</w:t>
             </w:r>
@@ -619,11 +657,15 @@
               <w:spacing w:line="240" w:lineRule="auto"/>
               <w:rPr>
                 <w:rFonts w:ascii="Abadi" w:hAnsi="Abadi"/>
-              </w:rPr>
-            </w:pPr>
-            <w:r>
-              <w:rPr>
-                <w:rFonts w:ascii="Abadi" w:hAnsi="Abadi"/>
+                <w:sz w:val="20"/>
+                <w:szCs w:val="20"/>
+              </w:rPr>
+            </w:pPr>
+            <w:r>
+              <w:rPr>
+                <w:rFonts w:ascii="Abadi" w:hAnsi="Abadi"/>
+                <w:sz w:val="20"/>
+                <w:szCs w:val="20"/>
               </w:rPr>
               <w:t>User Scenario</w:t>
             </w:r>
@@ -641,25 +683,17 @@
               <w:spacing w:line="240" w:lineRule="auto"/>
               <w:rPr>
                 <w:rFonts w:ascii="Abadi" w:hAnsi="Abadi"/>
-              </w:rPr>
-            </w:pPr>
-            <w:r>
-              <w:rPr>
-                <w:rFonts w:ascii="Abadi" w:hAnsi="Abadi"/>
-              </w:rPr>
-              <w:t xml:space="preserve">Aisha is preparing a quarterly investment report. She needs to compare the stock performance of two competitors over the past year. She logs into the application, enters the stock symbols, selects the date range, and generates a comparison chart. After </w:t>
-            </w:r>
-            <w:r>
-              <w:rPr>
-                <w:rFonts w:ascii="Abadi" w:hAnsi="Abadi"/>
-              </w:rPr>
-              <w:t>analysing</w:t>
-            </w:r>
-            <w:r>
-              <w:rPr>
-                <w:rFonts w:ascii="Abadi" w:hAnsi="Abadi"/>
-              </w:rPr>
-              <w:t xml:space="preserve"> the data, she exports the report to present to her team.</w:t>
+                <w:sz w:val="20"/>
+                <w:szCs w:val="20"/>
+              </w:rPr>
+            </w:pPr>
+            <w:r>
+              <w:rPr>
+                <w:rFonts w:ascii="Abadi" w:hAnsi="Abadi"/>
+                <w:sz w:val="20"/>
+                <w:szCs w:val="20"/>
+              </w:rPr>
+              <w:t>Aisha is preparing a quarterly investment report. She needs to compare the stock performance of two competitors over the past year. She logs into the application, enters the stock symbols, selects the date range, and generates a comparison chart. After analysing the data, she exports the report to present to her team.</w:t>
             </w:r>
           </w:p>
         </w:tc>
@@ -681,15 +715,15 @@
               <w:spacing w:line="240" w:lineRule="auto"/>
               <w:rPr>
                 <w:rFonts w:ascii="Abadi" w:hAnsi="Abadi"/>
-                <w:sz w:val="30"/>
-                <w:szCs w:val="30"/>
-              </w:rPr>
-            </w:pPr>
-            <w:r>
-              <w:rPr>
-                <w:rFonts w:ascii="Abadi" w:hAnsi="Abadi"/>
-                <w:sz w:val="30"/>
-                <w:szCs w:val="30"/>
+                <w:sz w:val="28"/>
+                <w:szCs w:val="28"/>
+              </w:rPr>
+            </w:pPr>
+            <w:r>
+              <w:rPr>
+                <w:rFonts w:ascii="Abadi" w:hAnsi="Abadi"/>
+                <w:sz w:val="28"/>
+                <w:szCs w:val="28"/>
               </w:rPr>
               <w:t>Demographic information</w:t>
             </w:r>
@@ -708,11 +742,15 @@
               <w:spacing w:line="240" w:lineRule="auto"/>
               <w:rPr>
                 <w:rFonts w:ascii="Abadi" w:hAnsi="Abadi"/>
-              </w:rPr>
-            </w:pPr>
-            <w:r>
-              <w:rPr>
-                <w:rFonts w:ascii="Abadi" w:hAnsi="Abadi"/>
+                <w:sz w:val="20"/>
+                <w:szCs w:val="20"/>
+              </w:rPr>
+            </w:pPr>
+            <w:r>
+              <w:rPr>
+                <w:rFonts w:ascii="Abadi" w:hAnsi="Abadi"/>
+                <w:sz w:val="20"/>
+                <w:szCs w:val="20"/>
               </w:rPr>
               <w:t>Age</w:t>
             </w:r>
@@ -730,11 +768,15 @@
               <w:spacing w:line="240" w:lineRule="auto"/>
               <w:rPr>
                 <w:rFonts w:ascii="Abadi" w:hAnsi="Abadi"/>
-              </w:rPr>
-            </w:pPr>
-            <w:r>
-              <w:rPr>
-                <w:rFonts w:ascii="Abadi" w:hAnsi="Abadi"/>
+                <w:sz w:val="20"/>
+                <w:szCs w:val="20"/>
+              </w:rPr>
+            </w:pPr>
+            <w:r>
+              <w:rPr>
+                <w:rFonts w:ascii="Abadi" w:hAnsi="Abadi"/>
+                <w:sz w:val="20"/>
+                <w:szCs w:val="20"/>
               </w:rPr>
               <w:t>32</w:t>
             </w:r>
@@ -753,11 +795,15 @@
               <w:spacing w:line="240" w:lineRule="auto"/>
               <w:rPr>
                 <w:rFonts w:ascii="Abadi" w:hAnsi="Abadi"/>
-              </w:rPr>
-            </w:pPr>
-            <w:r>
-              <w:rPr>
-                <w:rFonts w:ascii="Abadi" w:hAnsi="Abadi"/>
+                <w:sz w:val="20"/>
+                <w:szCs w:val="20"/>
+              </w:rPr>
+            </w:pPr>
+            <w:r>
+              <w:rPr>
+                <w:rFonts w:ascii="Abadi" w:hAnsi="Abadi"/>
+                <w:sz w:val="20"/>
+                <w:szCs w:val="20"/>
               </w:rPr>
               <w:t>Gender</w:t>
             </w:r>
@@ -775,11 +821,15 @@
               <w:spacing w:line="240" w:lineRule="auto"/>
               <w:rPr>
                 <w:rFonts w:ascii="Abadi" w:hAnsi="Abadi"/>
-              </w:rPr>
-            </w:pPr>
-            <w:r>
-              <w:rPr>
-                <w:rFonts w:ascii="Abadi" w:hAnsi="Abadi"/>
+                <w:sz w:val="20"/>
+                <w:szCs w:val="20"/>
+              </w:rPr>
+            </w:pPr>
+            <w:r>
+              <w:rPr>
+                <w:rFonts w:ascii="Abadi" w:hAnsi="Abadi"/>
+                <w:sz w:val="20"/>
+                <w:szCs w:val="20"/>
               </w:rPr>
               <w:t>Female</w:t>
             </w:r>
@@ -798,11 +848,15 @@
               <w:spacing w:line="240" w:lineRule="auto"/>
               <w:rPr>
                 <w:rFonts w:ascii="Abadi" w:hAnsi="Abadi"/>
-              </w:rPr>
-            </w:pPr>
-            <w:r>
-              <w:rPr>
-                <w:rFonts w:ascii="Abadi" w:hAnsi="Abadi"/>
+                <w:sz w:val="20"/>
+                <w:szCs w:val="20"/>
+              </w:rPr>
+            </w:pPr>
+            <w:r>
+              <w:rPr>
+                <w:rFonts w:ascii="Abadi" w:hAnsi="Abadi"/>
+                <w:sz w:val="20"/>
+                <w:szCs w:val="20"/>
               </w:rPr>
               <w:t>Location</w:t>
             </w:r>
@@ -820,11 +874,15 @@
               <w:spacing w:line="240" w:lineRule="auto"/>
               <w:rPr>
                 <w:rFonts w:ascii="Abadi" w:hAnsi="Abadi"/>
-              </w:rPr>
-            </w:pPr>
-            <w:r>
-              <w:rPr>
-                <w:rFonts w:ascii="Abadi" w:hAnsi="Abadi"/>
+                <w:sz w:val="20"/>
+                <w:szCs w:val="20"/>
+              </w:rPr>
+            </w:pPr>
+            <w:r>
+              <w:rPr>
+                <w:rFonts w:ascii="Abadi" w:hAnsi="Abadi"/>
+                <w:sz w:val="20"/>
+                <w:szCs w:val="20"/>
               </w:rPr>
               <w:t>London, UK</w:t>
             </w:r>
@@ -843,11 +901,15 @@
               <w:spacing w:line="240" w:lineRule="auto"/>
               <w:rPr>
                 <w:rFonts w:ascii="Abadi" w:hAnsi="Abadi"/>
-              </w:rPr>
-            </w:pPr>
-            <w:r>
-              <w:rPr>
-                <w:rFonts w:ascii="Abadi" w:hAnsi="Abadi"/>
+                <w:sz w:val="20"/>
+                <w:szCs w:val="20"/>
+              </w:rPr>
+            </w:pPr>
+            <w:r>
+              <w:rPr>
+                <w:rFonts w:ascii="Abadi" w:hAnsi="Abadi"/>
+                <w:sz w:val="20"/>
+                <w:szCs w:val="20"/>
               </w:rPr>
               <w:t>Tech Skills:</w:t>
             </w:r>
@@ -865,23 +927,31 @@
               <w:spacing w:line="240" w:lineRule="auto"/>
               <w:rPr>
                 <w:rFonts w:ascii="Abadi" w:hAnsi="Abadi"/>
-              </w:rPr>
-            </w:pPr>
-            <w:r>
-              <w:rPr>
-                <w:rFonts w:ascii="Abadi" w:hAnsi="Abadi"/>
+                <w:sz w:val="20"/>
+                <w:szCs w:val="20"/>
+              </w:rPr>
+            </w:pPr>
+            <w:r>
+              <w:rPr>
+                <w:rFonts w:ascii="Abadi" w:hAnsi="Abadi"/>
+                <w:sz w:val="20"/>
+                <w:szCs w:val="20"/>
               </w:rPr>
               <w:t xml:space="preserve">Moderate (Excel, </w:t>
             </w:r>
             <w:r>
               <w:rPr>
                 <w:rFonts w:ascii="Abadi" w:hAnsi="Abadi"/>
+                <w:sz w:val="20"/>
+                <w:szCs w:val="20"/>
               </w:rPr>
               <w:t>f</w:t>
             </w:r>
             <w:r>
               <w:rPr>
                 <w:rFonts w:ascii="Abadi" w:hAnsi="Abadi"/>
+                <w:sz w:val="20"/>
+                <w:szCs w:val="20"/>
               </w:rPr>
               <w:t>inancial software, but limited coding experience)</w:t>
             </w:r>
@@ -900,11 +970,15 @@
               <w:spacing w:line="240" w:lineRule="auto"/>
               <w:rPr>
                 <w:rFonts w:ascii="Abadi" w:hAnsi="Abadi"/>
-              </w:rPr>
-            </w:pPr>
-            <w:r>
-              <w:rPr>
-                <w:rFonts w:ascii="Abadi" w:hAnsi="Abadi"/>
+                <w:sz w:val="20"/>
+                <w:szCs w:val="20"/>
+              </w:rPr>
+            </w:pPr>
+            <w:r>
+              <w:rPr>
+                <w:rFonts w:ascii="Abadi" w:hAnsi="Abadi"/>
+                <w:sz w:val="20"/>
+                <w:szCs w:val="20"/>
               </w:rPr>
               <w:t>Financial Knowledge:</w:t>
             </w:r>
@@ -922,23 +996,31 @@
               <w:spacing w:line="240" w:lineRule="auto"/>
               <w:rPr>
                 <w:rFonts w:ascii="Abadi" w:hAnsi="Abadi"/>
-              </w:rPr>
-            </w:pPr>
-            <w:r>
-              <w:rPr>
-                <w:rFonts w:ascii="Abadi" w:hAnsi="Abadi"/>
+                <w:sz w:val="20"/>
+                <w:szCs w:val="20"/>
+              </w:rPr>
+            </w:pPr>
+            <w:r>
+              <w:rPr>
+                <w:rFonts w:ascii="Abadi" w:hAnsi="Abadi"/>
+                <w:sz w:val="20"/>
+                <w:szCs w:val="20"/>
               </w:rPr>
               <w:t>High (</w:t>
             </w:r>
             <w:r>
               <w:rPr>
                 <w:rFonts w:ascii="Abadi" w:hAnsi="Abadi"/>
+                <w:sz w:val="20"/>
+                <w:szCs w:val="20"/>
               </w:rPr>
               <w:t>s</w:t>
             </w:r>
             <w:r>
               <w:rPr>
                 <w:rFonts w:ascii="Abadi" w:hAnsi="Abadi"/>
+                <w:sz w:val="20"/>
+                <w:szCs w:val="20"/>
               </w:rPr>
               <w:t>tock market analysis, portfolio management)</w:t>
             </w:r>
@@ -959,15 +1041,15 @@
               <w:spacing w:line="240" w:lineRule="auto"/>
               <w:rPr>
                 <w:rFonts w:ascii="Abadi" w:hAnsi="Abadi"/>
-                <w:sz w:val="30"/>
-                <w:szCs w:val="30"/>
-              </w:rPr>
-            </w:pPr>
-            <w:r>
-              <w:rPr>
-                <w:rFonts w:ascii="Abadi" w:hAnsi="Abadi"/>
-                <w:sz w:val="30"/>
-                <w:szCs w:val="30"/>
+                <w:sz w:val="28"/>
+                <w:szCs w:val="28"/>
+              </w:rPr>
+            </w:pPr>
+            <w:r>
+              <w:rPr>
+                <w:rFonts w:ascii="Abadi" w:hAnsi="Abadi"/>
+                <w:sz w:val="28"/>
+                <w:szCs w:val="28"/>
               </w:rPr>
               <w:t>Needs and motivations</w:t>
             </w:r>
@@ -988,11 +1070,15 @@
               <w:spacing w:line="240" w:lineRule="auto"/>
               <w:rPr>
                 <w:rFonts w:ascii="Abadi" w:hAnsi="Abadi"/>
-              </w:rPr>
-            </w:pPr>
-            <w:r>
-              <w:rPr>
-                <w:rFonts w:ascii="Abadi" w:hAnsi="Abadi"/>
+                <w:sz w:val="20"/>
+                <w:szCs w:val="20"/>
+              </w:rPr>
+            </w:pPr>
+            <w:r>
+              <w:rPr>
+                <w:rFonts w:ascii="Abadi" w:hAnsi="Abadi"/>
+                <w:sz w:val="20"/>
+                <w:szCs w:val="20"/>
               </w:rPr>
               <w:t>Motivations</w:t>
             </w:r>
@@ -1010,11 +1096,15 @@
               <w:spacing w:line="240" w:lineRule="auto"/>
               <w:rPr>
                 <w:rFonts w:ascii="Abadi" w:hAnsi="Abadi"/>
-              </w:rPr>
-            </w:pPr>
-            <w:r>
-              <w:rPr>
-                <w:rFonts w:ascii="Abadi" w:hAnsi="Abadi"/>
+                <w:sz w:val="20"/>
+                <w:szCs w:val="20"/>
+              </w:rPr>
+            </w:pPr>
+            <w:r>
+              <w:rPr>
+                <w:rFonts w:ascii="Abadi" w:hAnsi="Abadi"/>
+                <w:sz w:val="20"/>
+                <w:szCs w:val="20"/>
               </w:rPr>
               <w:t>Frustrations</w:t>
             </w:r>
@@ -1038,17 +1128,23 @@
               <w:spacing w:line="240" w:lineRule="auto"/>
               <w:rPr>
                 <w:rFonts w:ascii="Abadi" w:hAnsi="Abadi"/>
-              </w:rPr>
-            </w:pPr>
-            <w:r>
-              <w:rPr>
-                <w:rFonts w:ascii="Abadi" w:hAnsi="Abadi"/>
+                <w:sz w:val="20"/>
+                <w:szCs w:val="20"/>
+              </w:rPr>
+            </w:pPr>
+            <w:r>
+              <w:rPr>
+                <w:rFonts w:ascii="Abadi" w:hAnsi="Abadi"/>
+                <w:sz w:val="20"/>
+                <w:szCs w:val="20"/>
               </w:rPr>
               <w:t>Making data-driven investment decisions</w:t>
             </w:r>
             <w:r>
               <w:rPr>
                 <w:rFonts w:ascii="Abadi" w:hAnsi="Abadi"/>
+                <w:sz w:val="20"/>
+                <w:szCs w:val="20"/>
               </w:rPr>
               <w:t xml:space="preserve"> efficiently</w:t>
             </w:r>
@@ -1062,23 +1158,31 @@
               <w:spacing w:line="240" w:lineRule="auto"/>
               <w:rPr>
                 <w:rFonts w:ascii="Abadi" w:hAnsi="Abadi"/>
-              </w:rPr>
-            </w:pPr>
-            <w:r>
-              <w:rPr>
-                <w:rFonts w:ascii="Abadi" w:hAnsi="Abadi"/>
+                <w:sz w:val="20"/>
+                <w:szCs w:val="20"/>
+              </w:rPr>
+            </w:pPr>
+            <w:r>
+              <w:rPr>
+                <w:rFonts w:ascii="Abadi" w:hAnsi="Abadi"/>
+                <w:sz w:val="20"/>
+                <w:szCs w:val="20"/>
               </w:rPr>
               <w:t xml:space="preserve">Saving time </w:t>
             </w:r>
             <w:r>
               <w:rPr>
                 <w:rFonts w:ascii="Abadi" w:hAnsi="Abadi"/>
+                <w:sz w:val="20"/>
+                <w:szCs w:val="20"/>
               </w:rPr>
               <w:t>with</w:t>
             </w:r>
             <w:r>
               <w:rPr>
                 <w:rFonts w:ascii="Abadi" w:hAnsi="Abadi"/>
+                <w:sz w:val="20"/>
+                <w:szCs w:val="20"/>
               </w:rPr>
               <w:t xml:space="preserve"> quick and clear stock price comparison</w:t>
             </w:r>
@@ -1092,29 +1196,39 @@
               <w:spacing w:line="240" w:lineRule="auto"/>
               <w:rPr>
                 <w:rFonts w:ascii="Abadi" w:hAnsi="Abadi"/>
-              </w:rPr>
-            </w:pPr>
-            <w:r>
-              <w:rPr>
-                <w:rFonts w:ascii="Abadi" w:hAnsi="Abadi"/>
+                <w:sz w:val="20"/>
+                <w:szCs w:val="20"/>
+              </w:rPr>
+            </w:pPr>
+            <w:r>
+              <w:rPr>
+                <w:rFonts w:ascii="Abadi" w:hAnsi="Abadi"/>
+                <w:sz w:val="20"/>
+                <w:szCs w:val="20"/>
               </w:rPr>
               <w:t>Ensuring accura</w:t>
             </w:r>
             <w:r>
               <w:rPr>
                 <w:rFonts w:ascii="Abadi" w:hAnsi="Abadi"/>
+                <w:sz w:val="20"/>
+                <w:szCs w:val="20"/>
               </w:rPr>
               <w:t>te financia</w:t>
             </w:r>
             <w:r>
               <w:rPr>
                 <w:rFonts w:ascii="Abadi" w:hAnsi="Abadi"/>
+                <w:sz w:val="20"/>
+                <w:szCs w:val="20"/>
               </w:rPr>
               <w:t xml:space="preserve">l </w:t>
             </w:r>
             <w:r>
               <w:rPr>
                 <w:rFonts w:ascii="Abadi" w:hAnsi="Abadi"/>
+                <w:sz w:val="20"/>
+                <w:szCs w:val="20"/>
               </w:rPr>
               <w:t>reporting</w:t>
             </w:r>
@@ -1128,11 +1242,15 @@
               <w:spacing w:line="240" w:lineRule="auto"/>
               <w:rPr>
                 <w:rFonts w:ascii="Abadi" w:hAnsi="Abadi"/>
-              </w:rPr>
-            </w:pPr>
-            <w:r>
-              <w:rPr>
-                <w:rFonts w:ascii="Abadi" w:hAnsi="Abadi"/>
+                <w:sz w:val="20"/>
+                <w:szCs w:val="20"/>
+              </w:rPr>
+            </w:pPr>
+            <w:r>
+              <w:rPr>
+                <w:rFonts w:ascii="Abadi" w:hAnsi="Abadi"/>
+                <w:sz w:val="20"/>
+                <w:szCs w:val="20"/>
               </w:rPr>
               <w:t>Staying ahead of market trends</w:t>
             </w:r>
@@ -1153,35 +1271,47 @@
               <w:spacing w:line="240" w:lineRule="auto"/>
               <w:rPr>
                 <w:rFonts w:ascii="Abadi" w:hAnsi="Abadi"/>
-              </w:rPr>
-            </w:pPr>
-            <w:r>
-              <w:rPr>
-                <w:rFonts w:ascii="Abadi" w:hAnsi="Abadi"/>
+                <w:sz w:val="20"/>
+                <w:szCs w:val="20"/>
+              </w:rPr>
+            </w:pPr>
+            <w:r>
+              <w:rPr>
+                <w:rFonts w:ascii="Abadi" w:hAnsi="Abadi"/>
+                <w:sz w:val="20"/>
+                <w:szCs w:val="20"/>
               </w:rPr>
               <w:t>Finds</w:t>
             </w:r>
             <w:r>
               <w:rPr>
                 <w:rFonts w:ascii="Abadi" w:hAnsi="Abadi"/>
+                <w:sz w:val="20"/>
+                <w:szCs w:val="20"/>
               </w:rPr>
               <w:t xml:space="preserve"> some</w:t>
             </w:r>
             <w:r>
               <w:rPr>
                 <w:rFonts w:ascii="Abadi" w:hAnsi="Abadi"/>
+                <w:sz w:val="20"/>
+                <w:szCs w:val="20"/>
               </w:rPr>
               <w:t xml:space="preserve"> financial tools too </w:t>
             </w:r>
             <w:r>
               <w:rPr>
                 <w:rFonts w:ascii="Abadi" w:hAnsi="Abadi"/>
+                <w:sz w:val="20"/>
+                <w:szCs w:val="20"/>
               </w:rPr>
               <w:t xml:space="preserve">overly </w:t>
             </w:r>
             <w:r>
               <w:rPr>
                 <w:rFonts w:ascii="Abadi" w:hAnsi="Abadi"/>
+                <w:sz w:val="20"/>
+                <w:szCs w:val="20"/>
               </w:rPr>
               <w:t>complex and expensive</w:t>
             </w:r>
@@ -1195,41 +1325,55 @@
               <w:spacing w:line="240" w:lineRule="auto"/>
               <w:rPr>
                 <w:rFonts w:ascii="Abadi" w:hAnsi="Abadi"/>
-              </w:rPr>
-            </w:pPr>
-            <w:r>
-              <w:rPr>
-                <w:rFonts w:ascii="Abadi" w:hAnsi="Abadi"/>
+                <w:sz w:val="20"/>
+                <w:szCs w:val="20"/>
+              </w:rPr>
+            </w:pPr>
+            <w:r>
+              <w:rPr>
+                <w:rFonts w:ascii="Abadi" w:hAnsi="Abadi"/>
+                <w:sz w:val="20"/>
+                <w:szCs w:val="20"/>
               </w:rPr>
               <w:t xml:space="preserve">Gets frustrated </w:t>
             </w:r>
             <w:r>
               <w:rPr>
                 <w:rFonts w:ascii="Abadi" w:hAnsi="Abadi"/>
+                <w:sz w:val="20"/>
+                <w:szCs w:val="20"/>
               </w:rPr>
               <w:t>when data isn’t up</w:t>
             </w:r>
             <w:r>
               <w:rPr>
                 <w:rFonts w:ascii="Abadi" w:hAnsi="Abadi"/>
+                <w:sz w:val="20"/>
+                <w:szCs w:val="20"/>
               </w:rPr>
               <w:t xml:space="preserve"> </w:t>
             </w:r>
             <w:r>
               <w:rPr>
                 <w:rFonts w:ascii="Abadi" w:hAnsi="Abadi"/>
+                <w:sz w:val="20"/>
+                <w:szCs w:val="20"/>
               </w:rPr>
               <w:t>to</w:t>
             </w:r>
             <w:r>
               <w:rPr>
                 <w:rFonts w:ascii="Abadi" w:hAnsi="Abadi"/>
+                <w:sz w:val="20"/>
+                <w:szCs w:val="20"/>
               </w:rPr>
               <w:t xml:space="preserve"> </w:t>
             </w:r>
             <w:r>
               <w:rPr>
                 <w:rFonts w:ascii="Abadi" w:hAnsi="Abadi"/>
+                <w:sz w:val="20"/>
+                <w:szCs w:val="20"/>
               </w:rPr>
               <w:t>date or when there’s limited historical data</w:t>
             </w:r>
@@ -1243,35 +1387,47 @@
               <w:spacing w:line="240" w:lineRule="auto"/>
               <w:rPr>
                 <w:rFonts w:ascii="Abadi" w:hAnsi="Abadi"/>
-              </w:rPr>
-            </w:pPr>
-            <w:r>
-              <w:rPr>
-                <w:rFonts w:ascii="Abadi" w:hAnsi="Abadi"/>
+                <w:sz w:val="20"/>
+                <w:szCs w:val="20"/>
+              </w:rPr>
+            </w:pPr>
+            <w:r>
+              <w:rPr>
+                <w:rFonts w:ascii="Abadi" w:hAnsi="Abadi"/>
+                <w:sz w:val="20"/>
+                <w:szCs w:val="20"/>
               </w:rPr>
               <w:t>Prefers clear</w:t>
             </w:r>
             <w:r>
               <w:rPr>
                 <w:rFonts w:ascii="Abadi" w:hAnsi="Abadi"/>
+                <w:sz w:val="20"/>
+                <w:szCs w:val="20"/>
               </w:rPr>
               <w:t xml:space="preserve"> </w:t>
             </w:r>
             <w:r>
               <w:rPr>
                 <w:rFonts w:ascii="Abadi" w:hAnsi="Abadi"/>
+                <w:sz w:val="20"/>
+                <w:szCs w:val="20"/>
               </w:rPr>
               <w:t xml:space="preserve">visualizations </w:t>
             </w:r>
             <w:r>
               <w:rPr>
                 <w:rFonts w:ascii="Abadi" w:hAnsi="Abadi"/>
+                <w:sz w:val="20"/>
+                <w:szCs w:val="20"/>
               </w:rPr>
               <w:t xml:space="preserve">of data </w:t>
             </w:r>
             <w:r>
               <w:rPr>
                 <w:rFonts w:ascii="Abadi" w:hAnsi="Abadi"/>
+                <w:sz w:val="20"/>
+                <w:szCs w:val="20"/>
               </w:rPr>
               <w:t>over raw numbers</w:t>
             </w:r>
@@ -1292,11 +1448,15 @@
               <w:spacing w:line="240" w:lineRule="auto"/>
               <w:rPr>
                 <w:rFonts w:ascii="Abadi" w:hAnsi="Abadi"/>
-              </w:rPr>
-            </w:pPr>
-            <w:r>
-              <w:rPr>
-                <w:rFonts w:ascii="Abadi" w:hAnsi="Abadi"/>
+                <w:sz w:val="20"/>
+                <w:szCs w:val="20"/>
+              </w:rPr>
+            </w:pPr>
+            <w:r>
+              <w:rPr>
+                <w:rFonts w:ascii="Abadi" w:hAnsi="Abadi"/>
+                <w:sz w:val="20"/>
+                <w:szCs w:val="20"/>
               </w:rPr>
               <w:t>Goals</w:t>
             </w:r>
@@ -1314,11 +1474,15 @@
               <w:spacing w:line="240" w:lineRule="auto"/>
               <w:rPr>
                 <w:rFonts w:ascii="Abadi" w:hAnsi="Abadi"/>
-              </w:rPr>
-            </w:pPr>
-            <w:r>
-              <w:rPr>
-                <w:rFonts w:ascii="Abadi" w:hAnsi="Abadi"/>
+                <w:sz w:val="20"/>
+                <w:szCs w:val="20"/>
+              </w:rPr>
+            </w:pPr>
+            <w:r>
+              <w:rPr>
+                <w:rFonts w:ascii="Abadi" w:hAnsi="Abadi"/>
+                <w:sz w:val="20"/>
+                <w:szCs w:val="20"/>
               </w:rPr>
               <w:t>Environment</w:t>
             </w:r>
@@ -1342,11 +1506,15 @@
               <w:spacing w:line="240" w:lineRule="auto"/>
               <w:rPr>
                 <w:rFonts w:ascii="Abadi" w:hAnsi="Abadi"/>
-              </w:rPr>
-            </w:pPr>
-            <w:r>
-              <w:rPr>
-                <w:rFonts w:ascii="Abadi" w:hAnsi="Abadi"/>
+                <w:sz w:val="20"/>
+                <w:szCs w:val="20"/>
+              </w:rPr>
+            </w:pPr>
+            <w:r>
+              <w:rPr>
+                <w:rFonts w:ascii="Abadi" w:hAnsi="Abadi"/>
+                <w:sz w:val="20"/>
+                <w:szCs w:val="20"/>
               </w:rPr>
               <w:t>Easily track and compare stock prices</w:t>
             </w:r>
@@ -1360,23 +1528,31 @@
               <w:spacing w:line="240" w:lineRule="auto"/>
               <w:rPr>
                 <w:rFonts w:ascii="Abadi" w:hAnsi="Abadi"/>
-              </w:rPr>
-            </w:pPr>
-            <w:r>
-              <w:rPr>
-                <w:rFonts w:ascii="Abadi" w:hAnsi="Abadi"/>
+                <w:sz w:val="20"/>
+                <w:szCs w:val="20"/>
+              </w:rPr>
+            </w:pPr>
+            <w:r>
+              <w:rPr>
+                <w:rFonts w:ascii="Abadi" w:hAnsi="Abadi"/>
+                <w:sz w:val="20"/>
+                <w:szCs w:val="20"/>
               </w:rPr>
               <w:t>Export high</w:t>
             </w:r>
             <w:r>
               <w:rPr>
                 <w:rFonts w:ascii="Abadi" w:hAnsi="Abadi"/>
+                <w:sz w:val="20"/>
+                <w:szCs w:val="20"/>
               </w:rPr>
               <w:t xml:space="preserve"> </w:t>
             </w:r>
             <w:r>
               <w:rPr>
                 <w:rFonts w:ascii="Abadi" w:hAnsi="Abadi"/>
+                <w:sz w:val="20"/>
+                <w:szCs w:val="20"/>
               </w:rPr>
               <w:t>quality reports</w:t>
             </w:r>
@@ -1390,23 +1566,31 @@
               <w:spacing w:line="240" w:lineRule="auto"/>
               <w:rPr>
                 <w:rFonts w:ascii="Abadi" w:hAnsi="Abadi"/>
-              </w:rPr>
-            </w:pPr>
-            <w:r>
-              <w:rPr>
-                <w:rFonts w:ascii="Abadi" w:hAnsi="Abadi"/>
+                <w:sz w:val="20"/>
+                <w:szCs w:val="20"/>
+              </w:rPr>
+            </w:pPr>
+            <w:r>
+              <w:rPr>
+                <w:rFonts w:ascii="Abadi" w:hAnsi="Abadi"/>
+                <w:sz w:val="20"/>
+                <w:szCs w:val="20"/>
               </w:rPr>
               <w:t xml:space="preserve">Access historical data in an </w:t>
             </w:r>
             <w:r>
               <w:rPr>
                 <w:rFonts w:ascii="Abadi" w:hAnsi="Abadi"/>
+                <w:sz w:val="20"/>
+                <w:szCs w:val="20"/>
               </w:rPr>
               <w:t>easy-to-read</w:t>
             </w:r>
             <w:r>
               <w:rPr>
                 <w:rFonts w:ascii="Abadi" w:hAnsi="Abadi"/>
+                <w:sz w:val="20"/>
+                <w:szCs w:val="20"/>
               </w:rPr>
               <w:t xml:space="preserve"> format</w:t>
             </w:r>
@@ -1427,11 +1611,15 @@
               <w:spacing w:line="240" w:lineRule="auto"/>
               <w:rPr>
                 <w:rFonts w:ascii="Abadi" w:hAnsi="Abadi"/>
-              </w:rPr>
-            </w:pPr>
-            <w:r>
-              <w:rPr>
-                <w:rFonts w:ascii="Abadi" w:hAnsi="Abadi"/>
+                <w:sz w:val="20"/>
+                <w:szCs w:val="20"/>
+              </w:rPr>
+            </w:pPr>
+            <w:r>
+              <w:rPr>
+                <w:rFonts w:ascii="Abadi" w:hAnsi="Abadi"/>
+                <w:sz w:val="20"/>
+                <w:szCs w:val="20"/>
               </w:rPr>
               <w:t>Works in an office with multiple screens</w:t>
             </w:r>
@@ -1445,11 +1633,15 @@
               <w:spacing w:line="240" w:lineRule="auto"/>
               <w:rPr>
                 <w:rFonts w:ascii="Abadi" w:hAnsi="Abadi"/>
-              </w:rPr>
-            </w:pPr>
-            <w:r>
-              <w:rPr>
-                <w:rFonts w:ascii="Abadi" w:hAnsi="Abadi"/>
+                <w:sz w:val="20"/>
+                <w:szCs w:val="20"/>
+              </w:rPr>
+            </w:pPr>
+            <w:r>
+              <w:rPr>
+                <w:rFonts w:ascii="Abadi" w:hAnsi="Abadi"/>
+                <w:sz w:val="20"/>
+                <w:szCs w:val="20"/>
               </w:rPr>
               <w:t>Uses a Windows laptop and sometimes a tablet</w:t>
             </w:r>
@@ -1463,29 +1655,39 @@
               <w:spacing w:line="240" w:lineRule="auto"/>
               <w:rPr>
                 <w:rFonts w:ascii="Abadi" w:hAnsi="Abadi"/>
-              </w:rPr>
-            </w:pPr>
-            <w:r>
-              <w:rPr>
-                <w:rFonts w:ascii="Abadi" w:hAnsi="Abadi"/>
+                <w:sz w:val="20"/>
+                <w:szCs w:val="20"/>
+              </w:rPr>
+            </w:pPr>
+            <w:r>
+              <w:rPr>
+                <w:rFonts w:ascii="Abadi" w:hAnsi="Abadi"/>
+                <w:sz w:val="20"/>
+                <w:szCs w:val="20"/>
               </w:rPr>
               <w:t>Often</w:t>
             </w:r>
             <w:r>
               <w:rPr>
                 <w:rFonts w:ascii="Abadi" w:hAnsi="Abadi"/>
+                <w:sz w:val="20"/>
+                <w:szCs w:val="20"/>
               </w:rPr>
               <w:t xml:space="preserve"> on the move and needs access to stock data </w:t>
             </w:r>
             <w:r>
               <w:rPr>
                 <w:rFonts w:ascii="Abadi" w:hAnsi="Abadi"/>
+                <w:sz w:val="20"/>
+                <w:szCs w:val="20"/>
               </w:rPr>
               <w:t>via</w:t>
             </w:r>
             <w:r>
               <w:rPr>
                 <w:rFonts w:ascii="Abadi" w:hAnsi="Abadi"/>
+                <w:sz w:val="20"/>
+                <w:szCs w:val="20"/>
               </w:rPr>
               <w:t xml:space="preserve"> phone</w:t>
             </w:r>
@@ -1498,462 +1700,324 @@
         <w:spacing w:line="240" w:lineRule="auto"/>
         <w:rPr>
           <w:rFonts w:ascii="Abadi" w:hAnsi="Abadi"/>
+          <w:sz w:val="20"/>
+          <w:szCs w:val="20"/>
         </w:rPr>
       </w:pPr>
+    </w:p>
+    <w:p>
+      <w:pPr>
+        <w:rPr>
+          <w:rFonts w:ascii="Abadi" w:hAnsi="Abadi"/>
+          <w:sz w:val="20"/>
+          <w:szCs w:val="20"/>
+        </w:rPr>
+      </w:pPr>
+      <w:r>
+        <w:rPr>
+          <w:rFonts w:ascii="Abadi" w:hAnsi="Abadi"/>
+          <w:sz w:val="20"/>
+          <w:szCs w:val="20"/>
+        </w:rPr>
+        <w:br w:type="page"/>
+      </w:r>
     </w:p>
     <w:p>
       <w:pPr>
         <w:spacing w:line="240" w:lineRule="auto"/>
         <w:rPr>
           <w:rFonts w:ascii="Abadi" w:hAnsi="Abadi"/>
+          <w:sz w:val="20"/>
+          <w:szCs w:val="20"/>
         </w:rPr>
       </w:pPr>
       <w:r>
         <w:rPr>
           <w:rFonts w:ascii="Abadi" w:hAnsi="Abadi"/>
           <w:noProof/>
+          <w:sz w:val="20"/>
+          <w:szCs w:val="20"/>
         </w:rPr>
         <w:lastRenderedPageBreak/>
         <mc:AlternateContent>
-          <mc:Choice Requires="wps">
+          <mc:Choice Requires="wpg">
             <w:drawing>
-              <wp:anchor distT="0" distB="0" distL="114300" distR="114300" simplePos="0" relativeHeight="251663360" behindDoc="0" locked="0" layoutInCell="1" allowOverlap="1" wp14:anchorId="712D351F" wp14:editId="70C12699">
-                <wp:simplePos x="0" y="0"/>
-                <wp:positionH relativeFrom="column">
-                  <wp:posOffset>1603512</wp:posOffset>
-                </wp:positionH>
-                <wp:positionV relativeFrom="paragraph">
-                  <wp:posOffset>-357809</wp:posOffset>
-                </wp:positionV>
-                <wp:extent cx="3604591" cy="1295400"/>
-                <wp:effectExtent l="0" t="0" r="15240" b="19050"/>
-                <wp:wrapNone/>
-                <wp:docPr id="1020423020" name="Rectangle 2"/>
-                <wp:cNvGraphicFramePr/>
-                <a:graphic xmlns:a="http://schemas.openxmlformats.org/drawingml/2006/main">
-                  <a:graphicData uri="http://schemas.microsoft.com/office/word/2010/wordprocessingShape">
-                    <wps:wsp>
-                      <wps:cNvSpPr/>
-                      <wps:spPr>
-                        <a:xfrm>
-                          <a:off x="0" y="0"/>
-                          <a:ext cx="3604591" cy="1295400"/>
-                        </a:xfrm>
-                        <a:prstGeom prst="rect">
-                          <a:avLst/>
-                        </a:prstGeom>
-                        <a:solidFill>
-                          <a:srgbClr val="393A6C"/>
-                        </a:solidFill>
-                        <a:ln>
-                          <a:solidFill>
-                            <a:srgbClr val="393A6C"/>
-                          </a:solidFill>
-                        </a:ln>
-                      </wps:spPr>
-                      <wps:style>
-                        <a:lnRef idx="2">
-                          <a:schemeClr val="accent1">
-                            <a:shade val="15000"/>
-                          </a:schemeClr>
-                        </a:lnRef>
-                        <a:fillRef idx="1">
-                          <a:schemeClr val="accent1"/>
-                        </a:fillRef>
-                        <a:effectRef idx="0">
-                          <a:schemeClr val="accent1"/>
-                        </a:effectRef>
-                        <a:fontRef idx="minor">
-                          <a:schemeClr val="lt1"/>
-                        </a:fontRef>
-                      </wps:style>
-                      <wps:txbx>
-                        <w:txbxContent>
-                          <w:p>
-                            <w:pPr>
-                              <w:pStyle w:val="NormalWeb"/>
-                              <w:rPr>
-                                <w:rFonts w:ascii="Abadi" w:hAnsi="Abadi"/>
-                                <w:color w:val="FFFFFF"/>
-                                <w:sz w:val="22"/>
-                                <w:szCs w:val="22"/>
-                              </w:rPr>
-                            </w:pPr>
-                            <w:r>
-                              <w:rPr>
-                                <w:rFonts w:ascii="Abadi" w:hAnsi="Abadi"/>
-                                <w:color w:val="CCD3EF"/>
-                                <w:sz w:val="32"/>
-                                <w:szCs w:val="32"/>
-                              </w:rPr>
-                              <w:t>Experienced Software Engineer – FinTech Developer</w:t>
-                            </w:r>
-                            <w:r>
-                              <w:rPr>
-                                <w:rFonts w:ascii="Abadi" w:hAnsi="Abadi"/>
-                              </w:rPr>
-                              <w:br/>
-                            </w:r>
-                            <w:r>
-                              <w:rPr>
-                                <w:rFonts w:ascii="Abadi" w:hAnsi="Abadi"/>
-                                <w:color w:val="FFFFFF"/>
-                                <w:sz w:val="22"/>
-                                <w:szCs w:val="22"/>
-                              </w:rPr>
-                              <w:t xml:space="preserve">Name: </w:t>
-                            </w:r>
-                            <w:r>
-                              <w:rPr>
-                                <w:rFonts w:ascii="Abadi" w:hAnsi="Abadi"/>
-                                <w:color w:val="FFFFFF"/>
-                                <w:sz w:val="22"/>
-                                <w:szCs w:val="22"/>
-                              </w:rPr>
-                              <w:t>James Carter</w:t>
-                            </w:r>
-                            <w:r>
-                              <w:rPr>
-                                <w:rFonts w:ascii="Abadi" w:hAnsi="Abadi"/>
-                              </w:rPr>
-                              <w:br/>
-                            </w:r>
-                            <w:r>
-                              <w:rPr>
-                                <w:rFonts w:ascii="Abadi" w:hAnsi="Abadi"/>
-                                <w:color w:val="FFFFFF"/>
-                                <w:sz w:val="22"/>
-                                <w:szCs w:val="22"/>
-                              </w:rPr>
-                              <w:t xml:space="preserve">Occupation: </w:t>
-                            </w:r>
-                            <w:r>
-                              <w:rPr>
-                                <w:rFonts w:ascii="Abadi" w:hAnsi="Abadi"/>
-                                <w:color w:val="FFFFFF"/>
-                                <w:sz w:val="22"/>
-                                <w:szCs w:val="22"/>
-                              </w:rPr>
-                              <w:t>Senior Software Engineer (FinTech)</w:t>
-                            </w:r>
-                            <w:r>
-                              <w:rPr>
-                                <w:rFonts w:ascii="Abadi" w:hAnsi="Abadi"/>
-                                <w:color w:val="FFFFFF"/>
-                                <w:sz w:val="22"/>
-                                <w:szCs w:val="22"/>
-                              </w:rPr>
-                              <w:br/>
-                            </w:r>
-                            <w:r>
-                              <w:rPr>
-                                <w:rFonts w:ascii="Abadi" w:hAnsi="Abadi"/>
-                              </w:rPr>
-                              <w:br/>
-                            </w:r>
-                            <w:r>
-                              <w:rPr>
-                                <w:rFonts w:ascii="Abadi" w:hAnsi="Abadi"/>
-                                <w:color w:val="FFFFFF"/>
-                                <w:sz w:val="22"/>
-                                <w:szCs w:val="22"/>
-                              </w:rPr>
-                              <w:t>"If your app doesn’t have a solid API, I’m not interested."</w:t>
-                            </w:r>
-                          </w:p>
-                          <w:p>
-                            <w:pPr>
-                              <w:pStyle w:val="NormalWeb"/>
-                              <w:rPr>
-                                <w:rFonts w:ascii="Abadi" w:hAnsi="Abadi"/>
-                                <w:color w:val="FFFFFF"/>
-                                <w:sz w:val="22"/>
-                                <w:szCs w:val="22"/>
-                              </w:rPr>
-                            </w:pPr>
-                          </w:p>
-                        </w:txbxContent>
-                      </wps:txbx>
-                      <wps:bodyPr rot="0" spcFirstLastPara="0" vertOverflow="overflow" horzOverflow="overflow" vert="horz" wrap="square" lIns="91440" tIns="45720" rIns="91440" bIns="45720" numCol="1" spcCol="0" rtlCol="0" fromWordArt="0" anchor="ctr" anchorCtr="0" forceAA="0" compatLnSpc="1">
-                        <a:prstTxWarp prst="textNoShape">
-                          <a:avLst/>
-                        </a:prstTxWarp>
-                        <a:noAutofit/>
-                      </wps:bodyPr>
-                    </wps:wsp>
-                  </a:graphicData>
-                </a:graphic>
-                <wp14:sizeRelH relativeFrom="margin">
-                  <wp14:pctWidth>0</wp14:pctWidth>
-                </wp14:sizeRelH>
-              </wp:anchor>
-            </w:drawing>
-          </mc:Choice>
-          <mc:Fallback>
-            <w:pict>
-              <v:rect w14:anchorId="712D351F" id="Rectangle 2" o:spid="_x0000_s1030" style="position:absolute;margin-left:126.25pt;margin-top:-28.15pt;width:283.85pt;height:102pt;z-index:251663360;visibility:visible;mso-wrap-style:square;mso-width-percent:0;mso-wrap-distance-left:9pt;mso-wrap-distance-top:0;mso-wrap-distance-right:9pt;mso-wrap-distance-bottom:0;mso-position-horizontal:absolute;mso-position-horizontal-relative:text;mso-position-vertical:absolute;mso-position-vertical-relative:text;mso-width-percent:0;mso-width-relative:margin;v-text-anchor:middle" o:gfxdata="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" fillcolor="#393a6c" strokecolor="#393a6c" strokeweight="1pt">
-                <v:textbox>
-                  <w:txbxContent>
-                    <w:p>
-                      <w:pPr>
-                        <w:pStyle w:val="NormalWeb"/>
-                        <w:rPr>
-                          <w:rFonts w:ascii="Abadi" w:hAnsi="Abadi"/>
-                          <w:color w:val="FFFFFF"/>
-                          <w:sz w:val="22"/>
-                          <w:szCs w:val="22"/>
-                        </w:rPr>
-                      </w:pPr>
-                      <w:r>
-                        <w:rPr>
-                          <w:rFonts w:ascii="Abadi" w:hAnsi="Abadi"/>
-                          <w:color w:val="CCD3EF"/>
-                          <w:sz w:val="32"/>
-                          <w:szCs w:val="32"/>
-                        </w:rPr>
-                        <w:t>Experienced Software Engineer – FinTech Developer</w:t>
-                      </w:r>
-                      <w:r>
-                        <w:rPr>
-                          <w:rFonts w:ascii="Abadi" w:hAnsi="Abadi"/>
-                        </w:rPr>
-                        <w:br/>
-                      </w:r>
-                      <w:r>
-                        <w:rPr>
-                          <w:rFonts w:ascii="Abadi" w:hAnsi="Abadi"/>
-                          <w:color w:val="FFFFFF"/>
-                          <w:sz w:val="22"/>
-                          <w:szCs w:val="22"/>
-                        </w:rPr>
-                        <w:t xml:space="preserve">Name: </w:t>
-                      </w:r>
-                      <w:r>
-                        <w:rPr>
-                          <w:rFonts w:ascii="Abadi" w:hAnsi="Abadi"/>
-                          <w:color w:val="FFFFFF"/>
-                          <w:sz w:val="22"/>
-                          <w:szCs w:val="22"/>
-                        </w:rPr>
-                        <w:t>James Carter</w:t>
-                      </w:r>
-                      <w:r>
-                        <w:rPr>
-                          <w:rFonts w:ascii="Abadi" w:hAnsi="Abadi"/>
-                        </w:rPr>
-                        <w:br/>
-                      </w:r>
-                      <w:r>
-                        <w:rPr>
-                          <w:rFonts w:ascii="Abadi" w:hAnsi="Abadi"/>
-                          <w:color w:val="FFFFFF"/>
-                          <w:sz w:val="22"/>
-                          <w:szCs w:val="22"/>
-                        </w:rPr>
-                        <w:t xml:space="preserve">Occupation: </w:t>
-                      </w:r>
-                      <w:r>
-                        <w:rPr>
-                          <w:rFonts w:ascii="Abadi" w:hAnsi="Abadi"/>
-                          <w:color w:val="FFFFFF"/>
-                          <w:sz w:val="22"/>
-                          <w:szCs w:val="22"/>
-                        </w:rPr>
-                        <w:t>Senior Software Engineer (FinTech)</w:t>
-                      </w:r>
-                      <w:r>
-                        <w:rPr>
-                          <w:rFonts w:ascii="Abadi" w:hAnsi="Abadi"/>
-                          <w:color w:val="FFFFFF"/>
-                          <w:sz w:val="22"/>
-                          <w:szCs w:val="22"/>
-                        </w:rPr>
-                        <w:br/>
-                      </w:r>
-                      <w:r>
-                        <w:rPr>
-                          <w:rFonts w:ascii="Abadi" w:hAnsi="Abadi"/>
-                        </w:rPr>
-                        <w:br/>
-                      </w:r>
-                      <w:r>
-                        <w:rPr>
-                          <w:rFonts w:ascii="Abadi" w:hAnsi="Abadi"/>
-                          <w:color w:val="FFFFFF"/>
-                          <w:sz w:val="22"/>
-                          <w:szCs w:val="22"/>
-                        </w:rPr>
-                        <w:t>"If your app doesn’t have a solid API, I’m not interested."</w:t>
-                      </w:r>
-                    </w:p>
-                    <w:p>
-                      <w:pPr>
-                        <w:pStyle w:val="NormalWeb"/>
-                        <w:rPr>
-                          <w:rFonts w:ascii="Abadi" w:hAnsi="Abadi"/>
-                          <w:color w:val="FFFFFF"/>
-                          <w:sz w:val="22"/>
-                          <w:szCs w:val="22"/>
-                        </w:rPr>
-                      </w:pPr>
-                    </w:p>
-                  </w:txbxContent>
-                </v:textbox>
-              </v:rect>
-            </w:pict>
-          </mc:Fallback>
-        </mc:AlternateContent>
-      </w:r>
-      <w:r>
-        <w:rPr>
-          <w:rFonts w:ascii="Abadi" w:hAnsi="Abadi"/>
-          <w:noProof/>
-        </w:rPr>
-        <w:drawing>
-          <wp:anchor distT="0" distB="0" distL="114300" distR="114300" simplePos="0" relativeHeight="251662336" behindDoc="0" locked="0" layoutInCell="1" allowOverlap="1" wp14:anchorId="2740E159" wp14:editId="30BC6AF8">
-            <wp:simplePos x="0" y="0"/>
-            <wp:positionH relativeFrom="column">
-              <wp:posOffset>88900</wp:posOffset>
-            </wp:positionH>
-            <wp:positionV relativeFrom="paragraph">
-              <wp:posOffset>-361315</wp:posOffset>
-            </wp:positionV>
-            <wp:extent cx="1295400" cy="1295400"/>
-            <wp:effectExtent l="76200" t="76200" r="76200" b="76200"/>
-            <wp:wrapNone/>
-            <wp:docPr id="486024967" name="Picture 1"/>
-            <wp:cNvGraphicFramePr>
-              <a:graphicFrameLocks xmlns:a="http://schemas.openxmlformats.org/drawingml/2006/main" noChangeAspect="1"/>
-            </wp:cNvGraphicFramePr>
-            <a:graphic xmlns:a="http://schemas.openxmlformats.org/drawingml/2006/main">
-              <a:graphicData uri="http://schemas.openxmlformats.org/drawingml/2006/picture">
-                <pic:pic xmlns:pic="http://schemas.openxmlformats.org/drawingml/2006/picture">
-                  <pic:nvPicPr>
-                    <pic:cNvPr id="486024967" name="Picture 1"/>
-                    <pic:cNvPicPr>
-                      <a:picLocks noChangeAspect="1"/>
-                    </pic:cNvPicPr>
-                  </pic:nvPicPr>
-                  <pic:blipFill>
-                    <a:blip r:embed="rId8" cstate="print">
-                      <a:extLst>
-                        <a:ext uri="{28A0092B-C50C-407E-A947-70E740481C1C}">
-                          <a14:useLocalDpi xmlns:a14="http://schemas.microsoft.com/office/drawing/2010/main" val="0"/>
-                        </a:ext>
-                      </a:extLst>
-                    </a:blip>
-                    <a:srcRect/>
-                    <a:stretch>
-                      <a:fillRect/>
-                    </a:stretch>
-                  </pic:blipFill>
-                  <pic:spPr>
-                    <a:xfrm>
-                      <a:off x="0" y="0"/>
-                      <a:ext cx="1295400" cy="1295400"/>
-                    </a:xfrm>
-                    <a:prstGeom prst="ellipse">
-                      <a:avLst/>
-                    </a:prstGeom>
-                    <a:ln w="63500" cap="rnd">
-                      <a:solidFill>
-                        <a:srgbClr val="CCD3EF"/>
-                      </a:solidFill>
-                    </a:ln>
-                    <a:effectLst/>
-                    <a:scene3d>
-                      <a:camera prst="orthographicFront"/>
-                      <a:lightRig rig="contrasting" dir="t">
-                        <a:rot lat="0" lon="0" rev="3000000"/>
-                      </a:lightRig>
-                    </a:scene3d>
-                    <a:sp3d contourW="7620">
-                      <a:bevelT w="95250" h="31750"/>
-                      <a:contourClr>
-                        <a:srgbClr val="333333"/>
-                      </a:contourClr>
-                    </a:sp3d>
-                  </pic:spPr>
-                </pic:pic>
-              </a:graphicData>
-            </a:graphic>
-          </wp:anchor>
-        </w:drawing>
-      </w:r>
-      <w:r>
-        <w:rPr>
-          <w:rFonts w:ascii="Abadi" w:hAnsi="Abadi"/>
-          <w:noProof/>
-        </w:rPr>
-        <mc:AlternateContent>
-          <mc:Choice Requires="wps">
-            <w:drawing>
-              <wp:anchor distT="0" distB="0" distL="114300" distR="114300" simplePos="0" relativeHeight="251661312" behindDoc="0" locked="0" layoutInCell="1" allowOverlap="1" wp14:anchorId="39CC6854" wp14:editId="201A8CA0">
+              <wp:anchor distT="0" distB="0" distL="114300" distR="114300" simplePos="0" relativeHeight="251661312" behindDoc="0" locked="0" layoutInCell="1" allowOverlap="1" wp14:anchorId="66D1D39F" wp14:editId="43EC6565">
                 <wp:simplePos x="0" y="0"/>
                 <wp:positionH relativeFrom="column">
                   <wp:posOffset>0</wp:posOffset>
                 </wp:positionH>
                 <wp:positionV relativeFrom="paragraph">
-                  <wp:posOffset>-437322</wp:posOffset>
+                  <wp:posOffset>-266700</wp:posOffset>
                 </wp:positionV>
                 <wp:extent cx="5715000" cy="1447800"/>
                 <wp:effectExtent l="0" t="0" r="19050" b="19050"/>
                 <wp:wrapNone/>
-                <wp:docPr id="866028702" name="Rectangle: Rounded Corners 1"/>
+                <wp:docPr id="1650064163" name="Group 1"/>
                 <wp:cNvGraphicFramePr/>
                 <a:graphic xmlns:a="http://schemas.openxmlformats.org/drawingml/2006/main">
-                  <a:graphicData uri="http://schemas.microsoft.com/office/word/2010/wordprocessingShape">
-                    <wps:wsp>
-                      <wps:cNvSpPr/>
-                      <wps:spPr>
+                  <a:graphicData uri="http://schemas.microsoft.com/office/word/2010/wordprocessingGroup">
+                    <wpg:wgp>
+                      <wpg:cNvGrpSpPr/>
+                      <wpg:grpSpPr>
                         <a:xfrm>
                           <a:off x="0" y="0"/>
                           <a:ext cx="5715000" cy="1447800"/>
+                          <a:chOff x="0" y="0"/>
+                          <a:chExt cx="5715000" cy="1447800"/>
                         </a:xfrm>
-                        <a:prstGeom prst="roundRect">
-                          <a:avLst>
-                            <a:gd name="adj" fmla="val 50000"/>
-                          </a:avLst>
-                        </a:prstGeom>
-                        <a:solidFill>
-                          <a:srgbClr val="393A6C"/>
-                        </a:solidFill>
-                      </wps:spPr>
-                      <wps:style>
-                        <a:lnRef idx="2">
-                          <a:schemeClr val="accent1">
-                            <a:shade val="15000"/>
-                          </a:schemeClr>
-                        </a:lnRef>
-                        <a:fillRef idx="1">
-                          <a:schemeClr val="accent1"/>
-                        </a:fillRef>
-                        <a:effectRef idx="0">
-                          <a:schemeClr val="accent1"/>
-                        </a:effectRef>
-                        <a:fontRef idx="minor">
-                          <a:schemeClr val="lt1"/>
-                        </a:fontRef>
-                      </wps:style>
-                      <wps:txbx>
-                        <w:txbxContent>
-                          <w:p>
-                            <w:pPr>
-                              <w:jc w:val="center"/>
-                            </w:pPr>
-                            <w:r>
-                              <w:t xml:space="preserve"> </w:t>
-                            </w:r>
-                          </w:p>
-                        </w:txbxContent>
-                      </wps:txbx>
-                      <wps:bodyPr rot="0" spcFirstLastPara="0" vertOverflow="overflow" horzOverflow="overflow" vert="horz" wrap="square" lIns="91440" tIns="45720" rIns="91440" bIns="45720" numCol="1" spcCol="0" rtlCol="0" fromWordArt="0" anchor="ctr" anchorCtr="0" forceAA="0" compatLnSpc="1">
-                        <a:prstTxWarp prst="textNoShape">
-                          <a:avLst/>
-                        </a:prstTxWarp>
-                        <a:noAutofit/>
-                      </wps:bodyPr>
-                    </wps:wsp>
+                      </wpg:grpSpPr>
+                      <wps:wsp>
+                        <wps:cNvPr id="866028702" name="Rectangle: Rounded Corners 1"/>
+                        <wps:cNvSpPr/>
+                        <wps:spPr>
+                          <a:xfrm>
+                            <a:off x="0" y="0"/>
+                            <a:ext cx="5715000" cy="1447800"/>
+                          </a:xfrm>
+                          <a:prstGeom prst="roundRect">
+                            <a:avLst>
+                              <a:gd name="adj" fmla="val 50000"/>
+                            </a:avLst>
+                          </a:prstGeom>
+                          <a:solidFill>
+                            <a:srgbClr val="393A6C"/>
+                          </a:solidFill>
+                        </wps:spPr>
+                        <wps:style>
+                          <a:lnRef idx="2">
+                            <a:schemeClr val="accent1">
+                              <a:shade val="15000"/>
+                            </a:schemeClr>
+                          </a:lnRef>
+                          <a:fillRef idx="1">
+                            <a:schemeClr val="accent1"/>
+                          </a:fillRef>
+                          <a:effectRef idx="0">
+                            <a:schemeClr val="accent1"/>
+                          </a:effectRef>
+                          <a:fontRef idx="minor">
+                            <a:schemeClr val="lt1"/>
+                          </a:fontRef>
+                        </wps:style>
+                        <wps:txbx>
+                          <w:txbxContent>
+                            <w:p>
+                              <w:pPr>
+                                <w:jc w:val="center"/>
+                              </w:pPr>
+                              <w:r>
+                                <w:t xml:space="preserve"> </w:t>
+                              </w:r>
+                            </w:p>
+                          </w:txbxContent>
+                        </wps:txbx>
+                        <wps:bodyPr rot="0" spcFirstLastPara="0" vertOverflow="overflow" horzOverflow="overflow" vert="horz" wrap="square" lIns="91440" tIns="45720" rIns="91440" bIns="45720" numCol="1" spcCol="0" rtlCol="0" fromWordArt="0" anchor="ctr" anchorCtr="0" forceAA="0" compatLnSpc="1">
+                          <a:prstTxWarp prst="textNoShape">
+                            <a:avLst/>
+                          </a:prstTxWarp>
+                          <a:noAutofit/>
+                        </wps:bodyPr>
+                      </wps:wsp>
+                      <pic:pic xmlns:pic="http://schemas.openxmlformats.org/drawingml/2006/picture">
+                        <pic:nvPicPr>
+                          <pic:cNvPr id="486024967" name="Picture 1"/>
+                          <pic:cNvPicPr>
+                            <a:picLocks noChangeAspect="1"/>
+                          </pic:cNvPicPr>
+                        </pic:nvPicPr>
+                        <pic:blipFill>
+                          <a:blip r:embed="rId8" cstate="print">
+                            <a:extLst>
+                              <a:ext uri="{28A0092B-C50C-407E-A947-70E740481C1C}">
+                                <a14:useLocalDpi xmlns:a14="http://schemas.microsoft.com/office/drawing/2010/main" val="0"/>
+                              </a:ext>
+                            </a:extLst>
+                          </a:blip>
+                          <a:srcRect/>
+                          <a:stretch>
+                            <a:fillRect/>
+                          </a:stretch>
+                        </pic:blipFill>
+                        <pic:spPr>
+                          <a:xfrm>
+                            <a:off x="88900" y="76200"/>
+                            <a:ext cx="1295400" cy="1295400"/>
+                          </a:xfrm>
+                          <a:prstGeom prst="ellipse">
+                            <a:avLst/>
+                          </a:prstGeom>
+                          <a:ln w="63500" cap="rnd">
+                            <a:solidFill>
+                              <a:srgbClr val="CCD3EF"/>
+                            </a:solidFill>
+                          </a:ln>
+                          <a:effectLst/>
+                          <a:scene3d>
+                            <a:camera prst="orthographicFront"/>
+                            <a:lightRig rig="contrasting" dir="t">
+                              <a:rot lat="0" lon="0" rev="3000000"/>
+                            </a:lightRig>
+                          </a:scene3d>
+                          <a:sp3d contourW="7620">
+                            <a:bevelT w="95250" h="31750"/>
+                            <a:contourClr>
+                              <a:srgbClr val="333333"/>
+                            </a:contourClr>
+                          </a:sp3d>
+                        </pic:spPr>
+                      </pic:pic>
+                      <wps:wsp>
+                        <wps:cNvPr id="1020423020" name="Rectangle 2"/>
+                        <wps:cNvSpPr/>
+                        <wps:spPr>
+                          <a:xfrm>
+                            <a:off x="1600200" y="76200"/>
+                            <a:ext cx="3604591" cy="1295400"/>
+                          </a:xfrm>
+                          <a:prstGeom prst="rect">
+                            <a:avLst/>
+                          </a:prstGeom>
+                          <a:solidFill>
+                            <a:srgbClr val="393A6C"/>
+                          </a:solidFill>
+                          <a:ln>
+                            <a:solidFill>
+                              <a:srgbClr val="393A6C"/>
+                            </a:solidFill>
+                          </a:ln>
+                        </wps:spPr>
+                        <wps:style>
+                          <a:lnRef idx="2">
+                            <a:schemeClr val="accent1">
+                              <a:shade val="15000"/>
+                            </a:schemeClr>
+                          </a:lnRef>
+                          <a:fillRef idx="1">
+                            <a:schemeClr val="accent1"/>
+                          </a:fillRef>
+                          <a:effectRef idx="0">
+                            <a:schemeClr val="accent1"/>
+                          </a:effectRef>
+                          <a:fontRef idx="minor">
+                            <a:schemeClr val="lt1"/>
+                          </a:fontRef>
+                        </wps:style>
+                        <wps:txbx>
+                          <w:txbxContent>
+                            <w:p>
+                              <w:pPr>
+                                <w:pStyle w:val="NormalWeb"/>
+                                <w:rPr>
+                                  <w:rFonts w:ascii="Abadi" w:hAnsi="Abadi"/>
+                                  <w:color w:val="FFFFFF"/>
+                                  <w:sz w:val="22"/>
+                                  <w:szCs w:val="22"/>
+                                </w:rPr>
+                              </w:pPr>
+                              <w:r>
+                                <w:rPr>
+                                  <w:rFonts w:ascii="Abadi" w:hAnsi="Abadi"/>
+                                  <w:color w:val="CCD3EF"/>
+                                  <w:sz w:val="32"/>
+                                  <w:szCs w:val="32"/>
+                                </w:rPr>
+                                <w:t>Experienced Software Engineer – FinTech Developer</w:t>
+                              </w:r>
+                              <w:r>
+                                <w:rPr>
+                                  <w:rFonts w:ascii="Abadi" w:hAnsi="Abadi"/>
+                                </w:rPr>
+                                <w:br/>
+                              </w:r>
+                              <w:r>
+                                <w:rPr>
+                                  <w:rFonts w:ascii="Abadi" w:hAnsi="Abadi"/>
+                                  <w:color w:val="FFFFFF"/>
+                                  <w:sz w:val="22"/>
+                                  <w:szCs w:val="22"/>
+                                </w:rPr>
+                                <w:t xml:space="preserve">Name: </w:t>
+                              </w:r>
+                              <w:r>
+                                <w:rPr>
+                                  <w:rFonts w:ascii="Abadi" w:hAnsi="Abadi"/>
+                                  <w:color w:val="FFFFFF"/>
+                                  <w:sz w:val="22"/>
+                                  <w:szCs w:val="22"/>
+                                </w:rPr>
+                                <w:t>James Carter</w:t>
+                              </w:r>
+                              <w:r>
+                                <w:rPr>
+                                  <w:rFonts w:ascii="Abadi" w:hAnsi="Abadi"/>
+                                </w:rPr>
+                                <w:br/>
+                              </w:r>
+                              <w:r>
+                                <w:rPr>
+                                  <w:rFonts w:ascii="Abadi" w:hAnsi="Abadi"/>
+                                  <w:color w:val="FFFFFF"/>
+                                  <w:sz w:val="22"/>
+                                  <w:szCs w:val="22"/>
+                                </w:rPr>
+                                <w:t xml:space="preserve">Occupation: </w:t>
+                              </w:r>
+                              <w:r>
+                                <w:rPr>
+                                  <w:rFonts w:ascii="Abadi" w:hAnsi="Abadi"/>
+                                  <w:color w:val="FFFFFF"/>
+                                  <w:sz w:val="22"/>
+                                  <w:szCs w:val="22"/>
+                                </w:rPr>
+                                <w:t>Senior Software Engineer (FinTech)</w:t>
+                              </w:r>
+                              <w:r>
+                                <w:rPr>
+                                  <w:rFonts w:ascii="Abadi" w:hAnsi="Abadi"/>
+                                  <w:color w:val="FFFFFF"/>
+                                  <w:sz w:val="22"/>
+                                  <w:szCs w:val="22"/>
+                                </w:rPr>
+                                <w:br/>
+                              </w:r>
+                              <w:r>
+                                <w:rPr>
+                                  <w:rFonts w:ascii="Abadi" w:hAnsi="Abadi"/>
+                                </w:rPr>
+                                <w:br/>
+                              </w:r>
+                              <w:r>
+                                <w:rPr>
+                                  <w:rFonts w:ascii="Abadi" w:hAnsi="Abadi"/>
+                                  <w:color w:val="FFFFFF"/>
+                                  <w:sz w:val="22"/>
+                                  <w:szCs w:val="22"/>
+                                </w:rPr>
+                                <w:t>"If your app doesn’t have a solid API, I’m not interested."</w:t>
+                              </w:r>
+                            </w:p>
+                            <w:p>
+                              <w:pPr>
+                                <w:pStyle w:val="NormalWeb"/>
+                                <w:rPr>
+                                  <w:rFonts w:ascii="Abadi" w:hAnsi="Abadi"/>
+                                  <w:color w:val="FFFFFF"/>
+                                  <w:sz w:val="22"/>
+                                  <w:szCs w:val="22"/>
+                                </w:rPr>
+                              </w:pPr>
+                            </w:p>
+                          </w:txbxContent>
+                        </wps:txbx>
+                        <wps:bodyPr rot="0" spcFirstLastPara="0" vertOverflow="overflow" horzOverflow="overflow" vert="horz" wrap="square" lIns="91440" tIns="45720" rIns="91440" bIns="45720" numCol="1" spcCol="0" rtlCol="0" fromWordArt="0" anchor="ctr" anchorCtr="0" forceAA="0" compatLnSpc="1">
+                          <a:prstTxWarp prst="textNoShape">
+                            <a:avLst/>
+                          </a:prstTxWarp>
+                          <a:noAutofit/>
+                        </wps:bodyPr>
+                      </wps:wsp>
+                    </wpg:wgp>
                   </a:graphicData>
                 </a:graphic>
               </wp:anchor>
@@ -1961,21 +2025,137 @@
           </mc:Choice>
           <mc:Fallback>
             <w:pict>
-              <v:roundrect w14:anchorId="39CC6854" id="Rectangle: Rounded Corners 1" o:spid="_x0000_s1031" style="position:absolute;margin-left:0;margin-top:-34.45pt;width:450pt;height:114pt;z-index:251661312;visibility:visible;mso-wrap-style:square;mso-wrap-distance-left:9pt;mso-wrap-distance-top:0;mso-wrap-distance-right:9pt;mso-wrap-distance-bottom:0;mso-position-horizontal:absolute;mso-position-horizontal-relative:text;mso-position-vertical:absolute;mso-position-vertical-relative:text;v-text-anchor:middle" arcsize=".5" o:gfxdata="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" fillcolor="#393a6c" strokecolor="#030e13 [484]" strokeweight="1pt">
-                <v:stroke joinstyle="miter"/>
-                <v:textbox>
-                  <w:txbxContent>
-                    <w:p>
-                      <w:pPr>
-                        <w:jc w:val="center"/>
-                      </w:pPr>
-                      <w:r>
-                        <w:t xml:space="preserve"> </w:t>
-                      </w:r>
-                    </w:p>
-                  </w:txbxContent>
-                </v:textbox>
-              </v:roundrect>
+              <v:group w14:anchorId="66D1D39F" id="Group 1" o:spid="_x0000_s1030" style="position:absolute;margin-left:0;margin-top:-21pt;width:450pt;height:114pt;z-index:251661312" coordsize="57150,14478" o:gfxdata="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">
+                <v:roundrect id="Rectangle: Rounded Corners 1" o:spid="_x0000_s1031" style="position:absolute;width:57150;height:14478;visibility:visible;mso-wrap-style:square;v-text-anchor:middle" arcsize=".5" o:gfxdata="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" fillcolor="#393a6c" strokecolor="#030e13 [484]" strokeweight="1pt">
+                  <v:stroke joinstyle="miter"/>
+                  <v:textbox>
+                    <w:txbxContent>
+                      <w:p>
+                        <w:pPr>
+                          <w:jc w:val="center"/>
+                        </w:pPr>
+                        <w:r>
+                          <w:t xml:space="preserve"> </w:t>
+                        </w:r>
+                      </w:p>
+                    </w:txbxContent>
+                  </v:textbox>
+                </v:roundrect>
+                <v:shape id="Picture 1" o:spid="_x0000_s1032" type="#_x0000_t75" style="position:absolute;left:889;top:762;width:12954;height:12954;visibility:visible;mso-wrap-style:square" o:gfxdata="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" stroked="t" strokecolor="#ccd3ef" strokeweight="5pt">
+                  <v:stroke endcap="round"/>
+                  <v:imagedata r:id="rId9" o:title=""/>
+                  <v:path arrowok="t"/>
+                </v:shape>
+                <v:rect id="Rectangle 2" o:spid="_x0000_s1033" style="position:absolute;left:16002;top:762;width:36045;height:12954;visibility:visible;mso-wrap-style:square;v-text-anchor:middle" o:gfxdata="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" fillcolor="#393a6c" strokecolor="#393a6c" strokeweight="1pt">
+                  <v:textbox>
+                    <w:txbxContent>
+                      <w:p>
+                        <w:pPr>
+                          <w:pStyle w:val="NormalWeb"/>
+                          <w:rPr>
+                            <w:rFonts w:ascii="Abadi" w:hAnsi="Abadi"/>
+                            <w:color w:val="FFFFFF"/>
+                            <w:sz w:val="22"/>
+                            <w:szCs w:val="22"/>
+                          </w:rPr>
+                        </w:pPr>
+                        <w:r>
+                          <w:rPr>
+                            <w:rFonts w:ascii="Abadi" w:hAnsi="Abadi"/>
+                            <w:color w:val="CCD3EF"/>
+                            <w:sz w:val="32"/>
+                            <w:szCs w:val="32"/>
+                          </w:rPr>
+                          <w:t>Experienced Software Engineer – FinTech Developer</w:t>
+                        </w:r>
+                        <w:r>
+                          <w:rPr>
+                            <w:rFonts w:ascii="Abadi" w:hAnsi="Abadi"/>
+                          </w:rPr>
+                          <w:br/>
+                        </w:r>
+                        <w:r>
+                          <w:rPr>
+                            <w:rFonts w:ascii="Abadi" w:hAnsi="Abadi"/>
+                            <w:color w:val="FFFFFF"/>
+                            <w:sz w:val="22"/>
+                            <w:szCs w:val="22"/>
+                          </w:rPr>
+                          <w:t xml:space="preserve">Name: </w:t>
+                        </w:r>
+                        <w:r>
+                          <w:rPr>
+                            <w:rFonts w:ascii="Abadi" w:hAnsi="Abadi"/>
+                            <w:color w:val="FFFFFF"/>
+                            <w:sz w:val="22"/>
+                            <w:szCs w:val="22"/>
+                          </w:rPr>
+                          <w:t>James Carter</w:t>
+                        </w:r>
+                        <w:r>
+                          <w:rPr>
+                            <w:rFonts w:ascii="Abadi" w:hAnsi="Abadi"/>
+                          </w:rPr>
+                          <w:br/>
+                        </w:r>
+                        <w:r>
+                          <w:rPr>
+                            <w:rFonts w:ascii="Abadi" w:hAnsi="Abadi"/>
+                            <w:color w:val="FFFFFF"/>
+                            <w:sz w:val="22"/>
+                            <w:szCs w:val="22"/>
+                          </w:rPr>
+                          <w:t xml:space="preserve">Occupation: </w:t>
+                        </w:r>
+                        <w:r>
+                          <w:rPr>
+                            <w:rFonts w:ascii="Abadi" w:hAnsi="Abadi"/>
+                            <w:color w:val="FFFFFF"/>
+                            <w:sz w:val="22"/>
+                            <w:szCs w:val="22"/>
+                          </w:rPr>
+                          <w:t>Senior Software Engineer (FinTech)</w:t>
+                        </w:r>
+                        <w:r>
+                          <w:rPr>
+                            <w:rFonts w:ascii="Abadi" w:hAnsi="Abadi"/>
+                            <w:color w:val="FFFFFF"/>
+                            <w:sz w:val="22"/>
+                            <w:szCs w:val="22"/>
+                          </w:rPr>
+                          <w:br/>
+                        </w:r>
+                        <w:r>
+                          <w:rPr>
+                            <w:rFonts w:ascii="Abadi" w:hAnsi="Abadi"/>
+                          </w:rPr>
+                          <w:br/>
+                        </w:r>
+                        <w:r>
+                          <w:rPr>
+                            <w:rFonts w:ascii="Abadi" w:hAnsi="Abadi"/>
+                            <w:color w:val="FFFFFF"/>
+                            <w:sz w:val="22"/>
+                            <w:szCs w:val="22"/>
+                          </w:rPr>
+                          <w:t>"If your app doesn’t have a solid API, I’m not interested."</w:t>
+                        </w:r>
+                      </w:p>
+                      <w:p>
+                        <w:pPr>
+                          <w:pStyle w:val="NormalWeb"/>
+                          <w:rPr>
+                            <w:rFonts w:ascii="Abadi" w:hAnsi="Abadi"/>
+                            <w:color w:val="FFFFFF"/>
+                            <w:sz w:val="22"/>
+                            <w:szCs w:val="22"/>
+                          </w:rPr>
+                        </w:pPr>
+                      </w:p>
+                    </w:txbxContent>
+                  </v:textbox>
+                </v:rect>
+              </v:group>
             </w:pict>
           </mc:Fallback>
         </mc:AlternateContent>
@@ -1986,6 +2166,8 @@
         <w:spacing w:line="240" w:lineRule="auto"/>
         <w:rPr>
           <w:rFonts w:ascii="Abadi" w:hAnsi="Abadi"/>
+          <w:sz w:val="20"/>
+          <w:szCs w:val="20"/>
         </w:rPr>
       </w:pPr>
     </w:p>
@@ -1994,6 +2176,8 @@
         <w:spacing w:line="240" w:lineRule="auto"/>
         <w:rPr>
           <w:rFonts w:ascii="Abadi" w:hAnsi="Abadi"/>
+          <w:sz w:val="20"/>
+          <w:szCs w:val="20"/>
         </w:rPr>
       </w:pPr>
     </w:p>
@@ -2002,6 +2186,18 @@
         <w:spacing w:line="240" w:lineRule="auto"/>
         <w:rPr>
           <w:rFonts w:ascii="Abadi" w:hAnsi="Abadi"/>
+          <w:sz w:val="20"/>
+          <w:szCs w:val="20"/>
+        </w:rPr>
+      </w:pPr>
+    </w:p>
+    <w:p>
+      <w:pPr>
+        <w:spacing w:line="240" w:lineRule="auto"/>
+        <w:rPr>
+          <w:rFonts w:ascii="Abadi" w:hAnsi="Abadi"/>
+          <w:sz w:val="20"/>
+          <w:szCs w:val="20"/>
         </w:rPr>
       </w:pPr>
     </w:p>
@@ -2047,15 +2243,15 @@
               <w:spacing w:line="240" w:lineRule="auto"/>
               <w:rPr>
                 <w:rFonts w:ascii="Abadi" w:hAnsi="Abadi"/>
-                <w:sz w:val="30"/>
-                <w:szCs w:val="30"/>
-              </w:rPr>
-            </w:pPr>
-            <w:r>
-              <w:rPr>
-                <w:rFonts w:ascii="Abadi" w:hAnsi="Abadi"/>
-                <w:sz w:val="30"/>
-                <w:szCs w:val="30"/>
+                <w:sz w:val="28"/>
+                <w:szCs w:val="28"/>
+              </w:rPr>
+            </w:pPr>
+            <w:r>
+              <w:rPr>
+                <w:rFonts w:ascii="Abadi" w:hAnsi="Abadi"/>
+                <w:sz w:val="28"/>
+                <w:szCs w:val="28"/>
               </w:rPr>
               <w:t>User Information</w:t>
             </w:r>
@@ -2077,11 +2273,15 @@
               <w:spacing w:line="240" w:lineRule="auto"/>
               <w:rPr>
                 <w:rFonts w:ascii="Abadi" w:hAnsi="Abadi"/>
-              </w:rPr>
-            </w:pPr>
-            <w:r>
-              <w:rPr>
-                <w:rFonts w:ascii="Abadi" w:hAnsi="Abadi"/>
+                <w:sz w:val="20"/>
+                <w:szCs w:val="20"/>
+              </w:rPr>
+            </w:pPr>
+            <w:r>
+              <w:rPr>
+                <w:rFonts w:ascii="Abadi" w:hAnsi="Abadi"/>
+                <w:sz w:val="20"/>
+                <w:szCs w:val="20"/>
               </w:rPr>
               <w:t>User Story</w:t>
             </w:r>
@@ -2099,13 +2299,33 @@
               <w:spacing w:line="240" w:lineRule="auto"/>
               <w:rPr>
                 <w:rFonts w:ascii="Abadi" w:hAnsi="Abadi"/>
-              </w:rPr>
-            </w:pPr>
-            <w:r>
-              <w:rPr>
-                <w:rFonts w:ascii="Abadi" w:hAnsi="Abadi"/>
-              </w:rPr>
-              <w:t>As a software engineer, James wants an application with a well-documented API and customizable features so he can integrate stock data into his own financial tools.</w:t>
+                <w:sz w:val="20"/>
+                <w:szCs w:val="20"/>
+              </w:rPr>
+            </w:pPr>
+            <w:r>
+              <w:rPr>
+                <w:rFonts w:ascii="Abadi" w:hAnsi="Abadi"/>
+                <w:sz w:val="20"/>
+                <w:szCs w:val="20"/>
+              </w:rPr>
+              <w:t>As a software engineer, James wants an application with a well-documented API and customizable features so he can integrate stock data into his own financial tool</w:t>
+            </w:r>
+            <w:r>
+              <w:rPr>
+                <w:rFonts w:ascii="Abadi" w:hAnsi="Abadi"/>
+                <w:sz w:val="20"/>
+                <w:szCs w:val="20"/>
+              </w:rPr>
+              <w:t>s</w:t>
+            </w:r>
+            <w:r>
+              <w:rPr>
+                <w:rFonts w:ascii="Abadi" w:hAnsi="Abadi"/>
+                <w:sz w:val="20"/>
+                <w:szCs w:val="20"/>
+              </w:rPr>
+              <w:t>.</w:t>
             </w:r>
           </w:p>
         </w:tc>
@@ -2122,11 +2342,15 @@
               <w:spacing w:line="240" w:lineRule="auto"/>
               <w:rPr>
                 <w:rFonts w:ascii="Abadi" w:hAnsi="Abadi"/>
-              </w:rPr>
-            </w:pPr>
-            <w:r>
-              <w:rPr>
-                <w:rFonts w:ascii="Abadi" w:hAnsi="Abadi"/>
+                <w:sz w:val="20"/>
+                <w:szCs w:val="20"/>
+              </w:rPr>
+            </w:pPr>
+            <w:r>
+              <w:rPr>
+                <w:rFonts w:ascii="Abadi" w:hAnsi="Abadi"/>
+                <w:sz w:val="20"/>
+                <w:szCs w:val="20"/>
               </w:rPr>
               <w:t>User Scenario</w:t>
             </w:r>
@@ -2143,25 +2367,49 @@
             <w:pPr>
               <w:rPr>
                 <w:rFonts w:ascii="Abadi" w:hAnsi="Abadi"/>
-              </w:rPr>
-            </w:pPr>
-            <w:r>
-              <w:rPr>
-                <w:rFonts w:ascii="Abadi" w:hAnsi="Abadi"/>
-              </w:rPr>
-              <w:t xml:space="preserve">James is developing a personal finance dashboard and needs real-time stock data. He checks the application’s documentation, writes a quick script to retrieve stock prices, and integrates the API into his system. Within minutes, his dashboard is fetching </w:t>
-            </w:r>
-            <w:r>
-              <w:rPr>
-                <w:rFonts w:ascii="Abadi" w:hAnsi="Abadi"/>
+                <w:sz w:val="20"/>
+                <w:szCs w:val="20"/>
+              </w:rPr>
+            </w:pPr>
+            <w:r>
+              <w:rPr>
+                <w:rFonts w:ascii="Abadi" w:hAnsi="Abadi"/>
+                <w:sz w:val="20"/>
+                <w:szCs w:val="20"/>
+              </w:rPr>
+              <w:t xml:space="preserve">James is developing a personal finance dashboard and needs real-time stock data to track, buy, and sell shares programmatically. He checks the application’s documentation, writes a quick script to retrieve stock prices, and integrates the API into his system. Within minutes, his dashboard is fetching </w:t>
+            </w:r>
+            <w:r>
+              <w:rPr>
+                <w:rFonts w:ascii="Abadi" w:hAnsi="Abadi"/>
+                <w:sz w:val="20"/>
+                <w:szCs w:val="20"/>
               </w:rPr>
               <w:t>livestock</w:t>
             </w:r>
             <w:r>
               <w:rPr>
                 <w:rFonts w:ascii="Abadi" w:hAnsi="Abadi"/>
-              </w:rPr>
-              <w:t xml:space="preserve"> data.</w:t>
+                <w:sz w:val="20"/>
+                <w:szCs w:val="20"/>
+              </w:rPr>
+              <w:t xml:space="preserve"> data, executing automated trades based on predefined conditions, and </w:t>
+            </w:r>
+            <w:r>
+              <w:rPr>
+                <w:rFonts w:ascii="Abadi" w:hAnsi="Abadi"/>
+                <w:sz w:val="20"/>
+                <w:szCs w:val="20"/>
+              </w:rPr>
+              <w:t>analysing</w:t>
+            </w:r>
+            <w:r>
+              <w:rPr>
+                <w:rFonts w:ascii="Abadi" w:hAnsi="Abadi"/>
+                <w:sz w:val="20"/>
+                <w:szCs w:val="20"/>
+              </w:rPr>
+              <w:t xml:space="preserve"> market trends.</w:t>
             </w:r>
           </w:p>
         </w:tc>
@@ -2183,15 +2431,15 @@
               <w:spacing w:line="240" w:lineRule="auto"/>
               <w:rPr>
                 <w:rFonts w:ascii="Abadi" w:hAnsi="Abadi"/>
-                <w:sz w:val="30"/>
-                <w:szCs w:val="30"/>
-              </w:rPr>
-            </w:pPr>
-            <w:r>
-              <w:rPr>
-                <w:rFonts w:ascii="Abadi" w:hAnsi="Abadi"/>
-                <w:sz w:val="30"/>
-                <w:szCs w:val="30"/>
+                <w:sz w:val="28"/>
+                <w:szCs w:val="28"/>
+              </w:rPr>
+            </w:pPr>
+            <w:r>
+              <w:rPr>
+                <w:rFonts w:ascii="Abadi" w:hAnsi="Abadi"/>
+                <w:sz w:val="28"/>
+                <w:szCs w:val="28"/>
               </w:rPr>
               <w:t>Demographic information</w:t>
             </w:r>
@@ -2210,11 +2458,15 @@
               <w:spacing w:line="240" w:lineRule="auto"/>
               <w:rPr>
                 <w:rFonts w:ascii="Abadi" w:hAnsi="Abadi"/>
-              </w:rPr>
-            </w:pPr>
-            <w:r>
-              <w:rPr>
-                <w:rFonts w:ascii="Abadi" w:hAnsi="Abadi"/>
+                <w:sz w:val="20"/>
+                <w:szCs w:val="20"/>
+              </w:rPr>
+            </w:pPr>
+            <w:r>
+              <w:rPr>
+                <w:rFonts w:ascii="Abadi" w:hAnsi="Abadi"/>
+                <w:sz w:val="20"/>
+                <w:szCs w:val="20"/>
               </w:rPr>
               <w:t>Age</w:t>
             </w:r>
@@ -2232,11 +2484,15 @@
               <w:spacing w:line="240" w:lineRule="auto"/>
               <w:rPr>
                 <w:rFonts w:ascii="Abadi" w:hAnsi="Abadi"/>
-              </w:rPr>
-            </w:pPr>
-            <w:r>
-              <w:rPr>
-                <w:rFonts w:ascii="Abadi" w:hAnsi="Abadi"/>
+                <w:sz w:val="20"/>
+                <w:szCs w:val="20"/>
+              </w:rPr>
+            </w:pPr>
+            <w:r>
+              <w:rPr>
+                <w:rFonts w:ascii="Abadi" w:hAnsi="Abadi"/>
+                <w:sz w:val="20"/>
+                <w:szCs w:val="20"/>
               </w:rPr>
               <w:t>27</w:t>
             </w:r>
@@ -2255,11 +2511,15 @@
               <w:spacing w:line="240" w:lineRule="auto"/>
               <w:rPr>
                 <w:rFonts w:ascii="Abadi" w:hAnsi="Abadi"/>
-              </w:rPr>
-            </w:pPr>
-            <w:r>
-              <w:rPr>
-                <w:rFonts w:ascii="Abadi" w:hAnsi="Abadi"/>
+                <w:sz w:val="20"/>
+                <w:szCs w:val="20"/>
+              </w:rPr>
+            </w:pPr>
+            <w:r>
+              <w:rPr>
+                <w:rFonts w:ascii="Abadi" w:hAnsi="Abadi"/>
+                <w:sz w:val="20"/>
+                <w:szCs w:val="20"/>
               </w:rPr>
               <w:t>Gender</w:t>
             </w:r>
@@ -2277,11 +2537,15 @@
               <w:spacing w:line="240" w:lineRule="auto"/>
               <w:rPr>
                 <w:rFonts w:ascii="Abadi" w:hAnsi="Abadi"/>
-              </w:rPr>
-            </w:pPr>
-            <w:r>
-              <w:rPr>
-                <w:rFonts w:ascii="Abadi" w:hAnsi="Abadi"/>
+                <w:sz w:val="20"/>
+                <w:szCs w:val="20"/>
+              </w:rPr>
+            </w:pPr>
+            <w:r>
+              <w:rPr>
+                <w:rFonts w:ascii="Abadi" w:hAnsi="Abadi"/>
+                <w:sz w:val="20"/>
+                <w:szCs w:val="20"/>
               </w:rPr>
               <w:t>Male</w:t>
             </w:r>
@@ -2300,11 +2564,15 @@
               <w:spacing w:line="240" w:lineRule="auto"/>
               <w:rPr>
                 <w:rFonts w:ascii="Abadi" w:hAnsi="Abadi"/>
-              </w:rPr>
-            </w:pPr>
-            <w:r>
-              <w:rPr>
-                <w:rFonts w:ascii="Abadi" w:hAnsi="Abadi"/>
+                <w:sz w:val="20"/>
+                <w:szCs w:val="20"/>
+              </w:rPr>
+            </w:pPr>
+            <w:r>
+              <w:rPr>
+                <w:rFonts w:ascii="Abadi" w:hAnsi="Abadi"/>
+                <w:sz w:val="20"/>
+                <w:szCs w:val="20"/>
               </w:rPr>
               <w:t>Location</w:t>
             </w:r>
@@ -2322,11 +2590,15 @@
               <w:spacing w:line="240" w:lineRule="auto"/>
               <w:rPr>
                 <w:rFonts w:ascii="Abadi" w:hAnsi="Abadi"/>
-              </w:rPr>
-            </w:pPr>
-            <w:r>
-              <w:rPr>
-                <w:rFonts w:ascii="Abadi" w:hAnsi="Abadi"/>
+                <w:sz w:val="20"/>
+                <w:szCs w:val="20"/>
+              </w:rPr>
+            </w:pPr>
+            <w:r>
+              <w:rPr>
+                <w:rFonts w:ascii="Abadi" w:hAnsi="Abadi"/>
+                <w:sz w:val="20"/>
+                <w:szCs w:val="20"/>
               </w:rPr>
               <w:t>New York, USA</w:t>
             </w:r>
@@ -2345,11 +2617,15 @@
               <w:spacing w:line="240" w:lineRule="auto"/>
               <w:rPr>
                 <w:rFonts w:ascii="Abadi" w:hAnsi="Abadi"/>
-              </w:rPr>
-            </w:pPr>
-            <w:r>
-              <w:rPr>
-                <w:rFonts w:ascii="Abadi" w:hAnsi="Abadi"/>
+                <w:sz w:val="20"/>
+                <w:szCs w:val="20"/>
+              </w:rPr>
+            </w:pPr>
+            <w:r>
+              <w:rPr>
+                <w:rFonts w:ascii="Abadi" w:hAnsi="Abadi"/>
+                <w:sz w:val="20"/>
+                <w:szCs w:val="20"/>
               </w:rPr>
               <w:t>Tech Skills:</w:t>
             </w:r>
@@ -2367,11 +2643,15 @@
               <w:spacing w:line="240" w:lineRule="auto"/>
               <w:rPr>
                 <w:rFonts w:ascii="Abadi" w:hAnsi="Abadi"/>
-              </w:rPr>
-            </w:pPr>
-            <w:r>
-              <w:rPr>
-                <w:rFonts w:ascii="Abadi" w:hAnsi="Abadi"/>
+                <w:sz w:val="20"/>
+                <w:szCs w:val="20"/>
+              </w:rPr>
+            </w:pPr>
+            <w:r>
+              <w:rPr>
+                <w:rFonts w:ascii="Abadi" w:hAnsi="Abadi"/>
+                <w:sz w:val="20"/>
+                <w:szCs w:val="20"/>
               </w:rPr>
               <w:t>High (Java, API development, cloud computing)</w:t>
             </w:r>
@@ -2390,11 +2670,15 @@
               <w:spacing w:line="240" w:lineRule="auto"/>
               <w:rPr>
                 <w:rFonts w:ascii="Abadi" w:hAnsi="Abadi"/>
-              </w:rPr>
-            </w:pPr>
-            <w:r>
-              <w:rPr>
-                <w:rFonts w:ascii="Abadi" w:hAnsi="Abadi"/>
+                <w:sz w:val="20"/>
+                <w:szCs w:val="20"/>
+              </w:rPr>
+            </w:pPr>
+            <w:r>
+              <w:rPr>
+                <w:rFonts w:ascii="Abadi" w:hAnsi="Abadi"/>
+                <w:sz w:val="20"/>
+                <w:szCs w:val="20"/>
               </w:rPr>
               <w:t>Financial Knowledge:</w:t>
             </w:r>
@@ -2412,23 +2696,31 @@
               <w:spacing w:line="240" w:lineRule="auto"/>
               <w:rPr>
                 <w:rFonts w:ascii="Abadi" w:hAnsi="Abadi"/>
-              </w:rPr>
-            </w:pPr>
-            <w:r>
-              <w:rPr>
-                <w:rFonts w:ascii="Abadi" w:hAnsi="Abadi"/>
+                <w:sz w:val="20"/>
+                <w:szCs w:val="20"/>
+              </w:rPr>
+            </w:pPr>
+            <w:r>
+              <w:rPr>
+                <w:rFonts w:ascii="Abadi" w:hAnsi="Abadi"/>
+                <w:sz w:val="20"/>
+                <w:szCs w:val="20"/>
               </w:rPr>
               <w:t>Medium (</w:t>
             </w:r>
             <w:r>
               <w:rPr>
                 <w:rFonts w:ascii="Abadi" w:hAnsi="Abadi"/>
+                <w:sz w:val="20"/>
+                <w:szCs w:val="20"/>
               </w:rPr>
               <w:t>u</w:t>
             </w:r>
             <w:r>
               <w:rPr>
                 <w:rFonts w:ascii="Abadi" w:hAnsi="Abadi"/>
+                <w:sz w:val="20"/>
+                <w:szCs w:val="20"/>
               </w:rPr>
               <w:t>nderstands stock markets but isn’t a professional trader)</w:t>
             </w:r>
@@ -2449,15 +2741,15 @@
               <w:spacing w:line="240" w:lineRule="auto"/>
               <w:rPr>
                 <w:rFonts w:ascii="Abadi" w:hAnsi="Abadi"/>
-                <w:sz w:val="30"/>
-                <w:szCs w:val="30"/>
-              </w:rPr>
-            </w:pPr>
-            <w:r>
-              <w:rPr>
-                <w:rFonts w:ascii="Abadi" w:hAnsi="Abadi"/>
-                <w:sz w:val="30"/>
-                <w:szCs w:val="30"/>
+                <w:sz w:val="28"/>
+                <w:szCs w:val="28"/>
+              </w:rPr>
+            </w:pPr>
+            <w:r>
+              <w:rPr>
+                <w:rFonts w:ascii="Abadi" w:hAnsi="Abadi"/>
+                <w:sz w:val="28"/>
+                <w:szCs w:val="28"/>
               </w:rPr>
               <w:t>Needs and motivations</w:t>
             </w:r>
@@ -2478,11 +2770,15 @@
               <w:spacing w:line="240" w:lineRule="auto"/>
               <w:rPr>
                 <w:rFonts w:ascii="Abadi" w:hAnsi="Abadi"/>
-              </w:rPr>
-            </w:pPr>
-            <w:r>
-              <w:rPr>
-                <w:rFonts w:ascii="Abadi" w:hAnsi="Abadi"/>
+                <w:sz w:val="20"/>
+                <w:szCs w:val="20"/>
+              </w:rPr>
+            </w:pPr>
+            <w:r>
+              <w:rPr>
+                <w:rFonts w:ascii="Abadi" w:hAnsi="Abadi"/>
+                <w:sz w:val="20"/>
+                <w:szCs w:val="20"/>
               </w:rPr>
               <w:t>Motivations</w:t>
             </w:r>
@@ -2500,11 +2796,15 @@
               <w:spacing w:line="240" w:lineRule="auto"/>
               <w:rPr>
                 <w:rFonts w:ascii="Abadi" w:hAnsi="Abadi"/>
-              </w:rPr>
-            </w:pPr>
-            <w:r>
-              <w:rPr>
-                <w:rFonts w:ascii="Abadi" w:hAnsi="Abadi"/>
+                <w:sz w:val="20"/>
+                <w:szCs w:val="20"/>
+              </w:rPr>
+            </w:pPr>
+            <w:r>
+              <w:rPr>
+                <w:rFonts w:ascii="Abadi" w:hAnsi="Abadi"/>
+                <w:sz w:val="20"/>
+                <w:szCs w:val="20"/>
               </w:rPr>
               <w:t>Frustrations</w:t>
             </w:r>
@@ -2519,6 +2819,29 @@
             <w:vAlign w:val="center"/>
             <w:hideMark/>
           </w:tcPr>
+          <w:p>
+            <w:pPr>
+              <w:pStyle w:val="ListParagraph"/>
+              <w:numPr>
+                <w:ilvl w:val="0"/>
+                <w:numId w:val="9"/>
+              </w:numPr>
+              <w:spacing w:line="240" w:lineRule="auto"/>
+              <w:rPr>
+                <w:rFonts w:ascii="Abadi" w:hAnsi="Abadi"/>
+                <w:sz w:val="20"/>
+                <w:szCs w:val="20"/>
+              </w:rPr>
+            </w:pPr>
+            <w:r>
+              <w:rPr>
+                <w:rFonts w:ascii="Abadi" w:hAnsi="Abadi"/>
+                <w:sz w:val="20"/>
+                <w:szCs w:val="20"/>
+              </w:rPr>
+              <w:t>Wants to work with clean architecture and efficient APIs</w:t>
+            </w:r>
+          </w:p>
           <w:p>
             <w:pPr>
               <w:numPr>
@@ -2528,13 +2851,17 @@
               <w:spacing w:line="240" w:lineRule="auto"/>
               <w:rPr>
                 <w:rFonts w:ascii="Abadi" w:hAnsi="Abadi"/>
-              </w:rPr>
-            </w:pPr>
-            <w:r>
-              <w:rPr>
-                <w:rFonts w:ascii="Abadi" w:hAnsi="Abadi"/>
-              </w:rPr>
-              <w:t>Loves automation and customization</w:t>
+                <w:sz w:val="20"/>
+                <w:szCs w:val="20"/>
+              </w:rPr>
+            </w:pPr>
+            <w:r>
+              <w:rPr>
+                <w:rFonts w:ascii="Abadi" w:hAnsi="Abadi"/>
+                <w:sz w:val="20"/>
+                <w:szCs w:val="20"/>
+              </w:rPr>
+              <w:t>Prefers open-source or extensible platforms</w:t>
             </w:r>
           </w:p>
           <w:p>
@@ -2546,31 +2873,17 @@
               <w:spacing w:line="240" w:lineRule="auto"/>
               <w:rPr>
                 <w:rFonts w:ascii="Abadi" w:hAnsi="Abadi"/>
-              </w:rPr>
-            </w:pPr>
-            <w:r>
-              <w:rPr>
-                <w:rFonts w:ascii="Abadi" w:hAnsi="Abadi"/>
-              </w:rPr>
-              <w:t>Wants to work with clean architecture and efficient APIs</w:t>
-            </w:r>
-          </w:p>
-          <w:p>
-            <w:pPr>
-              <w:numPr>
-                <w:ilvl w:val="0"/>
-                <w:numId w:val="5"/>
-              </w:numPr>
-              <w:spacing w:line="240" w:lineRule="auto"/>
-              <w:rPr>
-                <w:rFonts w:ascii="Abadi" w:hAnsi="Abadi"/>
-              </w:rPr>
-            </w:pPr>
-            <w:r>
-              <w:rPr>
-                <w:rFonts w:ascii="Abadi" w:hAnsi="Abadi"/>
-              </w:rPr>
-              <w:t>Prefers open-source or extensible platforms</w:t>
+                <w:sz w:val="20"/>
+                <w:szCs w:val="20"/>
+              </w:rPr>
+            </w:pPr>
+            <w:r>
+              <w:rPr>
+                <w:rFonts w:ascii="Abadi" w:hAnsi="Abadi"/>
+                <w:sz w:val="20"/>
+                <w:szCs w:val="20"/>
+              </w:rPr>
+              <w:t>Aims to streamline stock trading through automation</w:t>
             </w:r>
           </w:p>
         </w:tc>
@@ -2589,23 +2902,31 @@
               <w:spacing w:line="240" w:lineRule="auto"/>
               <w:rPr>
                 <w:rFonts w:ascii="Abadi" w:hAnsi="Abadi"/>
-              </w:rPr>
-            </w:pPr>
-            <w:r>
-              <w:rPr>
-                <w:rFonts w:ascii="Abadi" w:hAnsi="Abadi"/>
+                <w:sz w:val="20"/>
+                <w:szCs w:val="20"/>
+              </w:rPr>
+            </w:pPr>
+            <w:r>
+              <w:rPr>
+                <w:rFonts w:ascii="Abadi" w:hAnsi="Abadi"/>
+                <w:sz w:val="20"/>
+                <w:szCs w:val="20"/>
               </w:rPr>
               <w:t xml:space="preserve">Hates </w:t>
             </w:r>
             <w:r>
               <w:rPr>
                 <w:rFonts w:ascii="Abadi" w:hAnsi="Abadi"/>
+                <w:sz w:val="20"/>
+                <w:szCs w:val="20"/>
               </w:rPr>
               <w:t>dealing with poorly</w:t>
             </w:r>
             <w:r>
               <w:rPr>
                 <w:rFonts w:ascii="Abadi" w:hAnsi="Abadi"/>
+                <w:sz w:val="20"/>
+                <w:szCs w:val="20"/>
               </w:rPr>
               <w:t xml:space="preserve"> documented APIs</w:t>
             </w:r>
@@ -2619,11 +2940,15 @@
               <w:spacing w:line="240" w:lineRule="auto"/>
               <w:rPr>
                 <w:rFonts w:ascii="Abadi" w:hAnsi="Abadi"/>
-              </w:rPr>
-            </w:pPr>
-            <w:r>
-              <w:rPr>
-                <w:rFonts w:ascii="Abadi" w:hAnsi="Abadi"/>
+                <w:sz w:val="20"/>
+                <w:szCs w:val="20"/>
+              </w:rPr>
+            </w:pPr>
+            <w:r>
+              <w:rPr>
+                <w:rFonts w:ascii="Abadi" w:hAnsi="Abadi"/>
+                <w:sz w:val="20"/>
+                <w:szCs w:val="20"/>
               </w:rPr>
               <w:t>Finds hardcoded limitations restrictive</w:t>
             </w:r>
@@ -2637,35 +2962,47 @@
               <w:spacing w:line="240" w:lineRule="auto"/>
               <w:rPr>
                 <w:rFonts w:ascii="Abadi" w:hAnsi="Abadi"/>
-              </w:rPr>
-            </w:pPr>
-            <w:r>
-              <w:rPr>
-                <w:rFonts w:ascii="Abadi" w:hAnsi="Abadi"/>
+                <w:sz w:val="20"/>
+                <w:szCs w:val="20"/>
+              </w:rPr>
+            </w:pPr>
+            <w:r>
+              <w:rPr>
+                <w:rFonts w:ascii="Abadi" w:hAnsi="Abadi"/>
+                <w:sz w:val="20"/>
+                <w:szCs w:val="20"/>
               </w:rPr>
               <w:t xml:space="preserve">Prefers </w:t>
             </w:r>
             <w:r>
               <w:rPr>
                 <w:rFonts w:ascii="Abadi" w:hAnsi="Abadi"/>
+                <w:sz w:val="20"/>
+                <w:szCs w:val="20"/>
               </w:rPr>
               <w:t xml:space="preserve">a fast and </w:t>
             </w:r>
             <w:r>
               <w:rPr>
                 <w:rFonts w:ascii="Abadi" w:hAnsi="Abadi"/>
+                <w:sz w:val="20"/>
+                <w:szCs w:val="20"/>
               </w:rPr>
               <w:t xml:space="preserve">efficient backend over </w:t>
             </w:r>
             <w:r>
               <w:rPr>
                 <w:rFonts w:ascii="Abadi" w:hAnsi="Abadi"/>
+                <w:sz w:val="20"/>
+                <w:szCs w:val="20"/>
               </w:rPr>
               <w:t>fancy</w:t>
             </w:r>
             <w:r>
               <w:rPr>
                 <w:rFonts w:ascii="Abadi" w:hAnsi="Abadi"/>
+                <w:sz w:val="20"/>
+                <w:szCs w:val="20"/>
               </w:rPr>
               <w:t xml:space="preserve"> UI</w:t>
             </w:r>
@@ -2686,11 +3023,15 @@
               <w:spacing w:line="240" w:lineRule="auto"/>
               <w:rPr>
                 <w:rFonts w:ascii="Abadi" w:hAnsi="Abadi"/>
-              </w:rPr>
-            </w:pPr>
-            <w:r>
-              <w:rPr>
-                <w:rFonts w:ascii="Abadi" w:hAnsi="Abadi"/>
+                <w:sz w:val="20"/>
+                <w:szCs w:val="20"/>
+              </w:rPr>
+            </w:pPr>
+            <w:r>
+              <w:rPr>
+                <w:rFonts w:ascii="Abadi" w:hAnsi="Abadi"/>
+                <w:sz w:val="20"/>
+                <w:szCs w:val="20"/>
               </w:rPr>
               <w:t>Goals</w:t>
             </w:r>
@@ -2708,11 +3049,15 @@
               <w:spacing w:line="240" w:lineRule="auto"/>
               <w:rPr>
                 <w:rFonts w:ascii="Abadi" w:hAnsi="Abadi"/>
-              </w:rPr>
-            </w:pPr>
-            <w:r>
-              <w:rPr>
-                <w:rFonts w:ascii="Abadi" w:hAnsi="Abadi"/>
+                <w:sz w:val="20"/>
+                <w:szCs w:val="20"/>
+              </w:rPr>
+            </w:pPr>
+            <w:r>
+              <w:rPr>
+                <w:rFonts w:ascii="Abadi" w:hAnsi="Abadi"/>
+                <w:sz w:val="20"/>
+                <w:szCs w:val="20"/>
               </w:rPr>
               <w:t>Environment</w:t>
             </w:r>
@@ -2736,23 +3081,31 @@
               <w:spacing w:line="240" w:lineRule="auto"/>
               <w:rPr>
                 <w:rFonts w:ascii="Abadi" w:hAnsi="Abadi"/>
-              </w:rPr>
-            </w:pPr>
-            <w:r>
-              <w:rPr>
-                <w:rFonts w:ascii="Abadi" w:hAnsi="Abadi"/>
+                <w:sz w:val="20"/>
+                <w:szCs w:val="20"/>
+              </w:rPr>
+            </w:pPr>
+            <w:r>
+              <w:rPr>
+                <w:rFonts w:ascii="Abadi" w:hAnsi="Abadi"/>
+                <w:sz w:val="20"/>
+                <w:szCs w:val="20"/>
               </w:rPr>
               <w:t xml:space="preserve">Integrate stock data </w:t>
             </w:r>
             <w:r>
               <w:rPr>
                 <w:rFonts w:ascii="Abadi" w:hAnsi="Abadi"/>
+                <w:sz w:val="20"/>
+                <w:szCs w:val="20"/>
               </w:rPr>
               <w:t xml:space="preserve">seamlessly </w:t>
             </w:r>
             <w:r>
               <w:rPr>
                 <w:rFonts w:ascii="Abadi" w:hAnsi="Abadi"/>
+                <w:sz w:val="20"/>
+                <w:szCs w:val="20"/>
               </w:rPr>
               <w:t>into his financial software</w:t>
             </w:r>
@@ -2766,17 +3119,23 @@
               <w:spacing w:line="240" w:lineRule="auto"/>
               <w:rPr>
                 <w:rFonts w:ascii="Abadi" w:hAnsi="Abadi"/>
-              </w:rPr>
-            </w:pPr>
-            <w:r>
-              <w:rPr>
-                <w:rFonts w:ascii="Abadi" w:hAnsi="Abadi"/>
+                <w:sz w:val="20"/>
+                <w:szCs w:val="20"/>
+              </w:rPr>
+            </w:pPr>
+            <w:r>
+              <w:rPr>
+                <w:rFonts w:ascii="Abadi" w:hAnsi="Abadi"/>
+                <w:sz w:val="20"/>
+                <w:szCs w:val="20"/>
               </w:rPr>
               <w:t>Customize the application</w:t>
             </w:r>
             <w:r>
               <w:rPr>
                 <w:rFonts w:ascii="Abadi" w:hAnsi="Abadi"/>
+                <w:sz w:val="20"/>
+                <w:szCs w:val="20"/>
               </w:rPr>
               <w:t xml:space="preserve"> to suit his needs</w:t>
             </w:r>
@@ -2790,13 +3149,39 @@
               <w:spacing w:line="240" w:lineRule="auto"/>
               <w:rPr>
                 <w:rFonts w:ascii="Abadi" w:hAnsi="Abadi"/>
-              </w:rPr>
-            </w:pPr>
-            <w:r>
-              <w:rPr>
-                <w:rFonts w:ascii="Abadi" w:hAnsi="Abadi"/>
+                <w:sz w:val="20"/>
+                <w:szCs w:val="20"/>
+              </w:rPr>
+            </w:pPr>
+            <w:r>
+              <w:rPr>
+                <w:rFonts w:ascii="Abadi" w:hAnsi="Abadi"/>
+                <w:sz w:val="20"/>
+                <w:szCs w:val="20"/>
               </w:rPr>
               <w:t>Ensure the system is efficient and scalable</w:t>
+            </w:r>
+          </w:p>
+          <w:p>
+            <w:pPr>
+              <w:numPr>
+                <w:ilvl w:val="0"/>
+                <w:numId w:val="7"/>
+              </w:numPr>
+              <w:spacing w:line="240" w:lineRule="auto"/>
+              <w:rPr>
+                <w:rFonts w:ascii="Abadi" w:hAnsi="Abadi"/>
+                <w:sz w:val="20"/>
+                <w:szCs w:val="20"/>
+              </w:rPr>
+            </w:pPr>
+            <w:r>
+              <w:rPr>
+                <w:rFonts w:ascii="Abadi" w:hAnsi="Abadi"/>
+                <w:sz w:val="20"/>
+                <w:szCs w:val="20"/>
+              </w:rPr>
+              <w:t>Automate stock buying and selling with minimal manual effort</w:t>
             </w:r>
           </w:p>
         </w:tc>
@@ -2815,11 +3200,15 @@
               <w:spacing w:line="240" w:lineRule="auto"/>
               <w:rPr>
                 <w:rFonts w:ascii="Abadi" w:hAnsi="Abadi"/>
-              </w:rPr>
-            </w:pPr>
-            <w:r>
-              <w:rPr>
-                <w:rFonts w:ascii="Abadi" w:hAnsi="Abadi"/>
+                <w:sz w:val="20"/>
+                <w:szCs w:val="20"/>
+              </w:rPr>
+            </w:pPr>
+            <w:r>
+              <w:rPr>
+                <w:rFonts w:ascii="Abadi" w:hAnsi="Abadi"/>
+                <w:sz w:val="20"/>
+                <w:szCs w:val="20"/>
               </w:rPr>
               <w:t>Works on a MacBook Pro with Linux virtual machines</w:t>
             </w:r>
@@ -2833,17 +3222,23 @@
               <w:spacing w:line="240" w:lineRule="auto"/>
               <w:rPr>
                 <w:rFonts w:ascii="Abadi" w:hAnsi="Abadi"/>
-              </w:rPr>
-            </w:pPr>
-            <w:r>
-              <w:rPr>
-                <w:rFonts w:ascii="Abadi" w:hAnsi="Abadi"/>
+                <w:sz w:val="20"/>
+                <w:szCs w:val="20"/>
+              </w:rPr>
+            </w:pPr>
+            <w:r>
+              <w:rPr>
+                <w:rFonts w:ascii="Abadi" w:hAnsi="Abadi"/>
+                <w:sz w:val="20"/>
+                <w:szCs w:val="20"/>
               </w:rPr>
               <w:t xml:space="preserve">Uses VS Code, Postman, and GitHub </w:t>
             </w:r>
             <w:r>
               <w:rPr>
                 <w:rFonts w:ascii="Abadi" w:hAnsi="Abadi"/>
+                <w:sz w:val="20"/>
+                <w:szCs w:val="20"/>
               </w:rPr>
               <w:t>everyday</w:t>
             </w:r>
@@ -2857,11 +3252,15 @@
               <w:spacing w:line="240" w:lineRule="auto"/>
               <w:rPr>
                 <w:rFonts w:ascii="Abadi" w:hAnsi="Abadi"/>
-              </w:rPr>
-            </w:pPr>
-            <w:r>
-              <w:rPr>
-                <w:rFonts w:ascii="Abadi" w:hAnsi="Abadi"/>
+                <w:sz w:val="20"/>
+                <w:szCs w:val="20"/>
+              </w:rPr>
+            </w:pPr>
+            <w:r>
+              <w:rPr>
+                <w:rFonts w:ascii="Abadi" w:hAnsi="Abadi"/>
+                <w:sz w:val="20"/>
+                <w:szCs w:val="20"/>
               </w:rPr>
               <w:t>Frequently switches between local and cloud environments</w:t>
             </w:r>
@@ -2871,489 +3270,332 @@
     </w:tbl>
     <w:p>
       <w:pPr>
+        <w:rPr>
+          <w:rFonts w:ascii="Abadi" w:hAnsi="Abadi"/>
+          <w:sz w:val="20"/>
+          <w:szCs w:val="20"/>
+        </w:rPr>
+      </w:pPr>
+    </w:p>
+    <w:p>
+      <w:pPr>
         <w:spacing w:line="240" w:lineRule="auto"/>
         <w:rPr>
           <w:rFonts w:ascii="Abadi" w:hAnsi="Abadi"/>
-        </w:rPr>
-      </w:pPr>
-    </w:p>
-    <w:p>
-      <w:pPr>
-        <w:spacing w:line="240" w:lineRule="auto"/>
-        <w:rPr>
-          <w:rFonts w:ascii="Abadi" w:hAnsi="Abadi"/>
+          <w:sz w:val="20"/>
+          <w:szCs w:val="20"/>
         </w:rPr>
       </w:pPr>
       <w:r>
         <w:rPr>
           <w:rFonts w:ascii="Abadi" w:hAnsi="Abadi"/>
           <w:noProof/>
-        </w:rPr>
-        <w:lastRenderedPageBreak/>
-        <mc:AlternateContent>
-          <mc:Choice Requires="wps">
-            <w:drawing>
-              <wp:anchor distT="0" distB="0" distL="114300" distR="114300" simplePos="0" relativeHeight="251667456" behindDoc="0" locked="0" layoutInCell="1" allowOverlap="1" wp14:anchorId="25B47426" wp14:editId="3D62DE97">
-                <wp:simplePos x="0" y="0"/>
-                <wp:positionH relativeFrom="column">
-                  <wp:posOffset>1602509</wp:posOffset>
-                </wp:positionH>
-                <wp:positionV relativeFrom="paragraph">
-                  <wp:posOffset>-360218</wp:posOffset>
-                </wp:positionV>
-                <wp:extent cx="3629891" cy="1295400"/>
-                <wp:effectExtent l="0" t="0" r="27940" b="19050"/>
-                <wp:wrapNone/>
-                <wp:docPr id="1967580518" name="Rectangle 2"/>
-                <wp:cNvGraphicFramePr/>
-                <a:graphic xmlns:a="http://schemas.openxmlformats.org/drawingml/2006/main">
-                  <a:graphicData uri="http://schemas.microsoft.com/office/word/2010/wordprocessingShape">
-                    <wps:wsp>
-                      <wps:cNvSpPr/>
-                      <wps:spPr>
-                        <a:xfrm>
-                          <a:off x="0" y="0"/>
-                          <a:ext cx="3629891" cy="1295400"/>
-                        </a:xfrm>
-                        <a:prstGeom prst="rect">
-                          <a:avLst/>
-                        </a:prstGeom>
-                        <a:solidFill>
-                          <a:srgbClr val="393A6C"/>
-                        </a:solidFill>
-                        <a:ln>
-                          <a:solidFill>
-                            <a:srgbClr val="393A6C"/>
-                          </a:solidFill>
-                        </a:ln>
-                      </wps:spPr>
-                      <wps:style>
-                        <a:lnRef idx="2">
-                          <a:schemeClr val="accent1">
-                            <a:shade val="15000"/>
-                          </a:schemeClr>
-                        </a:lnRef>
-                        <a:fillRef idx="1">
-                          <a:schemeClr val="accent1"/>
-                        </a:fillRef>
-                        <a:effectRef idx="0">
-                          <a:schemeClr val="accent1"/>
-                        </a:effectRef>
-                        <a:fontRef idx="minor">
-                          <a:schemeClr val="lt1"/>
-                        </a:fontRef>
-                      </wps:style>
-                      <wps:txbx>
-                        <w:txbxContent>
-                          <w:p>
-                            <w:pPr>
-                              <w:pStyle w:val="NormalWeb"/>
-                              <w:rPr>
-                                <w:rFonts w:ascii="Abadi" w:hAnsi="Abadi"/>
-                              </w:rPr>
-                            </w:pPr>
-                            <w:r>
-                              <w:rPr>
-                                <w:rFonts w:ascii="Abadi" w:hAnsi="Abadi"/>
-                                <w:color w:val="CCD3EF"/>
-                                <w:sz w:val="32"/>
-                                <w:szCs w:val="32"/>
-                              </w:rPr>
-                              <w:t>Skilled User – Experience in Finance &amp; Tech</w:t>
-                            </w:r>
-                            <w:r>
-                              <w:rPr>
-                                <w:rFonts w:ascii="Abadi" w:hAnsi="Abadi"/>
-                              </w:rPr>
-                              <w:br/>
-                            </w:r>
-                            <w:r>
-                              <w:rPr>
-                                <w:rFonts w:ascii="Abadi" w:hAnsi="Abadi"/>
-                                <w:color w:val="FFFFFF"/>
-                                <w:sz w:val="22"/>
-                                <w:szCs w:val="22"/>
-                              </w:rPr>
-                              <w:t xml:space="preserve">Name: </w:t>
-                            </w:r>
-                            <w:r>
-                              <w:rPr>
-                                <w:rFonts w:ascii="Abadi" w:hAnsi="Abadi"/>
-                                <w:color w:val="FFFFFF"/>
-                                <w:sz w:val="22"/>
-                                <w:szCs w:val="22"/>
-                              </w:rPr>
-                              <w:t>Omar Khan</w:t>
-                            </w:r>
-                            <w:r>
-                              <w:rPr>
-                                <w:rFonts w:ascii="Abadi" w:hAnsi="Abadi"/>
-                              </w:rPr>
-                              <w:br/>
-                            </w:r>
-                            <w:r>
-                              <w:rPr>
-                                <w:rFonts w:ascii="Abadi" w:hAnsi="Abadi"/>
-                                <w:color w:val="FFFFFF"/>
-                                <w:sz w:val="22"/>
-                                <w:szCs w:val="22"/>
-                              </w:rPr>
-                              <w:t xml:space="preserve">Occupation: </w:t>
-                            </w:r>
-                            <w:r>
-                              <w:rPr>
-                                <w:rFonts w:ascii="Abadi" w:hAnsi="Abadi"/>
-                                <w:color w:val="FFFFFF"/>
-                                <w:sz w:val="22"/>
-                                <w:szCs w:val="22"/>
-                              </w:rPr>
-                              <w:t>Investment Manager with IT Background</w:t>
-                            </w:r>
-                            <w:r>
-                              <w:rPr>
-                                <w:rFonts w:ascii="Abadi" w:hAnsi="Abadi"/>
-                              </w:rPr>
-                              <w:br/>
-                            </w:r>
-                            <w:r>
-                              <w:rPr>
-                                <w:rFonts w:ascii="Abadi" w:hAnsi="Abadi"/>
-                              </w:rPr>
-                              <w:br/>
-                            </w:r>
-                            <w:r>
-                              <w:rPr>
-                                <w:rFonts w:ascii="Abadi" w:hAnsi="Abadi"/>
-                                <w:color w:val="FFFFFF"/>
-                                <w:sz w:val="22"/>
-                                <w:szCs w:val="22"/>
-                              </w:rPr>
-                              <w:t>"If I can’t access my data quickly, I lose money</w:t>
-                            </w:r>
-                            <w:r>
-                              <w:rPr>
-                                <w:rFonts w:ascii="Abadi" w:hAnsi="Abadi"/>
-                                <w:color w:val="FFFFFF"/>
-                                <w:sz w:val="22"/>
-                                <w:szCs w:val="22"/>
-                              </w:rPr>
-                              <w:t>. S</w:t>
-                            </w:r>
-                            <w:r>
-                              <w:rPr>
-                                <w:rFonts w:ascii="Abadi" w:hAnsi="Abadi"/>
-                                <w:color w:val="FFFFFF"/>
-                                <w:sz w:val="22"/>
-                                <w:szCs w:val="22"/>
-                              </w:rPr>
-                              <w:t>imple."</w:t>
-                            </w:r>
-                          </w:p>
-                          <w:p>
-                            <w:pPr>
-                              <w:pStyle w:val="NormalWeb"/>
-                              <w:rPr>
-                                <w:rFonts w:ascii="Abadi" w:hAnsi="Abadi"/>
-                                <w:color w:val="FFFFFF"/>
-                                <w:sz w:val="22"/>
-                                <w:szCs w:val="22"/>
-                              </w:rPr>
-                            </w:pPr>
-                          </w:p>
-                        </w:txbxContent>
-                      </wps:txbx>
-                      <wps:bodyPr rot="0" spcFirstLastPara="0" vertOverflow="overflow" horzOverflow="overflow" vert="horz" wrap="square" lIns="91440" tIns="45720" rIns="91440" bIns="45720" numCol="1" spcCol="0" rtlCol="0" fromWordArt="0" anchor="ctr" anchorCtr="0" forceAA="0" compatLnSpc="1">
-                        <a:prstTxWarp prst="textNoShape">
-                          <a:avLst/>
-                        </a:prstTxWarp>
-                        <a:noAutofit/>
-                      </wps:bodyPr>
-                    </wps:wsp>
-                  </a:graphicData>
-                </a:graphic>
-                <wp14:sizeRelH relativeFrom="margin">
-                  <wp14:pctWidth>0</wp14:pctWidth>
-                </wp14:sizeRelH>
-              </wp:anchor>
-            </w:drawing>
-          </mc:Choice>
-          <mc:Fallback>
-            <w:pict>
-              <v:rect w14:anchorId="25B47426" id="_x0000_s1032" style="position:absolute;margin-left:126.2pt;margin-top:-28.35pt;width:285.8pt;height:102pt;z-index:251667456;visibility:visible;mso-wrap-style:square;mso-width-percent:0;mso-wrap-distance-left:9pt;mso-wrap-distance-top:0;mso-wrap-distance-right:9pt;mso-wrap-distance-bottom:0;mso-position-horizontal:absolute;mso-position-horizontal-relative:text;mso-position-vertical:absolute;mso-position-vertical-relative:text;mso-width-percent:0;mso-width-relative:margin;v-text-anchor:middle" o:gfxdata="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" fillcolor="#393a6c" strokecolor="#393a6c" strokeweight="1pt">
-                <v:textbox>
-                  <w:txbxContent>
-                    <w:p>
-                      <w:pPr>
-                        <w:pStyle w:val="NormalWeb"/>
-                        <w:rPr>
-                          <w:rFonts w:ascii="Abadi" w:hAnsi="Abadi"/>
-                        </w:rPr>
-                      </w:pPr>
-                      <w:r>
-                        <w:rPr>
-                          <w:rFonts w:ascii="Abadi" w:hAnsi="Abadi"/>
-                          <w:color w:val="CCD3EF"/>
-                          <w:sz w:val="32"/>
-                          <w:szCs w:val="32"/>
-                        </w:rPr>
-                        <w:t>Skilled User – Experience in Finance &amp; Tech</w:t>
-                      </w:r>
-                      <w:r>
-                        <w:rPr>
-                          <w:rFonts w:ascii="Abadi" w:hAnsi="Abadi"/>
-                        </w:rPr>
-                        <w:br/>
-                      </w:r>
-                      <w:r>
-                        <w:rPr>
-                          <w:rFonts w:ascii="Abadi" w:hAnsi="Abadi"/>
-                          <w:color w:val="FFFFFF"/>
-                          <w:sz w:val="22"/>
-                          <w:szCs w:val="22"/>
-                        </w:rPr>
-                        <w:t xml:space="preserve">Name: </w:t>
-                      </w:r>
-                      <w:r>
-                        <w:rPr>
-                          <w:rFonts w:ascii="Abadi" w:hAnsi="Abadi"/>
-                          <w:color w:val="FFFFFF"/>
-                          <w:sz w:val="22"/>
-                          <w:szCs w:val="22"/>
-                        </w:rPr>
-                        <w:t>Omar Khan</w:t>
-                      </w:r>
-                      <w:r>
-                        <w:rPr>
-                          <w:rFonts w:ascii="Abadi" w:hAnsi="Abadi"/>
-                        </w:rPr>
-                        <w:br/>
-                      </w:r>
-                      <w:r>
-                        <w:rPr>
-                          <w:rFonts w:ascii="Abadi" w:hAnsi="Abadi"/>
-                          <w:color w:val="FFFFFF"/>
-                          <w:sz w:val="22"/>
-                          <w:szCs w:val="22"/>
-                        </w:rPr>
-                        <w:t xml:space="preserve">Occupation: </w:t>
-                      </w:r>
-                      <w:r>
-                        <w:rPr>
-                          <w:rFonts w:ascii="Abadi" w:hAnsi="Abadi"/>
-                          <w:color w:val="FFFFFF"/>
-                          <w:sz w:val="22"/>
-                          <w:szCs w:val="22"/>
-                        </w:rPr>
-                        <w:t>Investment Manager with IT Background</w:t>
-                      </w:r>
-                      <w:r>
-                        <w:rPr>
-                          <w:rFonts w:ascii="Abadi" w:hAnsi="Abadi"/>
-                        </w:rPr>
-                        <w:br/>
-                      </w:r>
-                      <w:r>
-                        <w:rPr>
-                          <w:rFonts w:ascii="Abadi" w:hAnsi="Abadi"/>
-                        </w:rPr>
-                        <w:br/>
-                      </w:r>
-                      <w:r>
-                        <w:rPr>
-                          <w:rFonts w:ascii="Abadi" w:hAnsi="Abadi"/>
-                          <w:color w:val="FFFFFF"/>
-                          <w:sz w:val="22"/>
-                          <w:szCs w:val="22"/>
-                        </w:rPr>
-                        <w:t>"If I can’t access my data quickly, I lose money</w:t>
-                      </w:r>
-                      <w:r>
-                        <w:rPr>
-                          <w:rFonts w:ascii="Abadi" w:hAnsi="Abadi"/>
-                          <w:color w:val="FFFFFF"/>
-                          <w:sz w:val="22"/>
-                          <w:szCs w:val="22"/>
-                        </w:rPr>
-                        <w:t>. S</w:t>
-                      </w:r>
-                      <w:r>
-                        <w:rPr>
-                          <w:rFonts w:ascii="Abadi" w:hAnsi="Abadi"/>
-                          <w:color w:val="FFFFFF"/>
-                          <w:sz w:val="22"/>
-                          <w:szCs w:val="22"/>
-                        </w:rPr>
-                        <w:t>imple."</w:t>
-                      </w:r>
-                    </w:p>
-                    <w:p>
-                      <w:pPr>
-                        <w:pStyle w:val="NormalWeb"/>
-                        <w:rPr>
-                          <w:rFonts w:ascii="Abadi" w:hAnsi="Abadi"/>
-                          <w:color w:val="FFFFFF"/>
-                          <w:sz w:val="22"/>
-                          <w:szCs w:val="22"/>
-                        </w:rPr>
-                      </w:pPr>
-                    </w:p>
-                  </w:txbxContent>
-                </v:textbox>
-              </v:rect>
-            </w:pict>
-          </mc:Fallback>
-        </mc:AlternateContent>
-      </w:r>
-      <w:r>
-        <w:rPr>
-          <w:rFonts w:ascii="Abadi" w:hAnsi="Abadi"/>
-          <w:noProof/>
-        </w:rPr>
-        <w:drawing>
-          <wp:anchor distT="0" distB="0" distL="114300" distR="114300" simplePos="0" relativeHeight="251666432" behindDoc="0" locked="0" layoutInCell="1" allowOverlap="1" wp14:anchorId="37955D20" wp14:editId="4679263A">
-            <wp:simplePos x="0" y="0"/>
-            <wp:positionH relativeFrom="column">
-              <wp:posOffset>89452</wp:posOffset>
-            </wp:positionH>
-            <wp:positionV relativeFrom="paragraph">
-              <wp:posOffset>-361122</wp:posOffset>
-            </wp:positionV>
-            <wp:extent cx="1295400" cy="1295400"/>
-            <wp:effectExtent l="76200" t="76200" r="76200" b="76200"/>
-            <wp:wrapNone/>
-            <wp:docPr id="1729474562" name="Picture 1"/>
-            <wp:cNvGraphicFramePr>
-              <a:graphicFrameLocks xmlns:a="http://schemas.openxmlformats.org/drawingml/2006/main" noChangeAspect="1"/>
-            </wp:cNvGraphicFramePr>
-            <a:graphic xmlns:a="http://schemas.openxmlformats.org/drawingml/2006/main">
-              <a:graphicData uri="http://schemas.openxmlformats.org/drawingml/2006/picture">
-                <pic:pic xmlns:pic="http://schemas.openxmlformats.org/drawingml/2006/picture">
-                  <pic:nvPicPr>
-                    <pic:cNvPr id="1729474562" name="Picture 1"/>
-                    <pic:cNvPicPr>
-                      <a:picLocks noChangeAspect="1"/>
-                    </pic:cNvPicPr>
-                  </pic:nvPicPr>
-                  <pic:blipFill>
-                    <a:blip r:embed="rId9" cstate="print">
-                      <a:extLst>
-                        <a:ext uri="{28A0092B-C50C-407E-A947-70E740481C1C}">
-                          <a14:useLocalDpi xmlns:a14="http://schemas.microsoft.com/office/drawing/2010/main" val="0"/>
-                        </a:ext>
-                      </a:extLst>
-                    </a:blip>
-                    <a:srcRect/>
-                    <a:stretch>
-                      <a:fillRect/>
-                    </a:stretch>
-                  </pic:blipFill>
-                  <pic:spPr>
-                    <a:xfrm>
-                      <a:off x="0" y="0"/>
-                      <a:ext cx="1295400" cy="1295400"/>
-                    </a:xfrm>
-                    <a:prstGeom prst="ellipse">
-                      <a:avLst/>
-                    </a:prstGeom>
-                    <a:ln w="63500" cap="rnd">
-                      <a:solidFill>
-                        <a:srgbClr val="CCD3EF"/>
-                      </a:solidFill>
-                    </a:ln>
-                    <a:effectLst/>
-                    <a:scene3d>
-                      <a:camera prst="orthographicFront"/>
-                      <a:lightRig rig="contrasting" dir="t">
-                        <a:rot lat="0" lon="0" rev="3000000"/>
-                      </a:lightRig>
-                    </a:scene3d>
-                    <a:sp3d contourW="7620">
-                      <a:bevelT w="95250" h="31750"/>
-                      <a:contourClr>
-                        <a:srgbClr val="333333"/>
-                      </a:contourClr>
-                    </a:sp3d>
-                  </pic:spPr>
-                </pic:pic>
-              </a:graphicData>
-            </a:graphic>
-          </wp:anchor>
-        </w:drawing>
-      </w:r>
-      <w:r>
-        <w:rPr>
-          <w:rFonts w:ascii="Abadi" w:hAnsi="Abadi"/>
-          <w:noProof/>
+          <w:sz w:val="20"/>
+          <w:szCs w:val="20"/>
         </w:rPr>
         <mc:AlternateContent>
-          <mc:Choice Requires="wps">
+          <mc:Choice Requires="wpg">
             <w:drawing>
-              <wp:anchor distT="0" distB="0" distL="114300" distR="114300" simplePos="0" relativeHeight="251665408" behindDoc="0" locked="0" layoutInCell="1" allowOverlap="1" wp14:anchorId="57FB0AAF" wp14:editId="1B3C2005">
+              <wp:anchor distT="0" distB="0" distL="114300" distR="114300" simplePos="0" relativeHeight="251668480" behindDoc="0" locked="0" layoutInCell="1" allowOverlap="1" wp14:anchorId="79CC4E15" wp14:editId="51C9DA6E">
                 <wp:simplePos x="0" y="0"/>
                 <wp:positionH relativeFrom="column">
                   <wp:posOffset>0</wp:posOffset>
                 </wp:positionH>
                 <wp:positionV relativeFrom="paragraph">
-                  <wp:posOffset>-437322</wp:posOffset>
+                  <wp:posOffset>-266700</wp:posOffset>
                 </wp:positionV>
                 <wp:extent cx="5715000" cy="1447800"/>
                 <wp:effectExtent l="0" t="0" r="19050" b="19050"/>
                 <wp:wrapNone/>
-                <wp:docPr id="1684523415" name="Rectangle: Rounded Corners 1"/>
+                <wp:docPr id="6920935" name="Group 5"/>
                 <wp:cNvGraphicFramePr/>
                 <a:graphic xmlns:a="http://schemas.openxmlformats.org/drawingml/2006/main">
-                  <a:graphicData uri="http://schemas.microsoft.com/office/word/2010/wordprocessingShape">
-                    <wps:wsp>
-                      <wps:cNvSpPr/>
-                      <wps:spPr>
+                  <a:graphicData uri="http://schemas.microsoft.com/office/word/2010/wordprocessingGroup">
+                    <wpg:wgp>
+                      <wpg:cNvGrpSpPr/>
+                      <wpg:grpSpPr>
                         <a:xfrm>
                           <a:off x="0" y="0"/>
                           <a:ext cx="5715000" cy="1447800"/>
+                          <a:chOff x="0" y="0"/>
+                          <a:chExt cx="5715000" cy="1447800"/>
                         </a:xfrm>
-                        <a:prstGeom prst="roundRect">
-                          <a:avLst>
-                            <a:gd name="adj" fmla="val 50000"/>
-                          </a:avLst>
-                        </a:prstGeom>
-                        <a:solidFill>
-                          <a:srgbClr val="393A6C"/>
-                        </a:solidFill>
-                      </wps:spPr>
-                      <wps:style>
-                        <a:lnRef idx="2">
-                          <a:schemeClr val="accent1">
-                            <a:shade val="15000"/>
-                          </a:schemeClr>
-                        </a:lnRef>
-                        <a:fillRef idx="1">
-                          <a:schemeClr val="accent1"/>
-                        </a:fillRef>
-                        <a:effectRef idx="0">
-                          <a:schemeClr val="accent1"/>
-                        </a:effectRef>
-                        <a:fontRef idx="minor">
-                          <a:schemeClr val="lt1"/>
-                        </a:fontRef>
-                      </wps:style>
-                      <wps:txbx>
-                        <w:txbxContent>
-                          <w:p>
-                            <w:pPr>
-                              <w:jc w:val="center"/>
-                            </w:pPr>
-                            <w:r>
-                              <w:t xml:space="preserve"> </w:t>
-                            </w:r>
-                          </w:p>
-                        </w:txbxContent>
-                      </wps:txbx>
-                      <wps:bodyPr rot="0" spcFirstLastPara="0" vertOverflow="overflow" horzOverflow="overflow" vert="horz" wrap="square" lIns="91440" tIns="45720" rIns="91440" bIns="45720" numCol="1" spcCol="0" rtlCol="0" fromWordArt="0" anchor="ctr" anchorCtr="0" forceAA="0" compatLnSpc="1">
-                        <a:prstTxWarp prst="textNoShape">
-                          <a:avLst/>
-                        </a:prstTxWarp>
-                        <a:noAutofit/>
-                      </wps:bodyPr>
-                    </wps:wsp>
+                      </wpg:grpSpPr>
+                      <wps:wsp>
+                        <wps:cNvPr id="1684523415" name="Rectangle: Rounded Corners 1"/>
+                        <wps:cNvSpPr/>
+                        <wps:spPr>
+                          <a:xfrm>
+                            <a:off x="0" y="0"/>
+                            <a:ext cx="5715000" cy="1447800"/>
+                          </a:xfrm>
+                          <a:prstGeom prst="roundRect">
+                            <a:avLst>
+                              <a:gd name="adj" fmla="val 50000"/>
+                            </a:avLst>
+                          </a:prstGeom>
+                          <a:solidFill>
+                            <a:srgbClr val="393A6C"/>
+                          </a:solidFill>
+                        </wps:spPr>
+                        <wps:style>
+                          <a:lnRef idx="2">
+                            <a:schemeClr val="accent1">
+                              <a:shade val="15000"/>
+                            </a:schemeClr>
+                          </a:lnRef>
+                          <a:fillRef idx="1">
+                            <a:schemeClr val="accent1"/>
+                          </a:fillRef>
+                          <a:effectRef idx="0">
+                            <a:schemeClr val="accent1"/>
+                          </a:effectRef>
+                          <a:fontRef idx="minor">
+                            <a:schemeClr val="lt1"/>
+                          </a:fontRef>
+                        </wps:style>
+                        <wps:txbx>
+                          <w:txbxContent>
+                            <w:p>
+                              <w:pPr>
+                                <w:jc w:val="center"/>
+                              </w:pPr>
+                              <w:r>
+                                <w:t xml:space="preserve"> </w:t>
+                              </w:r>
+                            </w:p>
+                          </w:txbxContent>
+                        </wps:txbx>
+                        <wps:bodyPr rot="0" spcFirstLastPara="0" vertOverflow="overflow" horzOverflow="overflow" vert="horz" wrap="square" lIns="91440" tIns="45720" rIns="91440" bIns="45720" numCol="1" spcCol="0" rtlCol="0" fromWordArt="0" anchor="ctr" anchorCtr="0" forceAA="0" compatLnSpc="1">
+                          <a:prstTxWarp prst="textNoShape">
+                            <a:avLst/>
+                          </a:prstTxWarp>
+                          <a:noAutofit/>
+                        </wps:bodyPr>
+                      </wps:wsp>
+                      <wpg:grpSp>
+                        <wpg:cNvPr id="1543970644" name="Group 4"/>
+                        <wpg:cNvGrpSpPr/>
+                        <wpg:grpSpPr>
+                          <a:xfrm>
+                            <a:off x="88900" y="76200"/>
+                            <a:ext cx="5141191" cy="1295400"/>
+                            <a:chOff x="0" y="0"/>
+                            <a:chExt cx="5141191" cy="1295400"/>
+                          </a:xfrm>
+                        </wpg:grpSpPr>
+                        <wps:wsp>
+                          <wps:cNvPr id="1967580518" name="Rectangle 2"/>
+                          <wps:cNvSpPr/>
+                          <wps:spPr>
+                            <a:xfrm>
+                              <a:off x="1511300" y="0"/>
+                              <a:ext cx="3629891" cy="1295400"/>
+                            </a:xfrm>
+                            <a:prstGeom prst="rect">
+                              <a:avLst/>
+                            </a:prstGeom>
+                            <a:solidFill>
+                              <a:srgbClr val="393A6C"/>
+                            </a:solidFill>
+                            <a:ln>
+                              <a:solidFill>
+                                <a:srgbClr val="393A6C"/>
+                              </a:solidFill>
+                            </a:ln>
+                          </wps:spPr>
+                          <wps:style>
+                            <a:lnRef idx="2">
+                              <a:schemeClr val="accent1">
+                                <a:shade val="15000"/>
+                              </a:schemeClr>
+                            </a:lnRef>
+                            <a:fillRef idx="1">
+                              <a:schemeClr val="accent1"/>
+                            </a:fillRef>
+                            <a:effectRef idx="0">
+                              <a:schemeClr val="accent1"/>
+                            </a:effectRef>
+                            <a:fontRef idx="minor">
+                              <a:schemeClr val="lt1"/>
+                            </a:fontRef>
+                          </wps:style>
+                          <wps:txbx>
+                            <w:txbxContent>
+                              <w:p>
+                                <w:pPr>
+                                  <w:pStyle w:val="NormalWeb"/>
+                                  <w:rPr>
+                                    <w:rFonts w:ascii="Abadi" w:hAnsi="Abadi"/>
+                                  </w:rPr>
+                                </w:pPr>
+                                <w:r>
+                                  <w:rPr>
+                                    <w:rFonts w:ascii="Abadi" w:hAnsi="Abadi"/>
+                                    <w:color w:val="CCD3EF"/>
+                                    <w:sz w:val="32"/>
+                                    <w:szCs w:val="32"/>
+                                  </w:rPr>
+                                  <w:t>Skilled User – Experience in Finance &amp; Tech</w:t>
+                                </w:r>
+                                <w:r>
+                                  <w:rPr>
+                                    <w:rFonts w:ascii="Abadi" w:hAnsi="Abadi"/>
+                                  </w:rPr>
+                                  <w:br/>
+                                </w:r>
+                                <w:r>
+                                  <w:rPr>
+                                    <w:rFonts w:ascii="Abadi" w:hAnsi="Abadi"/>
+                                    <w:color w:val="FFFFFF"/>
+                                    <w:sz w:val="22"/>
+                                    <w:szCs w:val="22"/>
+                                  </w:rPr>
+                                  <w:t xml:space="preserve">Name: </w:t>
+                                </w:r>
+                                <w:r>
+                                  <w:rPr>
+                                    <w:rFonts w:ascii="Abadi" w:hAnsi="Abadi"/>
+                                    <w:color w:val="FFFFFF"/>
+                                    <w:sz w:val="22"/>
+                                    <w:szCs w:val="22"/>
+                                  </w:rPr>
+                                  <w:t>Omar Khan</w:t>
+                                </w:r>
+                                <w:r>
+                                  <w:rPr>
+                                    <w:rFonts w:ascii="Abadi" w:hAnsi="Abadi"/>
+                                  </w:rPr>
+                                  <w:br/>
+                                </w:r>
+                                <w:r>
+                                  <w:rPr>
+                                    <w:rFonts w:ascii="Abadi" w:hAnsi="Abadi"/>
+                                    <w:color w:val="FFFFFF"/>
+                                    <w:sz w:val="22"/>
+                                    <w:szCs w:val="22"/>
+                                  </w:rPr>
+                                  <w:t xml:space="preserve">Occupation: </w:t>
+                                </w:r>
+                                <w:r>
+                                  <w:rPr>
+                                    <w:rFonts w:ascii="Abadi" w:hAnsi="Abadi"/>
+                                    <w:color w:val="FFFFFF"/>
+                                    <w:sz w:val="22"/>
+                                    <w:szCs w:val="22"/>
+                                  </w:rPr>
+                                  <w:t>Investment Manager with IT Background</w:t>
+                                </w:r>
+                                <w:r>
+                                  <w:rPr>
+                                    <w:rFonts w:ascii="Abadi" w:hAnsi="Abadi"/>
+                                  </w:rPr>
+                                  <w:br/>
+                                </w:r>
+                                <w:r>
+                                  <w:rPr>
+                                    <w:rFonts w:ascii="Abadi" w:hAnsi="Abadi"/>
+                                  </w:rPr>
+                                  <w:br/>
+                                </w:r>
+                                <w:r>
+                                  <w:rPr>
+                                    <w:rFonts w:ascii="Abadi" w:hAnsi="Abadi"/>
+                                    <w:color w:val="FFFFFF"/>
+                                    <w:sz w:val="22"/>
+                                    <w:szCs w:val="22"/>
+                                  </w:rPr>
+                                  <w:t>"If I can’t access my data quickly, I lose money</w:t>
+                                </w:r>
+                                <w:r>
+                                  <w:rPr>
+                                    <w:rFonts w:ascii="Abadi" w:hAnsi="Abadi"/>
+                                    <w:color w:val="FFFFFF"/>
+                                    <w:sz w:val="22"/>
+                                    <w:szCs w:val="22"/>
+                                  </w:rPr>
+                                  <w:t>. S</w:t>
+                                </w:r>
+                                <w:r>
+                                  <w:rPr>
+                                    <w:rFonts w:ascii="Abadi" w:hAnsi="Abadi"/>
+                                    <w:color w:val="FFFFFF"/>
+                                    <w:sz w:val="22"/>
+                                    <w:szCs w:val="22"/>
+                                  </w:rPr>
+                                  <w:t>imple."</w:t>
+                                </w:r>
+                              </w:p>
+                              <w:p>
+                                <w:pPr>
+                                  <w:pStyle w:val="NormalWeb"/>
+                                  <w:rPr>
+                                    <w:rFonts w:ascii="Abadi" w:hAnsi="Abadi"/>
+                                    <w:color w:val="FFFFFF"/>
+                                    <w:sz w:val="22"/>
+                                    <w:szCs w:val="22"/>
+                                  </w:rPr>
+                                </w:pPr>
+                              </w:p>
+                            </w:txbxContent>
+                          </wps:txbx>
+                          <wps:bodyPr rot="0" spcFirstLastPara="0" vertOverflow="overflow" horzOverflow="overflow" vert="horz" wrap="square" lIns="91440" tIns="45720" rIns="91440" bIns="45720" numCol="1" spcCol="0" rtlCol="0" fromWordArt="0" anchor="ctr" anchorCtr="0" forceAA="0" compatLnSpc="1">
+                            <a:prstTxWarp prst="textNoShape">
+                              <a:avLst/>
+                            </a:prstTxWarp>
+                            <a:noAutofit/>
+                          </wps:bodyPr>
+                        </wps:wsp>
+                        <pic:pic xmlns:pic="http://schemas.openxmlformats.org/drawingml/2006/picture">
+                          <pic:nvPicPr>
+                            <pic:cNvPr id="1729474562" name="Picture 1"/>
+                            <pic:cNvPicPr>
+                              <a:picLocks noChangeAspect="1"/>
+                            </pic:cNvPicPr>
+                          </pic:nvPicPr>
+                          <pic:blipFill>
+                            <a:blip r:embed="rId10" cstate="print">
+                              <a:extLst>
+                                <a:ext uri="{28A0092B-C50C-407E-A947-70E740481C1C}">
+                                  <a14:useLocalDpi xmlns:a14="http://schemas.microsoft.com/office/drawing/2010/main" val="0"/>
+                                </a:ext>
+                              </a:extLst>
+                            </a:blip>
+                            <a:srcRect/>
+                            <a:stretch>
+                              <a:fillRect/>
+                            </a:stretch>
+                          </pic:blipFill>
+                          <pic:spPr>
+                            <a:xfrm>
+                              <a:off x="0" y="0"/>
+                              <a:ext cx="1295400" cy="1295400"/>
+                            </a:xfrm>
+                            <a:prstGeom prst="ellipse">
+                              <a:avLst/>
+                            </a:prstGeom>
+                            <a:ln w="63500" cap="rnd">
+                              <a:solidFill>
+                                <a:srgbClr val="CCD3EF"/>
+                              </a:solidFill>
+                            </a:ln>
+                            <a:effectLst/>
+                            <a:scene3d>
+                              <a:camera prst="orthographicFront"/>
+                              <a:lightRig rig="contrasting" dir="t">
+                                <a:rot lat="0" lon="0" rev="3000000"/>
+                              </a:lightRig>
+                            </a:scene3d>
+                            <a:sp3d contourW="7620">
+                              <a:bevelT w="95250" h="31750"/>
+                              <a:contourClr>
+                                <a:srgbClr val="333333"/>
+                              </a:contourClr>
+                            </a:sp3d>
+                          </pic:spPr>
+                        </pic:pic>
+                      </wpg:grpSp>
+                    </wpg:wgp>
                   </a:graphicData>
                 </a:graphic>
               </wp:anchor>
@@ -3361,21 +3603,151 @@
           </mc:Choice>
           <mc:Fallback>
             <w:pict>
-              <v:roundrect w14:anchorId="57FB0AAF" id="_x0000_s1033" style="position:absolute;margin-left:0;margin-top:-34.45pt;width:450pt;height:114pt;z-index:251665408;visibility:visible;mso-wrap-style:square;mso-wrap-distance-left:9pt;mso-wrap-distance-top:0;mso-wrap-distance-right:9pt;mso-wrap-distance-bottom:0;mso-position-horizontal:absolute;mso-position-horizontal-relative:text;mso-position-vertical:absolute;mso-position-vertical-relative:text;v-text-anchor:middle" arcsize=".5" o:gfxdata="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" fillcolor="#393a6c" strokecolor="#030e13 [484]" strokeweight="1pt">
-                <v:stroke joinstyle="miter"/>
-                <v:textbox>
-                  <w:txbxContent>
-                    <w:p>
-                      <w:pPr>
-                        <w:jc w:val="center"/>
-                      </w:pPr>
-                      <w:r>
-                        <w:t xml:space="preserve"> </w:t>
-                      </w:r>
-                    </w:p>
-                  </w:txbxContent>
-                </v:textbox>
-              </v:roundrect>
+              <v:group w14:anchorId="79CC4E15" id="Group 5" o:spid="_x0000_s1034" style="position:absolute;margin-left:0;margin-top:-21pt;width:450pt;height:114pt;z-index:251668480" coordsize="57150,14478" o:gfxdata="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">
+                <v:roundrect id="Rectangle: Rounded Corners 1" o:spid="_x0000_s1035" style="position:absolute;width:57150;height:14478;visibility:visible;mso-wrap-style:square;v-text-anchor:middle" arcsize=".5" o:gfxdata="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" fillcolor="#393a6c" strokecolor="#030e13 [484]" strokeweight="1pt">
+                  <v:stroke joinstyle="miter"/>
+                  <v:textbox>
+                    <w:txbxContent>
+                      <w:p>
+                        <w:pPr>
+                          <w:jc w:val="center"/>
+                        </w:pPr>
+                        <w:r>
+                          <w:t xml:space="preserve"> </w:t>
+                        </w:r>
+                      </w:p>
+                    </w:txbxContent>
+                  </v:textbox>
+                </v:roundrect>
+                <v:group id="Group 4" o:spid="_x0000_s1036" style="position:absolute;left:889;top:762;width:51411;height:12954" coordsize="51411,12954" o:gfxdata="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">
+                  <v:rect id="Rectangle 2" o:spid="_x0000_s1037" style="position:absolute;left:15113;width:36298;height:12954;visibility:visible;mso-wrap-style:square;v-text-anchor:middle" o:gfxdata="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" fillcolor="#393a6c" strokecolor="#393a6c" strokeweight="1pt">
+                    <v:textbox>
+                      <w:txbxContent>
+                        <w:p>
+                          <w:pPr>
+                            <w:pStyle w:val="NormalWeb"/>
+                            <w:rPr>
+                              <w:rFonts w:ascii="Abadi" w:hAnsi="Abadi"/>
+                            </w:rPr>
+                          </w:pPr>
+                          <w:r>
+                            <w:rPr>
+                              <w:rFonts w:ascii="Abadi" w:hAnsi="Abadi"/>
+                              <w:color w:val="CCD3EF"/>
+                              <w:sz w:val="32"/>
+                              <w:szCs w:val="32"/>
+                            </w:rPr>
+                            <w:t>Skilled User – Experience in Finance &amp; Tech</w:t>
+                          </w:r>
+                          <w:r>
+                            <w:rPr>
+                              <w:rFonts w:ascii="Abadi" w:hAnsi="Abadi"/>
+                            </w:rPr>
+                            <w:br/>
+                          </w:r>
+                          <w:r>
+                            <w:rPr>
+                              <w:rFonts w:ascii="Abadi" w:hAnsi="Abadi"/>
+                              <w:color w:val="FFFFFF"/>
+                              <w:sz w:val="22"/>
+                              <w:szCs w:val="22"/>
+                            </w:rPr>
+                            <w:t xml:space="preserve">Name: </w:t>
+                          </w:r>
+                          <w:r>
+                            <w:rPr>
+                              <w:rFonts w:ascii="Abadi" w:hAnsi="Abadi"/>
+                              <w:color w:val="FFFFFF"/>
+                              <w:sz w:val="22"/>
+                              <w:szCs w:val="22"/>
+                            </w:rPr>
+                            <w:t>Omar Khan</w:t>
+                          </w:r>
+                          <w:r>
+                            <w:rPr>
+                              <w:rFonts w:ascii="Abadi" w:hAnsi="Abadi"/>
+                            </w:rPr>
+                            <w:br/>
+                          </w:r>
+                          <w:r>
+                            <w:rPr>
+                              <w:rFonts w:ascii="Abadi" w:hAnsi="Abadi"/>
+                              <w:color w:val="FFFFFF"/>
+                              <w:sz w:val="22"/>
+                              <w:szCs w:val="22"/>
+                            </w:rPr>
+                            <w:t xml:space="preserve">Occupation: </w:t>
+                          </w:r>
+                          <w:r>
+                            <w:rPr>
+                              <w:rFonts w:ascii="Abadi" w:hAnsi="Abadi"/>
+                              <w:color w:val="FFFFFF"/>
+                              <w:sz w:val="22"/>
+                              <w:szCs w:val="22"/>
+                            </w:rPr>
+                            <w:t>Investment Manager with IT Background</w:t>
+                          </w:r>
+                          <w:r>
+                            <w:rPr>
+                              <w:rFonts w:ascii="Abadi" w:hAnsi="Abadi"/>
+                            </w:rPr>
+                            <w:br/>
+                          </w:r>
+                          <w:r>
+                            <w:rPr>
+                              <w:rFonts w:ascii="Abadi" w:hAnsi="Abadi"/>
+                            </w:rPr>
+                            <w:br/>
+                          </w:r>
+                          <w:r>
+                            <w:rPr>
+                              <w:rFonts w:ascii="Abadi" w:hAnsi="Abadi"/>
+                              <w:color w:val="FFFFFF"/>
+                              <w:sz w:val="22"/>
+                              <w:szCs w:val="22"/>
+                            </w:rPr>
+                            <w:t>"If I can’t access my data quickly, I lose money</w:t>
+                          </w:r>
+                          <w:r>
+                            <w:rPr>
+                              <w:rFonts w:ascii="Abadi" w:hAnsi="Abadi"/>
+                              <w:color w:val="FFFFFF"/>
+                              <w:sz w:val="22"/>
+                              <w:szCs w:val="22"/>
+                            </w:rPr>
+                            <w:t>. S</w:t>
+                          </w:r>
+                          <w:r>
+                            <w:rPr>
+                              <w:rFonts w:ascii="Abadi" w:hAnsi="Abadi"/>
+                              <w:color w:val="FFFFFF"/>
+                              <w:sz w:val="22"/>
+                              <w:szCs w:val="22"/>
+                            </w:rPr>
+                            <w:t>imple."</w:t>
+                          </w:r>
+                        </w:p>
+                        <w:p>
+                          <w:pPr>
+                            <w:pStyle w:val="NormalWeb"/>
+                            <w:rPr>
+                              <w:rFonts w:ascii="Abadi" w:hAnsi="Abadi"/>
+                              <w:color w:val="FFFFFF"/>
+                              <w:sz w:val="22"/>
+                              <w:szCs w:val="22"/>
+                            </w:rPr>
+                          </w:pPr>
+                        </w:p>
+                      </w:txbxContent>
+                    </v:textbox>
+                  </v:rect>
+                  <v:shape id="Picture 1" o:spid="_x0000_s1038" type="#_x0000_t75" style="position:absolute;width:12954;height:12954;visibility:visible;mso-wrap-style:square" o:gfxdata="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" stroked="t" strokecolor="#ccd3ef" strokeweight="5pt">
+                    <v:stroke endcap="round"/>
+                    <v:imagedata r:id="rId11" o:title=""/>
+                    <v:path arrowok="t"/>
+                  </v:shape>
+                </v:group>
+              </v:group>
             </w:pict>
           </mc:Fallback>
         </mc:AlternateContent>
@@ -3386,6 +3758,8 @@
         <w:spacing w:line="240" w:lineRule="auto"/>
         <w:rPr>
           <w:rFonts w:ascii="Abadi" w:hAnsi="Abadi"/>
+          <w:sz w:val="20"/>
+          <w:szCs w:val="20"/>
         </w:rPr>
       </w:pPr>
     </w:p>
@@ -3394,6 +3768,8 @@
         <w:spacing w:line="240" w:lineRule="auto"/>
         <w:rPr>
           <w:rFonts w:ascii="Abadi" w:hAnsi="Abadi"/>
+          <w:sz w:val="20"/>
+          <w:szCs w:val="20"/>
         </w:rPr>
       </w:pPr>
     </w:p>
@@ -3402,6 +3778,18 @@
         <w:spacing w:line="240" w:lineRule="auto"/>
         <w:rPr>
           <w:rFonts w:ascii="Abadi" w:hAnsi="Abadi"/>
+          <w:sz w:val="20"/>
+          <w:szCs w:val="20"/>
+        </w:rPr>
+      </w:pPr>
+    </w:p>
+    <w:p>
+      <w:pPr>
+        <w:spacing w:line="240" w:lineRule="auto"/>
+        <w:rPr>
+          <w:rFonts w:ascii="Abadi" w:hAnsi="Abadi"/>
+          <w:sz w:val="20"/>
+          <w:szCs w:val="20"/>
         </w:rPr>
       </w:pPr>
     </w:p>
@@ -3447,15 +3835,15 @@
               <w:spacing w:line="240" w:lineRule="auto"/>
               <w:rPr>
                 <w:rFonts w:ascii="Abadi" w:hAnsi="Abadi"/>
-                <w:sz w:val="30"/>
-                <w:szCs w:val="30"/>
-              </w:rPr>
-            </w:pPr>
-            <w:r>
-              <w:rPr>
-                <w:rFonts w:ascii="Abadi" w:hAnsi="Abadi"/>
-                <w:sz w:val="30"/>
-                <w:szCs w:val="30"/>
+                <w:sz w:val="28"/>
+                <w:szCs w:val="28"/>
+              </w:rPr>
+            </w:pPr>
+            <w:r>
+              <w:rPr>
+                <w:rFonts w:ascii="Abadi" w:hAnsi="Abadi"/>
+                <w:sz w:val="28"/>
+                <w:szCs w:val="28"/>
               </w:rPr>
               <w:t>User Information</w:t>
             </w:r>
@@ -3477,11 +3865,15 @@
               <w:spacing w:line="240" w:lineRule="auto"/>
               <w:rPr>
                 <w:rFonts w:ascii="Abadi" w:hAnsi="Abadi"/>
-              </w:rPr>
-            </w:pPr>
-            <w:r>
-              <w:rPr>
-                <w:rFonts w:ascii="Abadi" w:hAnsi="Abadi"/>
+                <w:sz w:val="20"/>
+                <w:szCs w:val="20"/>
+              </w:rPr>
+            </w:pPr>
+            <w:r>
+              <w:rPr>
+                <w:rFonts w:ascii="Abadi" w:hAnsi="Abadi"/>
+                <w:sz w:val="20"/>
+                <w:szCs w:val="20"/>
               </w:rPr>
               <w:t>User Story</w:t>
             </w:r>
@@ -3499,11 +3891,15 @@
               <w:spacing w:line="240" w:lineRule="auto"/>
               <w:rPr>
                 <w:rFonts w:ascii="Abadi" w:hAnsi="Abadi"/>
-              </w:rPr>
-            </w:pPr>
-            <w:r>
-              <w:rPr>
-                <w:rFonts w:ascii="Abadi" w:hAnsi="Abadi"/>
+                <w:sz w:val="20"/>
+                <w:szCs w:val="20"/>
+              </w:rPr>
+            </w:pPr>
+            <w:r>
+              <w:rPr>
+                <w:rFonts w:ascii="Abadi" w:hAnsi="Abadi"/>
+                <w:sz w:val="20"/>
+                <w:szCs w:val="20"/>
               </w:rPr>
               <w:t>As an investment manager, Omar wants an application that provides automated stock alerts and customizable dashboards so he can efficiently track multiple investments.</w:t>
             </w:r>
@@ -3522,11 +3918,15 @@
               <w:spacing w:line="240" w:lineRule="auto"/>
               <w:rPr>
                 <w:rFonts w:ascii="Abadi" w:hAnsi="Abadi"/>
-              </w:rPr>
-            </w:pPr>
-            <w:r>
-              <w:rPr>
-                <w:rFonts w:ascii="Abadi" w:hAnsi="Abadi"/>
+                <w:sz w:val="20"/>
+                <w:szCs w:val="20"/>
+              </w:rPr>
+            </w:pPr>
+            <w:r>
+              <w:rPr>
+                <w:rFonts w:ascii="Abadi" w:hAnsi="Abadi"/>
+                <w:sz w:val="20"/>
+                <w:szCs w:val="20"/>
               </w:rPr>
               <w:t>User Scenario</w:t>
             </w:r>
@@ -3544,11 +3944,15 @@
               <w:spacing w:line="240" w:lineRule="auto"/>
               <w:rPr>
                 <w:rFonts w:ascii="Abadi" w:hAnsi="Abadi"/>
-              </w:rPr>
-            </w:pPr>
-            <w:r>
-              <w:rPr>
-                <w:rFonts w:ascii="Abadi" w:hAnsi="Abadi"/>
+                <w:sz w:val="20"/>
+                <w:szCs w:val="20"/>
+              </w:rPr>
+            </w:pPr>
+            <w:r>
+              <w:rPr>
+                <w:rFonts w:ascii="Abadi" w:hAnsi="Abadi"/>
+                <w:sz w:val="20"/>
+                <w:szCs w:val="20"/>
               </w:rPr>
               <w:t>Omar is managing his clients’ portfolios. He sets automated alerts for specific stocks. When a company’s stock drops by 5%, he gets notified instantly, reviews the comparison chart, and makes a decision before calling his clients.</w:t>
             </w:r>
@@ -3572,15 +3976,15 @@
               <w:spacing w:line="240" w:lineRule="auto"/>
               <w:rPr>
                 <w:rFonts w:ascii="Abadi" w:hAnsi="Abadi"/>
-                <w:sz w:val="30"/>
-                <w:szCs w:val="30"/>
-              </w:rPr>
-            </w:pPr>
-            <w:r>
-              <w:rPr>
-                <w:rFonts w:ascii="Abadi" w:hAnsi="Abadi"/>
-                <w:sz w:val="30"/>
-                <w:szCs w:val="30"/>
+                <w:sz w:val="28"/>
+                <w:szCs w:val="28"/>
+              </w:rPr>
+            </w:pPr>
+            <w:r>
+              <w:rPr>
+                <w:rFonts w:ascii="Abadi" w:hAnsi="Abadi"/>
+                <w:sz w:val="28"/>
+                <w:szCs w:val="28"/>
               </w:rPr>
               <w:t>Demographic information</w:t>
             </w:r>
@@ -3599,11 +4003,15 @@
               <w:spacing w:line="240" w:lineRule="auto"/>
               <w:rPr>
                 <w:rFonts w:ascii="Abadi" w:hAnsi="Abadi"/>
-              </w:rPr>
-            </w:pPr>
-            <w:r>
-              <w:rPr>
-                <w:rFonts w:ascii="Abadi" w:hAnsi="Abadi"/>
+                <w:sz w:val="20"/>
+                <w:szCs w:val="20"/>
+              </w:rPr>
+            </w:pPr>
+            <w:r>
+              <w:rPr>
+                <w:rFonts w:ascii="Abadi" w:hAnsi="Abadi"/>
+                <w:sz w:val="20"/>
+                <w:szCs w:val="20"/>
               </w:rPr>
               <w:t>Age</w:t>
             </w:r>
@@ -3621,11 +4029,15 @@
               <w:spacing w:line="240" w:lineRule="auto"/>
               <w:rPr>
                 <w:rFonts w:ascii="Abadi" w:hAnsi="Abadi"/>
-              </w:rPr>
-            </w:pPr>
-            <w:r>
-              <w:rPr>
-                <w:rFonts w:ascii="Abadi" w:hAnsi="Abadi"/>
+                <w:sz w:val="20"/>
+                <w:szCs w:val="20"/>
+              </w:rPr>
+            </w:pPr>
+            <w:r>
+              <w:rPr>
+                <w:rFonts w:ascii="Abadi" w:hAnsi="Abadi"/>
+                <w:sz w:val="20"/>
+                <w:szCs w:val="20"/>
               </w:rPr>
               <w:t>40</w:t>
             </w:r>
@@ -3644,11 +4056,15 @@
               <w:spacing w:line="240" w:lineRule="auto"/>
               <w:rPr>
                 <w:rFonts w:ascii="Abadi" w:hAnsi="Abadi"/>
-              </w:rPr>
-            </w:pPr>
-            <w:r>
-              <w:rPr>
-                <w:rFonts w:ascii="Abadi" w:hAnsi="Abadi"/>
+                <w:sz w:val="20"/>
+                <w:szCs w:val="20"/>
+              </w:rPr>
+            </w:pPr>
+            <w:r>
+              <w:rPr>
+                <w:rFonts w:ascii="Abadi" w:hAnsi="Abadi"/>
+                <w:sz w:val="20"/>
+                <w:szCs w:val="20"/>
               </w:rPr>
               <w:t>Gender</w:t>
             </w:r>
@@ -3666,17 +4082,23 @@
               <w:spacing w:line="240" w:lineRule="auto"/>
               <w:rPr>
                 <w:rFonts w:ascii="Abadi" w:hAnsi="Abadi"/>
-              </w:rPr>
-            </w:pPr>
-            <w:r>
-              <w:rPr>
-                <w:rFonts w:ascii="Abadi" w:hAnsi="Abadi"/>
+                <w:sz w:val="20"/>
+                <w:szCs w:val="20"/>
+              </w:rPr>
+            </w:pPr>
+            <w:r>
+              <w:rPr>
+                <w:rFonts w:ascii="Abadi" w:hAnsi="Abadi"/>
+                <w:sz w:val="20"/>
+                <w:szCs w:val="20"/>
               </w:rPr>
               <w:t>M</w:t>
             </w:r>
             <w:r>
               <w:rPr>
                 <w:rFonts w:ascii="Abadi" w:hAnsi="Abadi"/>
+                <w:sz w:val="20"/>
+                <w:szCs w:val="20"/>
               </w:rPr>
               <w:t>ale</w:t>
             </w:r>
@@ -3695,11 +4117,15 @@
               <w:spacing w:line="240" w:lineRule="auto"/>
               <w:rPr>
                 <w:rFonts w:ascii="Abadi" w:hAnsi="Abadi"/>
-              </w:rPr>
-            </w:pPr>
-            <w:r>
-              <w:rPr>
-                <w:rFonts w:ascii="Abadi" w:hAnsi="Abadi"/>
+                <w:sz w:val="20"/>
+                <w:szCs w:val="20"/>
+              </w:rPr>
+            </w:pPr>
+            <w:r>
+              <w:rPr>
+                <w:rFonts w:ascii="Abadi" w:hAnsi="Abadi"/>
+                <w:sz w:val="20"/>
+                <w:szCs w:val="20"/>
               </w:rPr>
               <w:t>Location</w:t>
             </w:r>
@@ -3717,11 +4143,15 @@
               <w:spacing w:line="240" w:lineRule="auto"/>
               <w:rPr>
                 <w:rFonts w:ascii="Abadi" w:hAnsi="Abadi"/>
-              </w:rPr>
-            </w:pPr>
-            <w:r>
-              <w:rPr>
-                <w:rFonts w:ascii="Abadi" w:hAnsi="Abadi"/>
+                <w:sz w:val="20"/>
+                <w:szCs w:val="20"/>
+              </w:rPr>
+            </w:pPr>
+            <w:r>
+              <w:rPr>
+                <w:rFonts w:ascii="Abadi" w:hAnsi="Abadi"/>
+                <w:sz w:val="20"/>
+                <w:szCs w:val="20"/>
               </w:rPr>
               <w:t>Dubai, UAE</w:t>
             </w:r>
@@ -3740,11 +4170,15 @@
               <w:spacing w:line="240" w:lineRule="auto"/>
               <w:rPr>
                 <w:rFonts w:ascii="Abadi" w:hAnsi="Abadi"/>
-              </w:rPr>
-            </w:pPr>
-            <w:r>
-              <w:rPr>
-                <w:rFonts w:ascii="Abadi" w:hAnsi="Abadi"/>
+                <w:sz w:val="20"/>
+                <w:szCs w:val="20"/>
+              </w:rPr>
+            </w:pPr>
+            <w:r>
+              <w:rPr>
+                <w:rFonts w:ascii="Abadi" w:hAnsi="Abadi"/>
+                <w:sz w:val="20"/>
+                <w:szCs w:val="20"/>
               </w:rPr>
               <w:t>Tech Skills:</w:t>
             </w:r>
@@ -3762,23 +4196,31 @@
               <w:spacing w:line="240" w:lineRule="auto"/>
               <w:rPr>
                 <w:rFonts w:ascii="Abadi" w:hAnsi="Abadi"/>
-              </w:rPr>
-            </w:pPr>
-            <w:r>
-              <w:rPr>
-                <w:rFonts w:ascii="Abadi" w:hAnsi="Abadi"/>
+                <w:sz w:val="20"/>
+                <w:szCs w:val="20"/>
+              </w:rPr>
+            </w:pPr>
+            <w:r>
+              <w:rPr>
+                <w:rFonts w:ascii="Abadi" w:hAnsi="Abadi"/>
+                <w:sz w:val="20"/>
+                <w:szCs w:val="20"/>
               </w:rPr>
               <w:t xml:space="preserve">Moderate (SQL, Python for finance, </w:t>
             </w:r>
             <w:r>
               <w:rPr>
                 <w:rFonts w:ascii="Abadi" w:hAnsi="Abadi"/>
+                <w:sz w:val="20"/>
+                <w:szCs w:val="20"/>
               </w:rPr>
               <w:t>c</w:t>
             </w:r>
             <w:r>
               <w:rPr>
                 <w:rFonts w:ascii="Abadi" w:hAnsi="Abadi"/>
+                <w:sz w:val="20"/>
+                <w:szCs w:val="20"/>
               </w:rPr>
               <w:t>loud-based tools)</w:t>
             </w:r>
@@ -3797,11 +4239,15 @@
               <w:spacing w:line="240" w:lineRule="auto"/>
               <w:rPr>
                 <w:rFonts w:ascii="Abadi" w:hAnsi="Abadi"/>
-              </w:rPr>
-            </w:pPr>
-            <w:r>
-              <w:rPr>
-                <w:rFonts w:ascii="Abadi" w:hAnsi="Abadi"/>
+                <w:sz w:val="20"/>
+                <w:szCs w:val="20"/>
+              </w:rPr>
+            </w:pPr>
+            <w:r>
+              <w:rPr>
+                <w:rFonts w:ascii="Abadi" w:hAnsi="Abadi"/>
+                <w:sz w:val="20"/>
+                <w:szCs w:val="20"/>
               </w:rPr>
               <w:t>Financial Knowledge:</w:t>
             </w:r>
@@ -3819,23 +4265,31 @@
               <w:spacing w:line="240" w:lineRule="auto"/>
               <w:rPr>
                 <w:rFonts w:ascii="Abadi" w:hAnsi="Abadi"/>
-              </w:rPr>
-            </w:pPr>
-            <w:r>
-              <w:rPr>
-                <w:rFonts w:ascii="Abadi" w:hAnsi="Abadi"/>
+                <w:sz w:val="20"/>
+                <w:szCs w:val="20"/>
+              </w:rPr>
+            </w:pPr>
+            <w:r>
+              <w:rPr>
+                <w:rFonts w:ascii="Abadi" w:hAnsi="Abadi"/>
+                <w:sz w:val="20"/>
+                <w:szCs w:val="20"/>
               </w:rPr>
               <w:t>High (</w:t>
             </w:r>
             <w:r>
               <w:rPr>
                 <w:rFonts w:ascii="Abadi" w:hAnsi="Abadi"/>
+                <w:sz w:val="20"/>
+                <w:szCs w:val="20"/>
               </w:rPr>
               <w:t>p</w:t>
             </w:r>
             <w:r>
               <w:rPr>
                 <w:rFonts w:ascii="Abadi" w:hAnsi="Abadi"/>
+                <w:sz w:val="20"/>
+                <w:szCs w:val="20"/>
               </w:rPr>
               <w:t>ortfolio management, risk assessment)</w:t>
             </w:r>
@@ -3856,15 +4310,15 @@
               <w:spacing w:line="240" w:lineRule="auto"/>
               <w:rPr>
                 <w:rFonts w:ascii="Abadi" w:hAnsi="Abadi"/>
-                <w:sz w:val="30"/>
-                <w:szCs w:val="30"/>
-              </w:rPr>
-            </w:pPr>
-            <w:r>
-              <w:rPr>
-                <w:rFonts w:ascii="Abadi" w:hAnsi="Abadi"/>
-                <w:sz w:val="30"/>
-                <w:szCs w:val="30"/>
+                <w:sz w:val="28"/>
+                <w:szCs w:val="28"/>
+              </w:rPr>
+            </w:pPr>
+            <w:r>
+              <w:rPr>
+                <w:rFonts w:ascii="Abadi" w:hAnsi="Abadi"/>
+                <w:sz w:val="28"/>
+                <w:szCs w:val="28"/>
               </w:rPr>
               <w:t>Needs and motivations</w:t>
             </w:r>
@@ -3885,11 +4339,15 @@
               <w:spacing w:line="240" w:lineRule="auto"/>
               <w:rPr>
                 <w:rFonts w:ascii="Abadi" w:hAnsi="Abadi"/>
-              </w:rPr>
-            </w:pPr>
-            <w:r>
-              <w:rPr>
-                <w:rFonts w:ascii="Abadi" w:hAnsi="Abadi"/>
+                <w:sz w:val="20"/>
+                <w:szCs w:val="20"/>
+              </w:rPr>
+            </w:pPr>
+            <w:r>
+              <w:rPr>
+                <w:rFonts w:ascii="Abadi" w:hAnsi="Abadi"/>
+                <w:sz w:val="20"/>
+                <w:szCs w:val="20"/>
               </w:rPr>
               <w:t>Motivations</w:t>
             </w:r>
@@ -3907,11 +4365,15 @@
               <w:spacing w:line="240" w:lineRule="auto"/>
               <w:rPr>
                 <w:rFonts w:ascii="Abadi" w:hAnsi="Abadi"/>
-              </w:rPr>
-            </w:pPr>
-            <w:r>
-              <w:rPr>
-                <w:rFonts w:ascii="Abadi" w:hAnsi="Abadi"/>
+                <w:sz w:val="20"/>
+                <w:szCs w:val="20"/>
+              </w:rPr>
+            </w:pPr>
+            <w:r>
+              <w:rPr>
+                <w:rFonts w:ascii="Abadi" w:hAnsi="Abadi"/>
+                <w:sz w:val="20"/>
+                <w:szCs w:val="20"/>
               </w:rPr>
               <w:t>Frustrations</w:t>
             </w:r>
@@ -3935,11 +4397,15 @@
               <w:spacing w:line="240" w:lineRule="auto"/>
               <w:rPr>
                 <w:rFonts w:ascii="Abadi" w:hAnsi="Abadi"/>
-              </w:rPr>
-            </w:pPr>
-            <w:r>
-              <w:rPr>
-                <w:rFonts w:ascii="Abadi" w:hAnsi="Abadi"/>
+                <w:sz w:val="20"/>
+                <w:szCs w:val="20"/>
+              </w:rPr>
+            </w:pPr>
+            <w:r>
+              <w:rPr>
+                <w:rFonts w:ascii="Abadi" w:hAnsi="Abadi"/>
+                <w:sz w:val="20"/>
+                <w:szCs w:val="20"/>
               </w:rPr>
               <w:t>Keeping clients’ investments profitable</w:t>
             </w:r>
@@ -3953,11 +4419,15 @@
               <w:spacing w:line="240" w:lineRule="auto"/>
               <w:rPr>
                 <w:rFonts w:ascii="Abadi" w:hAnsi="Abadi"/>
-              </w:rPr>
-            </w:pPr>
-            <w:r>
-              <w:rPr>
-                <w:rFonts w:ascii="Abadi" w:hAnsi="Abadi"/>
+                <w:sz w:val="20"/>
+                <w:szCs w:val="20"/>
+              </w:rPr>
+            </w:pPr>
+            <w:r>
+              <w:rPr>
+                <w:rFonts w:ascii="Abadi" w:hAnsi="Abadi"/>
+                <w:sz w:val="20"/>
+                <w:szCs w:val="20"/>
               </w:rPr>
               <w:t>Having real-time insights into stock market movements</w:t>
             </w:r>
@@ -3971,11 +4441,15 @@
               <w:spacing w:line="240" w:lineRule="auto"/>
               <w:rPr>
                 <w:rFonts w:ascii="Abadi" w:hAnsi="Abadi"/>
-              </w:rPr>
-            </w:pPr>
-            <w:r>
-              <w:rPr>
-                <w:rFonts w:ascii="Abadi" w:hAnsi="Abadi"/>
+                <w:sz w:val="20"/>
+                <w:szCs w:val="20"/>
+              </w:rPr>
+            </w:pPr>
+            <w:r>
+              <w:rPr>
+                <w:rFonts w:ascii="Abadi" w:hAnsi="Abadi"/>
+                <w:sz w:val="20"/>
+                <w:szCs w:val="20"/>
               </w:rPr>
               <w:t>Minimizing manual effort while maximizing accuracy</w:t>
             </w:r>
@@ -3996,11 +4470,15 @@
               <w:spacing w:line="240" w:lineRule="auto"/>
               <w:rPr>
                 <w:rFonts w:ascii="Abadi" w:hAnsi="Abadi"/>
-              </w:rPr>
-            </w:pPr>
-            <w:r>
-              <w:rPr>
-                <w:rFonts w:ascii="Abadi" w:hAnsi="Abadi"/>
+                <w:sz w:val="20"/>
+                <w:szCs w:val="20"/>
+              </w:rPr>
+            </w:pPr>
+            <w:r>
+              <w:rPr>
+                <w:rFonts w:ascii="Abadi" w:hAnsi="Abadi"/>
+                <w:sz w:val="20"/>
+                <w:szCs w:val="20"/>
               </w:rPr>
               <w:t>Finds dashboards cluttered with unnecessary info</w:t>
             </w:r>
@@ -4014,11 +4492,15 @@
               <w:spacing w:line="240" w:lineRule="auto"/>
               <w:rPr>
                 <w:rFonts w:ascii="Abadi" w:hAnsi="Abadi"/>
-              </w:rPr>
-            </w:pPr>
-            <w:r>
-              <w:rPr>
-                <w:rFonts w:ascii="Abadi" w:hAnsi="Abadi"/>
+                <w:sz w:val="20"/>
+                <w:szCs w:val="20"/>
+              </w:rPr>
+            </w:pPr>
+            <w:r>
+              <w:rPr>
+                <w:rFonts w:ascii="Abadi" w:hAnsi="Abadi"/>
+                <w:sz w:val="20"/>
+                <w:szCs w:val="20"/>
               </w:rPr>
               <w:t>Gets frustrated with slow-loading financial tools</w:t>
             </w:r>
@@ -4032,17 +4514,23 @@
               <w:spacing w:line="240" w:lineRule="auto"/>
               <w:rPr>
                 <w:rFonts w:ascii="Abadi" w:hAnsi="Abadi"/>
-              </w:rPr>
-            </w:pPr>
-            <w:r>
-              <w:rPr>
-                <w:rFonts w:ascii="Abadi" w:hAnsi="Abadi"/>
+                <w:sz w:val="20"/>
+                <w:szCs w:val="20"/>
+              </w:rPr>
+            </w:pPr>
+            <w:r>
+              <w:rPr>
+                <w:rFonts w:ascii="Abadi" w:hAnsi="Abadi"/>
+                <w:sz w:val="20"/>
+                <w:szCs w:val="20"/>
               </w:rPr>
               <w:t xml:space="preserve">Hates missing out on critical market movements due to </w:t>
             </w:r>
             <w:r>
               <w:rPr>
                 <w:rFonts w:ascii="Abadi" w:hAnsi="Abadi"/>
+                <w:sz w:val="20"/>
+                <w:szCs w:val="20"/>
               </w:rPr>
               <w:t>system lag and lack of alerts</w:t>
             </w:r>
@@ -4063,11 +4551,15 @@
               <w:spacing w:line="240" w:lineRule="auto"/>
               <w:rPr>
                 <w:rFonts w:ascii="Abadi" w:hAnsi="Abadi"/>
-              </w:rPr>
-            </w:pPr>
-            <w:r>
-              <w:rPr>
-                <w:rFonts w:ascii="Abadi" w:hAnsi="Abadi"/>
+                <w:sz w:val="20"/>
+                <w:szCs w:val="20"/>
+              </w:rPr>
+            </w:pPr>
+            <w:r>
+              <w:rPr>
+                <w:rFonts w:ascii="Abadi" w:hAnsi="Abadi"/>
+                <w:sz w:val="20"/>
+                <w:szCs w:val="20"/>
               </w:rPr>
               <w:t>Goals</w:t>
             </w:r>
@@ -4085,11 +4577,15 @@
               <w:spacing w:line="240" w:lineRule="auto"/>
               <w:rPr>
                 <w:rFonts w:ascii="Abadi" w:hAnsi="Abadi"/>
-              </w:rPr>
-            </w:pPr>
-            <w:r>
-              <w:rPr>
-                <w:rFonts w:ascii="Abadi" w:hAnsi="Abadi"/>
+                <w:sz w:val="20"/>
+                <w:szCs w:val="20"/>
+              </w:rPr>
+            </w:pPr>
+            <w:r>
+              <w:rPr>
+                <w:rFonts w:ascii="Abadi" w:hAnsi="Abadi"/>
+                <w:sz w:val="20"/>
+                <w:szCs w:val="20"/>
               </w:rPr>
               <w:t>Environment</w:t>
             </w:r>
@@ -4113,11 +4609,15 @@
               <w:spacing w:line="240" w:lineRule="auto"/>
               <w:rPr>
                 <w:rFonts w:ascii="Abadi" w:hAnsi="Abadi"/>
-              </w:rPr>
-            </w:pPr>
-            <w:r>
-              <w:rPr>
-                <w:rFonts w:ascii="Abadi" w:hAnsi="Abadi"/>
+                <w:sz w:val="20"/>
+                <w:szCs w:val="20"/>
+              </w:rPr>
+            </w:pPr>
+            <w:r>
+              <w:rPr>
+                <w:rFonts w:ascii="Abadi" w:hAnsi="Abadi"/>
+                <w:sz w:val="20"/>
+                <w:szCs w:val="20"/>
               </w:rPr>
               <w:t>Monitor multiple stocks efficiently</w:t>
             </w:r>
@@ -4131,11 +4631,15 @@
               <w:spacing w:line="240" w:lineRule="auto"/>
               <w:rPr>
                 <w:rFonts w:ascii="Abadi" w:hAnsi="Abadi"/>
-              </w:rPr>
-            </w:pPr>
-            <w:r>
-              <w:rPr>
-                <w:rFonts w:ascii="Abadi" w:hAnsi="Abadi"/>
+                <w:sz w:val="20"/>
+                <w:szCs w:val="20"/>
+              </w:rPr>
+            </w:pPr>
+            <w:r>
+              <w:rPr>
+                <w:rFonts w:ascii="Abadi" w:hAnsi="Abadi"/>
+                <w:sz w:val="20"/>
+                <w:szCs w:val="20"/>
               </w:rPr>
               <w:t>Get real-time alerts for key stock movements</w:t>
             </w:r>
@@ -4149,17 +4653,23 @@
               <w:spacing w:line="240" w:lineRule="auto"/>
               <w:rPr>
                 <w:rFonts w:ascii="Abadi" w:hAnsi="Abadi"/>
-              </w:rPr>
-            </w:pPr>
-            <w:r>
-              <w:rPr>
-                <w:rFonts w:ascii="Abadi" w:hAnsi="Abadi"/>
+                <w:sz w:val="20"/>
+                <w:szCs w:val="20"/>
+              </w:rPr>
+            </w:pPr>
+            <w:r>
+              <w:rPr>
+                <w:rFonts w:ascii="Abadi" w:hAnsi="Abadi"/>
+                <w:sz w:val="20"/>
+                <w:szCs w:val="20"/>
               </w:rPr>
               <w:t xml:space="preserve">Use AI-based insights </w:t>
             </w:r>
             <w:r>
               <w:rPr>
                 <w:rFonts w:ascii="Abadi" w:hAnsi="Abadi"/>
+                <w:sz w:val="20"/>
+                <w:szCs w:val="20"/>
               </w:rPr>
               <w:t>for smarter investment decisions</w:t>
             </w:r>
@@ -4180,11 +4690,15 @@
               <w:spacing w:line="240" w:lineRule="auto"/>
               <w:rPr>
                 <w:rFonts w:ascii="Abadi" w:hAnsi="Abadi"/>
-              </w:rPr>
-            </w:pPr>
-            <w:r>
-              <w:rPr>
-                <w:rFonts w:ascii="Abadi" w:hAnsi="Abadi"/>
+                <w:sz w:val="20"/>
+                <w:szCs w:val="20"/>
+              </w:rPr>
+            </w:pPr>
+            <w:r>
+              <w:rPr>
+                <w:rFonts w:ascii="Abadi" w:hAnsi="Abadi"/>
+                <w:sz w:val="20"/>
+                <w:szCs w:val="20"/>
               </w:rPr>
               <w:t>Works in a corporate office but travels frequently</w:t>
             </w:r>
@@ -4198,11 +4712,15 @@
               <w:spacing w:line="240" w:lineRule="auto"/>
               <w:rPr>
                 <w:rFonts w:ascii="Abadi" w:hAnsi="Abadi"/>
-              </w:rPr>
-            </w:pPr>
-            <w:r>
-              <w:rPr>
-                <w:rFonts w:ascii="Abadi" w:hAnsi="Abadi"/>
+                <w:sz w:val="20"/>
+                <w:szCs w:val="20"/>
+              </w:rPr>
+            </w:pPr>
+            <w:r>
+              <w:rPr>
+                <w:rFonts w:ascii="Abadi" w:hAnsi="Abadi"/>
+                <w:sz w:val="20"/>
+                <w:szCs w:val="20"/>
               </w:rPr>
               <w:t>Uses a high-end Windows PC and a tablet for meetings</w:t>
             </w:r>
@@ -4216,23 +4734,31 @@
               <w:spacing w:line="240" w:lineRule="auto"/>
               <w:rPr>
                 <w:rFonts w:ascii="Abadi" w:hAnsi="Abadi"/>
-              </w:rPr>
-            </w:pPr>
-            <w:r>
-              <w:rPr>
-                <w:rFonts w:ascii="Abadi" w:hAnsi="Abadi"/>
+                <w:sz w:val="20"/>
+                <w:szCs w:val="20"/>
+              </w:rPr>
+            </w:pPr>
+            <w:r>
+              <w:rPr>
+                <w:rFonts w:ascii="Abadi" w:hAnsi="Abadi"/>
+                <w:sz w:val="20"/>
+                <w:szCs w:val="20"/>
               </w:rPr>
               <w:t>C</w:t>
             </w:r>
             <w:r>
               <w:rPr>
                 <w:rFonts w:ascii="Abadi" w:hAnsi="Abadi"/>
+                <w:sz w:val="20"/>
+                <w:szCs w:val="20"/>
               </w:rPr>
               <w:t>hecks stock data on his phone</w:t>
             </w:r>
             <w:r>
               <w:rPr>
                 <w:rFonts w:ascii="Abadi" w:hAnsi="Abadi"/>
+                <w:sz w:val="20"/>
+                <w:szCs w:val="20"/>
               </w:rPr>
               <w:t xml:space="preserve"> regularly</w:t>
             </w:r>
@@ -4245,6 +4771,8 @@
         <w:spacing w:line="240" w:lineRule="auto"/>
         <w:rPr>
           <w:rFonts w:ascii="Abadi" w:hAnsi="Abadi"/>
+          <w:sz w:val="20"/>
+          <w:szCs w:val="20"/>
         </w:rPr>
       </w:pPr>
     </w:p>
@@ -5006,6 +5534,119 @@
     </w:lvl>
   </w:abstractNum>
   <w:abstractNum w:abstractNumId="5" w15:restartNumberingAfterBreak="0">
+    <w:nsid w:val="3270432E"/>
+    <w:multiLevelType w:val="hybridMultilevel"/>
+    <w:tmpl w:val="0A40A3E6"/>
+    <w:lvl w:ilvl="0" w:tplc="08090001">
+      <w:start w:val="1"/>
+      <w:numFmt w:val="bullet"/>
+      <w:lvlText w:val=""/>
+      <w:lvlJc w:val="left"/>
+      <w:pPr>
+        <w:ind w:left="720" w:hanging="360"/>
+      </w:pPr>
+      <w:rPr>
+        <w:rFonts w:ascii="Symbol" w:hAnsi="Symbol" w:hint="default"/>
+      </w:rPr>
+    </w:lvl>
+    <w:lvl w:ilvl="1" w:tplc="08090003" w:tentative="1">
+      <w:start w:val="1"/>
+      <w:numFmt w:val="bullet"/>
+      <w:lvlText w:val="o"/>
+      <w:lvlJc w:val="left"/>
+      <w:pPr>
+        <w:ind w:left="1440" w:hanging="360"/>
+      </w:pPr>
+      <w:rPr>
+        <w:rFonts w:ascii="Courier New" w:hAnsi="Courier New" w:cs="Courier New" w:hint="default"/>
+      </w:rPr>
+    </w:lvl>
+    <w:lvl w:ilvl="2" w:tplc="08090005" w:tentative="1">
+      <w:start w:val="1"/>
+      <w:numFmt w:val="bullet"/>
+      <w:lvlText w:val=""/>
+      <w:lvlJc w:val="left"/>
+      <w:pPr>
+        <w:ind w:left="2160" w:hanging="360"/>
+      </w:pPr>
+      <w:rPr>
+        <w:rFonts w:ascii="Wingdings" w:hAnsi="Wingdings" w:hint="default"/>
+      </w:rPr>
+    </w:lvl>
+    <w:lvl w:ilvl="3" w:tplc="08090001" w:tentative="1">
+      <w:start w:val="1"/>
+      <w:numFmt w:val="bullet"/>
+      <w:lvlText w:val=""/>
+      <w:lvlJc w:val="left"/>
+      <w:pPr>
+        <w:ind w:left="2880" w:hanging="360"/>
+      </w:pPr>
+      <w:rPr>
+        <w:rFonts w:ascii="Symbol" w:hAnsi="Symbol" w:hint="default"/>
+      </w:rPr>
+    </w:lvl>
+    <w:lvl w:ilvl="4" w:tplc="08090003" w:tentative="1">
+      <w:start w:val="1"/>
+      <w:numFmt w:val="bullet"/>
+      <w:lvlText w:val="o"/>
+      <w:lvlJc w:val="left"/>
+      <w:pPr>
+        <w:ind w:left="3600" w:hanging="360"/>
+      </w:pPr>
+      <w:rPr>
+        <w:rFonts w:ascii="Courier New" w:hAnsi="Courier New" w:cs="Courier New" w:hint="default"/>
+      </w:rPr>
+    </w:lvl>
+    <w:lvl w:ilvl="5" w:tplc="08090005" w:tentative="1">
+      <w:start w:val="1"/>
+      <w:numFmt w:val="bullet"/>
+      <w:lvlText w:val=""/>
+      <w:lvlJc w:val="left"/>
+      <w:pPr>
+        <w:ind w:left="4320" w:hanging="360"/>
+      </w:pPr>
+      <w:rPr>
+        <w:rFonts w:ascii="Wingdings" w:hAnsi="Wingdings" w:hint="default"/>
+      </w:rPr>
+    </w:lvl>
+    <w:lvl w:ilvl="6" w:tplc="08090001" w:tentative="1">
+      <w:start w:val="1"/>
+      <w:numFmt w:val="bullet"/>
+      <w:lvlText w:val=""/>
+      <w:lvlJc w:val="left"/>
+      <w:pPr>
+        <w:ind w:left="5040" w:hanging="360"/>
+      </w:pPr>
+      <w:rPr>
+        <w:rFonts w:ascii="Symbol" w:hAnsi="Symbol" w:hint="default"/>
+      </w:rPr>
+    </w:lvl>
+    <w:lvl w:ilvl="7" w:tplc="08090003" w:tentative="1">
+      <w:start w:val="1"/>
+      <w:numFmt w:val="bullet"/>
+      <w:lvlText w:val="o"/>
+      <w:lvlJc w:val="left"/>
+      <w:pPr>
+        <w:ind w:left="5760" w:hanging="360"/>
+      </w:pPr>
+      <w:rPr>
+        <w:rFonts w:ascii="Courier New" w:hAnsi="Courier New" w:cs="Courier New" w:hint="default"/>
+      </w:rPr>
+    </w:lvl>
+    <w:lvl w:ilvl="8" w:tplc="08090005" w:tentative="1">
+      <w:start w:val="1"/>
+      <w:numFmt w:val="bullet"/>
+      <w:lvlText w:val=""/>
+      <w:lvlJc w:val="left"/>
+      <w:pPr>
+        <w:ind w:left="6480" w:hanging="360"/>
+      </w:pPr>
+      <w:rPr>
+        <w:rFonts w:ascii="Wingdings" w:hAnsi="Wingdings" w:hint="default"/>
+      </w:rPr>
+    </w:lvl>
+  </w:abstractNum>
+  <w:abstractNum w:abstractNumId="6" w15:restartNumberingAfterBreak="0">
     <w:nsid w:val="76D9379A"/>
     <w:multiLevelType w:val="multilevel"/>
     <w:tmpl w:val="C1CC388A"/>
@@ -5154,7 +5795,7 @@
       </w:rPr>
     </w:lvl>
   </w:abstractNum>
-  <w:abstractNum w:abstractNumId="6" w15:restartNumberingAfterBreak="0">
+  <w:abstractNum w:abstractNumId="7" w15:restartNumberingAfterBreak="0">
     <w:nsid w:val="78D01CB5"/>
     <w:multiLevelType w:val="multilevel"/>
     <w:tmpl w:val="1A2C7742"/>
@@ -5303,7 +5944,7 @@
       </w:rPr>
     </w:lvl>
   </w:abstractNum>
-  <w:abstractNum w:abstractNumId="7" w15:restartNumberingAfterBreak="0">
+  <w:abstractNum w:abstractNumId="8" w15:restartNumberingAfterBreak="0">
     <w:nsid w:val="7CD83977"/>
     <w:multiLevelType w:val="multilevel"/>
     <w:tmpl w:val="7D2EC242"/>
@@ -5453,7 +6094,7 @@
     </w:lvl>
   </w:abstractNum>
   <w:num w:numId="1" w16cid:durableId="1875651737">
-    <w:abstractNumId w:val="7"/>
+    <w:abstractNumId w:val="8"/>
   </w:num>
   <w:num w:numId="2" w16cid:durableId="1845975270">
     <w:abstractNumId w:val="2"/>
@@ -5465,7 +6106,7 @@
     <w:abstractNumId w:val="3"/>
   </w:num>
   <w:num w:numId="5" w16cid:durableId="1593708691">
-    <w:abstractNumId w:val="6"/>
+    <w:abstractNumId w:val="7"/>
   </w:num>
   <w:num w:numId="6" w16cid:durableId="1389572202">
     <w:abstractNumId w:val="0"/>
@@ -5474,6 +6115,9 @@
     <w:abstractNumId w:val="1"/>
   </w:num>
   <w:num w:numId="8" w16cid:durableId="906955150">
+    <w:abstractNumId w:val="6"/>
+  </w:num>
+  <w:num w:numId="9" w16cid:durableId="812480604">
     <w:abstractNumId w:val="5"/>
   </w:num>
 </w:numbering>

</xml_diff>